<commit_message>
added damping factor + iteration number in report
</commit_message>
<xml_diff>
--- a/document/Final report.docx
+++ b/document/Final report.docx
@@ -92,7 +92,7 @@
       <w:pPr>
         <w:widowControl/>
         <w:rPr>
-          <w:rFonts w:ascii="Times New Roman" w:hAnsi="Times New Roman" w:cs="Times New Roman" w:hint="eastAsia"/>
+          <w:rFonts w:ascii="Times New Roman" w:hAnsi="Times New Roman" w:cs="Times New Roman"/>
         </w:rPr>
       </w:pPr>
     </w:p>
@@ -197,7 +197,7 @@
       <w:pPr>
         <w:widowControl/>
         <w:rPr>
-          <w:rFonts w:ascii="Times New Roman" w:hAnsi="Times New Roman" w:cs="Times New Roman" w:hint="eastAsia"/>
+          <w:rFonts w:ascii="Times New Roman" w:hAnsi="Times New Roman" w:cs="Times New Roman"/>
         </w:rPr>
       </w:pPr>
     </w:p>
@@ -413,22 +413,14 @@
         <w:widowControl/>
         <w:jc w:val="both"/>
         <w:rPr>
+          <w:rFonts w:ascii="Times New Roman" w:hAnsi="Times New Roman" w:cs="Times New Roman"/>
+        </w:rPr>
+      </w:pPr>
+      <w:r>
+        <w:rPr>
           <w:rFonts w:ascii="Times New Roman" w:hAnsi="Times New Roman" w:cs="Times New Roman" w:hint="eastAsia"/>
         </w:rPr>
-      </w:pPr>
-      <w:r>
-        <w:rPr>
-          <w:rFonts w:ascii="Times New Roman" w:hAnsi="Times New Roman" w:cs="Times New Roman" w:hint="eastAsia"/>
-        </w:rPr>
-        <w:t xml:space="preserve">The system can be break down into two parts, namely, spider and search engine </w:t>
-      </w:r>
-      <w:bookmarkStart w:id="0" w:name="_GoBack"/>
-      <w:bookmarkEnd w:id="0"/>
-      <w:r>
-        <w:rPr>
-          <w:rFonts w:ascii="Times New Roman" w:hAnsi="Times New Roman" w:cs="Times New Roman" w:hint="eastAsia"/>
-        </w:rPr>
-        <w:t xml:space="preserve">interface. </w:t>
+        <w:t xml:space="preserve">The system can be break down into two parts, namely, spider and search engine interface. </w:t>
       </w:r>
       <w:r>
         <w:rPr>
@@ -465,7 +457,7 @@
       <w:pPr>
         <w:widowControl/>
         <w:rPr>
-          <w:rFonts w:ascii="Times New Roman" w:hAnsi="Times New Roman" w:cs="Times New Roman" w:hint="eastAsia"/>
+          <w:rFonts w:ascii="Times New Roman" w:hAnsi="Times New Roman" w:cs="Times New Roman"/>
         </w:rPr>
       </w:pPr>
     </w:p>
@@ -1495,7 +1487,7 @@
     <w:p>
       <w:pPr>
         <w:rPr>
-          <w:rFonts w:ascii="Times New Roman" w:hAnsi="Times New Roman" w:cs="Times New Roman" w:hint="eastAsia"/>
+          <w:rFonts w:ascii="Times New Roman" w:hAnsi="Times New Roman" w:cs="Times New Roman"/>
           <w:color w:val="FF0000"/>
         </w:rPr>
       </w:pPr>
@@ -1546,7 +1538,7 @@
       <w:pPr>
         <w:widowControl/>
         <w:rPr>
-          <w:rFonts w:ascii="Times New Roman" w:hAnsi="Times New Roman" w:cs="Times New Roman" w:hint="eastAsia"/>
+          <w:rFonts w:ascii="Times New Roman" w:hAnsi="Times New Roman" w:cs="Times New Roman"/>
           <w:b/>
         </w:rPr>
       </w:pPr>
@@ -1674,7 +1666,7 @@
       <w:pPr>
         <w:widowControl/>
         <w:rPr>
-          <w:rFonts w:ascii="Times New Roman" w:hAnsi="Times New Roman" w:cs="Times New Roman" w:hint="eastAsia"/>
+          <w:rFonts w:ascii="Times New Roman" w:hAnsi="Times New Roman" w:cs="Times New Roman"/>
         </w:rPr>
       </w:pPr>
     </w:p>
@@ -1706,7 +1698,7 @@
       <w:pPr>
         <w:widowControl/>
         <w:rPr>
-          <w:rFonts w:ascii="Times New Roman" w:hAnsi="Times New Roman" w:cs="Times New Roman" w:hint="eastAsia"/>
+          <w:rFonts w:ascii="Times New Roman" w:hAnsi="Times New Roman" w:cs="Times New Roman"/>
           <w:b/>
         </w:rPr>
       </w:pPr>
@@ -1814,14 +1806,14 @@
                     <a:effectLst/>
                     <a:extLst>
                       <a:ext uri="{909E8E84-426E-40dd-AFC4-6F175D3DCCD1}">
-                        <a14:hiddenFill xmlns:a14="http://schemas.microsoft.com/office/drawing/2010/main" xmlns:w="http://schemas.openxmlformats.org/wordprocessingml/2006/main" xmlns:w10="urn:schemas-microsoft-com:office:word" xmlns:v="urn:schemas-microsoft-com:vml" xmlns:o="urn:schemas-microsoft-com:office:office" xmlns:mv="urn:schemas-microsoft-com:mac:vml" xmlns:mo="http://schemas.microsoft.com/office/mac/office/2008/main" xmlns="">
+                        <a14:hiddenFill xmlns="" xmlns:mo="http://schemas.microsoft.com/office/mac/office/2008/main" xmlns:mv="urn:schemas-microsoft-com:mac:vml" xmlns:o="urn:schemas-microsoft-com:office:office" xmlns:v="urn:schemas-microsoft-com:vml" xmlns:w10="urn:schemas-microsoft-com:office:word" xmlns:w="http://schemas.openxmlformats.org/wordprocessingml/2006/main" xmlns:a14="http://schemas.microsoft.com/office/drawing/2010/main">
                           <a:solidFill>
                             <a:srgbClr val="FFFFFF"/>
                           </a:solidFill>
                         </a14:hiddenFill>
                       </a:ext>
                       <a:ext uri="{91240B29-F687-4f45-9708-019B960494DF}">
-                        <a14:hiddenLine xmlns:a14="http://schemas.microsoft.com/office/drawing/2010/main" xmlns:w="http://schemas.openxmlformats.org/wordprocessingml/2006/main" xmlns:w10="urn:schemas-microsoft-com:office:word" xmlns:v="urn:schemas-microsoft-com:vml" xmlns:o="urn:schemas-microsoft-com:office:office" xmlns:mv="urn:schemas-microsoft-com:mac:vml" xmlns:mo="http://schemas.microsoft.com/office/mac/office/2008/main" xmlns="" w="9525">
+                        <a14:hiddenLine xmlns="" xmlns:mo="http://schemas.microsoft.com/office/mac/office/2008/main" xmlns:mv="urn:schemas-microsoft-com:mac:vml" xmlns:o="urn:schemas-microsoft-com:office:office" xmlns:v="urn:schemas-microsoft-com:vml" xmlns:w10="urn:schemas-microsoft-com:office:word" xmlns:w="http://schemas.openxmlformats.org/wordprocessingml/2006/main" xmlns:a14="http://schemas.microsoft.com/office/drawing/2010/main" w="9525">
                           <a:solidFill>
                             <a:srgbClr val="000000"/>
                           </a:solidFill>
@@ -1831,7 +1823,7 @@
                         </a14:hiddenLine>
                       </a:ext>
                       <a:ext uri="{AF507438-7753-43e0-B8FC-AC1667EBCBE1}">
-                        <a14:hiddenEffects xmlns:a14="http://schemas.microsoft.com/office/drawing/2010/main" xmlns:w="http://schemas.openxmlformats.org/wordprocessingml/2006/main" xmlns:w10="urn:schemas-microsoft-com:office:word" xmlns:v="urn:schemas-microsoft-com:vml" xmlns:o="urn:schemas-microsoft-com:office:office" xmlns:mv="urn:schemas-microsoft-com:mac:vml" xmlns:mo="http://schemas.microsoft.com/office/mac/office/2008/main" xmlns="">
+                        <a14:hiddenEffects xmlns="" xmlns:mo="http://schemas.microsoft.com/office/mac/office/2008/main" xmlns:mv="urn:schemas-microsoft-com:mac:vml" xmlns:o="urn:schemas-microsoft-com:office:office" xmlns:v="urn:schemas-microsoft-com:vml" xmlns:w10="urn:schemas-microsoft-com:office:word" xmlns:w="http://schemas.openxmlformats.org/wordprocessingml/2006/main" xmlns:a14="http://schemas.microsoft.com/office/drawing/2010/main">
                           <a:effectLst>
                             <a:outerShdw blurRad="63500" dist="38099" dir="2700000" algn="ctr" rotWithShape="0">
                               <a:srgbClr val="000000">
@@ -1881,7 +1873,7 @@
       <w:pPr>
         <w:widowControl/>
         <w:rPr>
-          <w:rFonts w:ascii="Times New Roman" w:hAnsi="Times New Roman" w:cs="Times New Roman" w:hint="eastAsia"/>
+          <w:rFonts w:ascii="Times New Roman" w:hAnsi="Times New Roman" w:cs="Times New Roman"/>
         </w:rPr>
       </w:pPr>
     </w:p>
@@ -1976,154 +1968,179 @@
       <w:pPr>
         <w:widowControl/>
         <w:rPr>
+          <w:rFonts w:ascii="Times New Roman" w:hAnsi="Times New Roman" w:cs="Times New Roman"/>
+          <w:color w:val="FF0000"/>
+        </w:rPr>
+      </w:pPr>
+      <w:r>
+        <w:rPr>
+          <w:rFonts w:ascii="Times New Roman" w:hAnsi="Times New Roman" w:cs="Times New Roman"/>
+        </w:rPr>
+        <w:t xml:space="preserve">d is a damping factor which </w:t>
+      </w:r>
+      <w:r>
+        <w:rPr>
+          <w:rFonts w:ascii="Times New Roman" w:hAnsi="Times New Roman" w:cs="Times New Roman"/>
+        </w:rPr>
+        <w:t xml:space="preserve">set to be </w:t>
+      </w:r>
+      <w:r>
+        <w:rPr>
+          <w:rFonts w:ascii="Times New Roman" w:hAnsi="Times New Roman" w:cs="Times New Roman"/>
+          <w:color w:val="FF0000"/>
+        </w:rPr>
+        <w:t>0.8</w:t>
+      </w:r>
+      <w:r>
+        <w:rPr>
+          <w:rFonts w:ascii="Times New Roman" w:hAnsi="Times New Roman" w:cs="Times New Roman"/>
+          <w:color w:val="FF0000"/>
+        </w:rPr>
+        <w:t>5</w:t>
+      </w:r>
+    </w:p>
+    <w:p>
+      <w:pPr>
+        <w:widowControl/>
+        <w:rPr>
+          <w:rFonts w:ascii="Times New Roman" w:hAnsi="Times New Roman" w:cs="Times New Roman"/>
+        </w:rPr>
+      </w:pPr>
+      <w:r>
+        <w:rPr>
+          <w:rFonts w:ascii="Times New Roman" w:hAnsi="Times New Roman" w:cs="Times New Roman"/>
+          <w:color w:val="FF0000"/>
+        </w:rPr>
+        <w:t>The total iteration of calculation is 20.</w:t>
+      </w:r>
+      <w:bookmarkStart w:id="0" w:name="_GoBack"/>
+      <w:bookmarkEnd w:id="0"/>
+    </w:p>
+    <w:p>
+      <w:pPr>
+        <w:widowControl/>
+        <w:rPr>
+          <w:rFonts w:ascii="Times New Roman" w:hAnsi="Times New Roman" w:cs="Times New Roman"/>
+        </w:rPr>
+      </w:pPr>
+      <w:r>
+        <w:rPr>
           <w:rFonts w:ascii="Times New Roman" w:hAnsi="Times New Roman" w:cs="Times New Roman" w:hint="eastAsia"/>
         </w:rPr>
-      </w:pPr>
-      <w:r>
-        <w:rPr>
-          <w:rFonts w:ascii="Times New Roman" w:hAnsi="Times New Roman" w:cs="Times New Roman"/>
-        </w:rPr>
-        <w:t xml:space="preserve">d is a damping factor which </w:t>
-      </w:r>
-      <w:r>
-        <w:rPr>
-          <w:rFonts w:ascii="Times New Roman" w:hAnsi="Times New Roman" w:cs="Times New Roman"/>
-        </w:rPr>
-        <w:t xml:space="preserve">set to be </w:t>
+        <w:t xml:space="preserve">Google PageRank is used to rank the top-50 result. </w:t>
+      </w:r>
+      <w:r>
+        <w:rPr>
+          <w:rFonts w:ascii="Times New Roman" w:hAnsi="Times New Roman" w:cs="Times New Roman"/>
+        </w:rPr>
+        <w:t>Page that has large PageRank will receive a bonus score.</w:t>
+      </w:r>
+    </w:p>
+    <w:p>
+      <w:pPr>
+        <w:widowControl/>
+        <w:rPr>
+          <w:rFonts w:ascii="Times New Roman" w:hAnsi="Times New Roman" w:cs="Times New Roman"/>
+        </w:rPr>
+      </w:pPr>
+    </w:p>
+    <w:p>
+      <w:pPr>
+        <w:widowControl/>
+        <w:rPr>
+          <w:rFonts w:ascii="Times New Roman" w:hAnsi="Times New Roman" w:cs="Times New Roman"/>
+          <w:b/>
+        </w:rPr>
+      </w:pPr>
+      <w:r>
+        <w:rPr>
+          <w:rFonts w:ascii="Times New Roman" w:hAnsi="Times New Roman" w:cs="Times New Roman"/>
+          <w:b/>
+        </w:rPr>
+        <w:t>3.4</w:t>
+      </w:r>
+      <w:r>
+        <w:rPr>
+          <w:rFonts w:ascii="Times New Roman" w:hAnsi="Times New Roman" w:cs="Times New Roman"/>
+          <w:b/>
+        </w:rPr>
+        <w:tab/>
+      </w:r>
+      <w:r>
+        <w:rPr>
+          <w:rFonts w:ascii="Times New Roman" w:hAnsi="Times New Roman" w:cs="Times New Roman"/>
+          <w:b/>
+        </w:rPr>
+        <w:t>M</w:t>
+      </w:r>
+      <w:r>
+        <w:rPr>
+          <w:rFonts w:ascii="Times New Roman" w:hAnsi="Times New Roman" w:cs="Times New Roman"/>
+          <w:b/>
+        </w:rPr>
+        <w:t>echanism for favoring title matches</w:t>
+      </w:r>
+    </w:p>
+    <w:p>
+      <w:pPr>
+        <w:widowControl/>
+        <w:rPr>
+          <w:rFonts w:ascii="Times New Roman" w:hAnsi="Times New Roman" w:cs="Times New Roman"/>
+        </w:rPr>
+      </w:pPr>
+      <w:r>
+        <w:rPr>
+          <w:rFonts w:ascii="Times New Roman" w:hAnsi="Times New Roman" w:cs="Times New Roman" w:hint="eastAsia"/>
+        </w:rPr>
+        <w:t>The match in Title will receive a large</w:t>
+      </w:r>
+      <w:r>
+        <w:rPr>
+          <w:rFonts w:ascii="Times New Roman" w:hAnsi="Times New Roman" w:cs="Times New Roman"/>
+        </w:rPr>
+        <w:t>r</w:t>
+      </w:r>
+      <w:r>
+        <w:rPr>
+          <w:rFonts w:ascii="Times New Roman" w:hAnsi="Times New Roman" w:cs="Times New Roman" w:hint="eastAsia"/>
+        </w:rPr>
+        <w:t xml:space="preserve"> </w:t>
+      </w:r>
+      <w:r>
+        <w:rPr>
+          <w:rFonts w:ascii="Times New Roman" w:hAnsi="Times New Roman" w:cs="Times New Roman"/>
+        </w:rPr>
+        <w:t>bonus</w:t>
+      </w:r>
+      <w:r>
+        <w:rPr>
+          <w:rFonts w:ascii="Times New Roman" w:hAnsi="Times New Roman" w:cs="Times New Roman" w:hint="eastAsia"/>
+        </w:rPr>
+        <w:t xml:space="preserve"> </w:t>
+      </w:r>
+      <w:r>
+        <w:rPr>
+          <w:rFonts w:ascii="Times New Roman" w:hAnsi="Times New Roman" w:cs="Times New Roman"/>
+        </w:rPr>
+        <w:t>score</w:t>
+      </w:r>
+      <w:r>
+        <w:rPr>
+          <w:rFonts w:ascii="Times New Roman" w:hAnsi="Times New Roman" w:cs="Times New Roman" w:hint="eastAsia"/>
+        </w:rPr>
+        <w:t xml:space="preserve"> than </w:t>
+      </w:r>
+      <w:r>
+        <w:rPr>
+          <w:rFonts w:ascii="Times New Roman" w:hAnsi="Times New Roman" w:cs="Times New Roman"/>
+        </w:rPr>
+        <w:t xml:space="preserve">match in body word. The ratio of scores Title:Body word is set to be </w:t>
       </w:r>
       <w:r>
         <w:rPr>
           <w:rFonts w:ascii="Times New Roman" w:hAnsi="Times New Roman" w:cs="Times New Roman"/>
           <w:color w:val="FF0000"/>
         </w:rPr>
-        <w:t>0.8</w:t>
-      </w:r>
-    </w:p>
-    <w:p>
-      <w:pPr>
-        <w:widowControl/>
-        <w:rPr>
-          <w:rFonts w:ascii="Times New Roman" w:hAnsi="Times New Roman" w:cs="Times New Roman"/>
-        </w:rPr>
-      </w:pPr>
-      <w:r>
-        <w:rPr>
-          <w:rFonts w:ascii="Times New Roman" w:hAnsi="Times New Roman" w:cs="Times New Roman" w:hint="eastAsia"/>
-        </w:rPr>
-        <w:t xml:space="preserve">Google PageRank is used to rank the top-50 result. </w:t>
-      </w:r>
-      <w:r>
-        <w:rPr>
-          <w:rFonts w:ascii="Times New Roman" w:hAnsi="Times New Roman" w:cs="Times New Roman"/>
-        </w:rPr>
-        <w:t>Page that has large PageRank will receive a bonus score.</w:t>
-      </w:r>
-    </w:p>
-    <w:p>
-      <w:pPr>
-        <w:widowControl/>
-        <w:rPr>
-          <w:rFonts w:ascii="Times New Roman" w:hAnsi="Times New Roman" w:cs="Times New Roman" w:hint="eastAsia"/>
-        </w:rPr>
-      </w:pPr>
-    </w:p>
-    <w:p>
-      <w:pPr>
-        <w:widowControl/>
-        <w:rPr>
-          <w:rFonts w:ascii="Times New Roman" w:hAnsi="Times New Roman" w:cs="Times New Roman"/>
-          <w:b/>
-        </w:rPr>
-      </w:pPr>
-      <w:r>
-        <w:rPr>
-          <w:rFonts w:ascii="Times New Roman" w:hAnsi="Times New Roman" w:cs="Times New Roman"/>
-          <w:b/>
-        </w:rPr>
-        <w:t>3.4</w:t>
-      </w:r>
-      <w:r>
-        <w:rPr>
-          <w:rFonts w:ascii="Times New Roman" w:hAnsi="Times New Roman" w:cs="Times New Roman"/>
-          <w:b/>
-        </w:rPr>
-        <w:tab/>
-      </w:r>
-      <w:r>
-        <w:rPr>
-          <w:rFonts w:ascii="Times New Roman" w:hAnsi="Times New Roman" w:cs="Times New Roman"/>
-          <w:b/>
-        </w:rPr>
-        <w:t>M</w:t>
-      </w:r>
-      <w:r>
-        <w:rPr>
-          <w:rFonts w:ascii="Times New Roman" w:hAnsi="Times New Roman" w:cs="Times New Roman"/>
-          <w:b/>
-        </w:rPr>
-        <w:t>echanism for favoring title matches</w:t>
-      </w:r>
-    </w:p>
-    <w:p>
-      <w:pPr>
-        <w:widowControl/>
-        <w:rPr>
-          <w:rFonts w:ascii="Times New Roman" w:hAnsi="Times New Roman" w:cs="Times New Roman"/>
-        </w:rPr>
-      </w:pPr>
-      <w:r>
-        <w:rPr>
-          <w:rFonts w:ascii="Times New Roman" w:hAnsi="Times New Roman" w:cs="Times New Roman" w:hint="eastAsia"/>
-        </w:rPr>
-        <w:t>The match in Title will receive a large</w:t>
-      </w:r>
-      <w:r>
-        <w:rPr>
-          <w:rFonts w:ascii="Times New Roman" w:hAnsi="Times New Roman" w:cs="Times New Roman"/>
-        </w:rPr>
-        <w:t>r</w:t>
-      </w:r>
-      <w:r>
-        <w:rPr>
-          <w:rFonts w:ascii="Times New Roman" w:hAnsi="Times New Roman" w:cs="Times New Roman" w:hint="eastAsia"/>
-        </w:rPr>
-        <w:t xml:space="preserve"> </w:t>
-      </w:r>
-      <w:r>
-        <w:rPr>
-          <w:rFonts w:ascii="Times New Roman" w:hAnsi="Times New Roman" w:cs="Times New Roman"/>
-        </w:rPr>
-        <w:t>bonus</w:t>
-      </w:r>
-      <w:r>
-        <w:rPr>
-          <w:rFonts w:ascii="Times New Roman" w:hAnsi="Times New Roman" w:cs="Times New Roman" w:hint="eastAsia"/>
-        </w:rPr>
-        <w:t xml:space="preserve"> </w:t>
-      </w:r>
-      <w:r>
-        <w:rPr>
-          <w:rFonts w:ascii="Times New Roman" w:hAnsi="Times New Roman" w:cs="Times New Roman"/>
-        </w:rPr>
-        <w:t>score</w:t>
-      </w:r>
-      <w:r>
-        <w:rPr>
-          <w:rFonts w:ascii="Times New Roman" w:hAnsi="Times New Roman" w:cs="Times New Roman" w:hint="eastAsia"/>
-        </w:rPr>
-        <w:t xml:space="preserve"> than </w:t>
-      </w:r>
-      <w:r>
-        <w:rPr>
-          <w:rFonts w:ascii="Times New Roman" w:hAnsi="Times New Roman" w:cs="Times New Roman"/>
-        </w:rPr>
-        <w:t xml:space="preserve">match in body word. The ratio of scores Title:Body word is set to be </w:t>
-      </w:r>
-      <w:r>
-        <w:rPr>
-          <w:rFonts w:ascii="Times New Roman" w:hAnsi="Times New Roman" w:cs="Times New Roman"/>
-          <w:color w:val="FF0000"/>
-        </w:rPr>
         <w:t xml:space="preserve">0.7:0.3. </w:t>
       </w:r>
     </w:p>
@@ -2131,7 +2148,7 @@
       <w:pPr>
         <w:widowControl/>
         <w:rPr>
-          <w:rFonts w:ascii="Times New Roman" w:hAnsi="Times New Roman" w:cs="Times New Roman" w:hint="eastAsia"/>
+          <w:rFonts w:ascii="Times New Roman" w:hAnsi="Times New Roman" w:cs="Times New Roman"/>
         </w:rPr>
       </w:pPr>
     </w:p>
@@ -2163,7 +2180,7 @@
       <w:pPr>
         <w:widowControl/>
         <w:rPr>
-          <w:rFonts w:ascii="Times New Roman" w:hAnsi="Times New Roman" w:cs="Times New Roman" w:hint="eastAsia"/>
+          <w:rFonts w:ascii="Times New Roman" w:hAnsi="Times New Roman" w:cs="Times New Roman"/>
         </w:rPr>
       </w:pPr>
       <w:r>
@@ -2339,10 +2356,7 @@
         <w:t>searchEngine</w:t>
       </w:r>
       <w:r>
-        <w:t>.lg</w:t>
-      </w:r>
-      <w:r>
-        <w:t xml:space="preserve"> </w:t>
+        <w:t xml:space="preserve">.lg </w:t>
       </w:r>
       <w:r>
         <w:t>to public_html/</w:t>
@@ -2358,9 +2372,6 @@
         </w:numPr>
         <w:ind w:leftChars="0"/>
         <w:contextualSpacing/>
-        <w:rPr>
-          <w:rFonts w:hint="eastAsia"/>
-        </w:rPr>
       </w:pPr>
       <w:r>
         <w:t xml:space="preserve">Place all *.jsp and </w:t>
@@ -2522,37 +2533,37 @@
         <w:widowControl/>
         <w:jc w:val="both"/>
         <w:rPr>
+          <w:rFonts w:ascii="Times New Roman" w:hAnsi="Times New Roman" w:cs="Times New Roman"/>
+        </w:rPr>
+      </w:pPr>
+      <w:r>
+        <w:rPr>
           <w:rFonts w:ascii="Times New Roman" w:hAnsi="Times New Roman" w:cs="Times New Roman" w:hint="eastAsia"/>
         </w:rPr>
-      </w:pPr>
+        <w:t xml:space="preserve">Our search engine </w:t>
+      </w:r>
+      <w:r>
+        <w:rPr>
+          <w:rFonts w:ascii="Times New Roman" w:hAnsi="Times New Roman" w:cs="Times New Roman"/>
+        </w:rPr>
+        <w:t>interface makes</w:t>
+      </w:r>
       <w:r>
         <w:rPr>
           <w:rFonts w:ascii="Times New Roman" w:hAnsi="Times New Roman" w:cs="Times New Roman" w:hint="eastAsia"/>
         </w:rPr>
-        <w:t xml:space="preserve">Our search engine </w:t>
-      </w:r>
-      <w:r>
-        <w:rPr>
-          <w:rFonts w:ascii="Times New Roman" w:hAnsi="Times New Roman" w:cs="Times New Roman"/>
-        </w:rPr>
-        <w:t>interface makes</w:t>
+        <w:t xml:space="preserve"> use of HTML5, CSS, </w:t>
+      </w:r>
+      <w:r>
+        <w:rPr>
+          <w:rFonts w:ascii="Times New Roman" w:hAnsi="Times New Roman" w:cs="Times New Roman"/>
+        </w:rPr>
+        <w:t>JavaScript</w:t>
       </w:r>
       <w:r>
         <w:rPr>
           <w:rFonts w:ascii="Times New Roman" w:hAnsi="Times New Roman" w:cs="Times New Roman" w:hint="eastAsia"/>
         </w:rPr>
-        <w:t xml:space="preserve"> use of HTML5, CSS, </w:t>
-      </w:r>
-      <w:r>
-        <w:rPr>
-          <w:rFonts w:ascii="Times New Roman" w:hAnsi="Times New Roman" w:cs="Times New Roman"/>
-        </w:rPr>
-        <w:t>JavaScript</w:t>
-      </w:r>
-      <w:r>
-        <w:rPr>
-          <w:rFonts w:ascii="Times New Roman" w:hAnsi="Times New Roman" w:cs="Times New Roman" w:hint="eastAsia"/>
-        </w:rPr>
         <w:t xml:space="preserve"> to achieve a attracti</w:t>
       </w:r>
       <w:r>
@@ -2567,7 +2578,7 @@
         <w:widowControl/>
         <w:jc w:val="center"/>
         <w:rPr>
-          <w:rFonts w:ascii="Times New Roman" w:hAnsi="Times New Roman" w:cs="Times New Roman" w:hint="eastAsia"/>
+          <w:rFonts w:ascii="Times New Roman" w:hAnsi="Times New Roman" w:cs="Times New Roman"/>
           <w:color w:val="FF0000"/>
         </w:rPr>
       </w:pPr>
@@ -2662,7 +2673,7 @@
       <w:pPr>
         <w:widowControl/>
         <w:rPr>
-          <w:rFonts w:ascii="Times New Roman" w:hAnsi="Times New Roman" w:cs="Times New Roman" w:hint="eastAsia"/>
+          <w:rFonts w:ascii="Times New Roman" w:hAnsi="Times New Roman" w:cs="Times New Roman"/>
         </w:rPr>
       </w:pPr>
       <w:r>
@@ -2964,41 +2975,7 @@
           <w:b/>
         </w:rPr>
         <w:tab/>
-      </w:r>
-      <w:r>
-        <w:rPr>
-          <w:rFonts w:ascii="Times New Roman" w:hAnsi="Times New Roman" w:cs="Times New Roman"/>
-          <w:b/>
-        </w:rPr>
-        <w:t xml:space="preserve">Things would have </w:t>
-      </w:r>
-      <w:r>
-        <w:rPr>
-          <w:rFonts w:ascii="Times New Roman" w:hAnsi="Times New Roman" w:cs="Times New Roman"/>
-          <w:b/>
-        </w:rPr>
-        <w:t>added</w:t>
-      </w:r>
-      <w:r>
-        <w:rPr>
-          <w:rFonts w:ascii="Times New Roman" w:hAnsi="Times New Roman" w:cs="Times New Roman"/>
-          <w:b/>
-        </w:rPr>
-        <w:t xml:space="preserve"> if </w:t>
-      </w:r>
-      <w:r>
-        <w:rPr>
-          <w:rFonts w:ascii="Times New Roman" w:hAnsi="Times New Roman" w:cs="Times New Roman"/>
-          <w:b/>
-        </w:rPr>
-        <w:t>I</w:t>
-      </w:r>
-      <w:r>
-        <w:rPr>
-          <w:rFonts w:ascii="Times New Roman" w:hAnsi="Times New Roman" w:cs="Times New Roman"/>
-          <w:b/>
-        </w:rPr>
-        <w:t xml:space="preserve"> could re-implement the whole system</w:t>
+        <w:t>Things would have added if I could re-implement the whole system</w:t>
       </w:r>
     </w:p>
     <w:p>
@@ -3038,7 +3015,7 @@
       <w:pPr>
         <w:widowControl/>
         <w:rPr>
-          <w:rFonts w:ascii="Times New Roman" w:hAnsi="Times New Roman" w:cs="Times New Roman" w:hint="eastAsia"/>
+          <w:rFonts w:ascii="Times New Roman" w:hAnsi="Times New Roman" w:cs="Times New Roman"/>
         </w:rPr>
       </w:pPr>
     </w:p>
@@ -3308,6 +3285,7 @@
         <w:docPartUnique/>
       </w:docPartObj>
     </w:sdtPr>
+    <w:sdtEndPr/>
     <w:sdtContent>
       <w:p>
         <w:pPr>
@@ -3328,7 +3306,7 @@
             <w:noProof/>
             <w:lang w:val="zh-TW"/>
           </w:rPr>
-          <w:t>3</w:t>
+          <w:t>4</w:t>
         </w:r>
         <w:r>
           <w:fldChar w:fldCharType="end"/>
@@ -4535,7 +4513,7 @@
 </file>
 
 <file path=customXml/itemProps1.xml><?xml version="1.0" encoding="utf-8"?>
-<ds:datastoreItem xmlns:ds="http://schemas.openxmlformats.org/officeDocument/2006/customXml" ds:itemID="{E473AC79-22AB-47C5-9FFD-404D9CD0FE12}">
+<ds:datastoreItem xmlns:ds="http://schemas.openxmlformats.org/officeDocument/2006/customXml" ds:itemID="{0F0B9176-A688-49C7-98F1-239791F64A26}">
   <ds:schemaRefs>
     <ds:schemaRef ds:uri="http://schemas.openxmlformats.org/officeDocument/2006/bibliography"/>
   </ds:schemaRefs>

</xml_diff>

<commit_message>
added word contribution in report
</commit_message>
<xml_diff>
--- a/document/Final report.docx
+++ b/document/Final report.docx
@@ -107,6 +107,7 @@
           <w:szCs w:val="96"/>
         </w:rPr>
       </w:pPr>
+      <w:proofErr w:type="spellStart"/>
       <w:r>
         <w:rPr>
           <w:rFonts w:ascii="Adobe Garamond Pro Bold" w:hAnsi="Adobe Garamond Pro Bold" w:cs="Times New Roman"/>
@@ -116,6 +117,7 @@
         </w:rPr>
         <w:t>InstaSearch</w:t>
       </w:r>
+      <w:proofErr w:type="spellEnd"/>
     </w:p>
     <w:p>
       <w:pPr>
@@ -390,7 +392,21 @@
         <w:rPr>
           <w:rFonts w:ascii="Times New Roman" w:hAnsi="Times New Roman" w:cs="Times New Roman" w:hint="eastAsia"/>
         </w:rPr>
-        <w:t xml:space="preserve"> display result, jdbm as database and JAVA </w:t>
+        <w:t xml:space="preserve"> display result, </w:t>
+      </w:r>
+      <w:proofErr w:type="spellStart"/>
+      <w:r>
+        <w:rPr>
+          <w:rFonts w:ascii="Times New Roman" w:hAnsi="Times New Roman" w:cs="Times New Roman" w:hint="eastAsia"/>
+        </w:rPr>
+        <w:t>jdbm</w:t>
+      </w:r>
+      <w:proofErr w:type="spellEnd"/>
+      <w:r>
+        <w:rPr>
+          <w:rFonts w:ascii="Times New Roman" w:hAnsi="Times New Roman" w:cs="Times New Roman" w:hint="eastAsia"/>
+        </w:rPr>
+        <w:t xml:space="preserve"> as database and JAVA </w:t>
       </w:r>
       <w:r>
         <w:rPr>
@@ -438,8 +454,16 @@
         <w:rPr>
           <w:rFonts w:ascii="Times New Roman" w:hAnsi="Times New Roman" w:cs="Times New Roman"/>
         </w:rPr>
-        <w:t xml:space="preserve"> and store it into jdbm</w:t>
-      </w:r>
+        <w:t xml:space="preserve"> and store it into </w:t>
+      </w:r>
+      <w:proofErr w:type="spellStart"/>
+      <w:r>
+        <w:rPr>
+          <w:rFonts w:ascii="Times New Roman" w:hAnsi="Times New Roman" w:cs="Times New Roman"/>
+        </w:rPr>
+        <w:t>jdbm</w:t>
+      </w:r>
+      <w:proofErr w:type="spellEnd"/>
       <w:r>
         <w:rPr>
           <w:rFonts w:ascii="Times New Roman" w:hAnsi="Times New Roman" w:cs="Times New Roman"/>
@@ -517,26 +541,54 @@
         <w:rPr>
           <w:rFonts w:ascii="Times New Roman" w:hAnsi="Times New Roman" w:cs="Times New Roman"/>
         </w:rPr>
-        <w:t xml:space="preserve">We use hash table in our jdbm database. </w:t>
-      </w:r>
-    </w:p>
-    <w:p>
-      <w:pPr>
-        <w:rPr>
-          <w:rFonts w:ascii="Times New Roman" w:hAnsi="Times New Roman" w:cs="Times New Roman"/>
-        </w:rPr>
-      </w:pPr>
-      <w:r>
-        <w:rPr>
-          <w:rFonts w:ascii="Times New Roman" w:hAnsi="Times New Roman" w:cs="Times New Roman"/>
-        </w:rPr>
-        <w:t>The format of each table is as Table_</w:t>
-      </w:r>
-      <w:r>
-        <w:rPr>
-          <w:rFonts w:ascii="Times New Roman" w:hAnsi="Times New Roman" w:cs="Times New Roman"/>
-        </w:rPr>
-        <w:t>Name (</w:t>
+        <w:t xml:space="preserve">We use hash table in our </w:t>
+      </w:r>
+      <w:proofErr w:type="spellStart"/>
+      <w:r>
+        <w:rPr>
+          <w:rFonts w:ascii="Times New Roman" w:hAnsi="Times New Roman" w:cs="Times New Roman"/>
+        </w:rPr>
+        <w:t>jdbm</w:t>
+      </w:r>
+      <w:proofErr w:type="spellEnd"/>
+      <w:r>
+        <w:rPr>
+          <w:rFonts w:ascii="Times New Roman" w:hAnsi="Times New Roman" w:cs="Times New Roman"/>
+        </w:rPr>
+        <w:t xml:space="preserve"> database. </w:t>
+      </w:r>
+    </w:p>
+    <w:p>
+      <w:pPr>
+        <w:rPr>
+          <w:rFonts w:ascii="Times New Roman" w:hAnsi="Times New Roman" w:cs="Times New Roman"/>
+        </w:rPr>
+      </w:pPr>
+      <w:r>
+        <w:rPr>
+          <w:rFonts w:ascii="Times New Roman" w:hAnsi="Times New Roman" w:cs="Times New Roman"/>
+        </w:rPr>
+        <w:t xml:space="preserve">The format of each table is as </w:t>
+      </w:r>
+      <w:proofErr w:type="spellStart"/>
+      <w:r>
+        <w:rPr>
+          <w:rFonts w:ascii="Times New Roman" w:hAnsi="Times New Roman" w:cs="Times New Roman"/>
+        </w:rPr>
+        <w:t>Table_</w:t>
+      </w:r>
+      <w:r>
+        <w:rPr>
+          <w:rFonts w:ascii="Times New Roman" w:hAnsi="Times New Roman" w:cs="Times New Roman"/>
+        </w:rPr>
+        <w:t>Name</w:t>
+      </w:r>
+      <w:proofErr w:type="spellEnd"/>
+      <w:r>
+        <w:rPr>
+          <w:rFonts w:ascii="Times New Roman" w:hAnsi="Times New Roman" w:cs="Times New Roman"/>
+        </w:rPr>
+        <w:t xml:space="preserve"> (</w:t>
       </w:r>
       <w:r>
         <w:rPr>
@@ -572,12 +624,21 @@
           <w:b/>
         </w:rPr>
       </w:pPr>
-      <w:r>
-        <w:rPr>
-          <w:rFonts w:ascii="Times New Roman" w:hAnsi="Times New Roman" w:cs="Times New Roman"/>
-          <w:b/>
-        </w:rPr>
-        <w:t>pageId (</w:t>
+      <w:proofErr w:type="spellStart"/>
+      <w:r>
+        <w:rPr>
+          <w:rFonts w:ascii="Times New Roman" w:hAnsi="Times New Roman" w:cs="Times New Roman"/>
+          <w:b/>
+        </w:rPr>
+        <w:t>pageId</w:t>
+      </w:r>
+      <w:proofErr w:type="spellEnd"/>
+      <w:r>
+        <w:rPr>
+          <w:rFonts w:ascii="Times New Roman" w:hAnsi="Times New Roman" w:cs="Times New Roman"/>
+          <w:b/>
+        </w:rPr>
+        <w:t xml:space="preserve"> (</w:t>
       </w:r>
       <w:r>
         <w:rPr>
@@ -592,7 +653,23 @@
           <w:rFonts w:ascii="Times New Roman" w:hAnsi="Times New Roman" w:cs="Times New Roman"/>
           <w:b/>
         </w:rPr>
-        <w:t>, PageId)</w:t>
+        <w:t xml:space="preserve">, </w:t>
+      </w:r>
+      <w:proofErr w:type="spellStart"/>
+      <w:r>
+        <w:rPr>
+          <w:rFonts w:ascii="Times New Roman" w:hAnsi="Times New Roman" w:cs="Times New Roman"/>
+          <w:b/>
+        </w:rPr>
+        <w:t>PageId</w:t>
+      </w:r>
+      <w:proofErr w:type="spellEnd"/>
+      <w:r>
+        <w:rPr>
+          <w:rFonts w:ascii="Times New Roman" w:hAnsi="Times New Roman" w:cs="Times New Roman"/>
+          <w:b/>
+        </w:rPr>
+        <w:t>)</w:t>
       </w:r>
     </w:p>
     <w:p>
@@ -644,6 +721,7 @@
         </w:rPr>
         <w:t>age (</w:t>
       </w:r>
+      <w:proofErr w:type="spellStart"/>
       <w:r>
         <w:rPr>
           <w:rFonts w:ascii="Times New Roman" w:hAnsi="Times New Roman" w:cs="Times New Roman"/>
@@ -652,6 +730,7 @@
         </w:rPr>
         <w:t>PageId</w:t>
       </w:r>
+      <w:proofErr w:type="spellEnd"/>
       <w:r>
         <w:rPr>
           <w:rFonts w:ascii="Times New Roman" w:hAnsi="Times New Roman" w:cs="Times New Roman"/>
@@ -695,12 +774,21 @@
           <w:b/>
         </w:rPr>
       </w:pPr>
-      <w:r>
-        <w:rPr>
-          <w:rFonts w:ascii="Times New Roman" w:hAnsi="Times New Roman" w:cs="Times New Roman"/>
-          <w:b/>
-        </w:rPr>
-        <w:t>wordId (</w:t>
+      <w:proofErr w:type="spellStart"/>
+      <w:r>
+        <w:rPr>
+          <w:rFonts w:ascii="Times New Roman" w:hAnsi="Times New Roman" w:cs="Times New Roman"/>
+          <w:b/>
+        </w:rPr>
+        <w:t>wordId</w:t>
+      </w:r>
+      <w:proofErr w:type="spellEnd"/>
+      <w:r>
+        <w:rPr>
+          <w:rFonts w:ascii="Times New Roman" w:hAnsi="Times New Roman" w:cs="Times New Roman"/>
+          <w:b/>
+        </w:rPr>
+        <w:t xml:space="preserve"> (</w:t>
       </w:r>
       <w:r>
         <w:rPr>
@@ -715,7 +803,23 @@
           <w:rFonts w:ascii="Times New Roman" w:hAnsi="Times New Roman" w:cs="Times New Roman"/>
           <w:b/>
         </w:rPr>
-        <w:t>, WordId)</w:t>
+        <w:t xml:space="preserve">, </w:t>
+      </w:r>
+      <w:proofErr w:type="spellStart"/>
+      <w:r>
+        <w:rPr>
+          <w:rFonts w:ascii="Times New Roman" w:hAnsi="Times New Roman" w:cs="Times New Roman"/>
+          <w:b/>
+        </w:rPr>
+        <w:t>WordId</w:t>
+      </w:r>
+      <w:proofErr w:type="spellEnd"/>
+      <w:r>
+        <w:rPr>
+          <w:rFonts w:ascii="Times New Roman" w:hAnsi="Times New Roman" w:cs="Times New Roman"/>
+          <w:b/>
+        </w:rPr>
+        <w:t>)</w:t>
       </w:r>
     </w:p>
     <w:p>
@@ -773,6 +877,7 @@
         </w:rPr>
         <w:t>word (</w:t>
       </w:r>
+      <w:proofErr w:type="spellStart"/>
       <w:r>
         <w:rPr>
           <w:rFonts w:ascii="Times New Roman" w:hAnsi="Times New Roman" w:cs="Times New Roman"/>
@@ -781,6 +886,7 @@
         </w:rPr>
         <w:t>WordId</w:t>
       </w:r>
+      <w:proofErr w:type="spellEnd"/>
       <w:r>
         <w:rPr>
           <w:rFonts w:ascii="Times New Roman" w:hAnsi="Times New Roman" w:cs="Times New Roman"/>
@@ -824,13 +930,23 @@
           <w:b/>
         </w:rPr>
       </w:pPr>
-      <w:r>
-        <w:rPr>
-          <w:rFonts w:ascii="Times New Roman" w:hAnsi="Times New Roman" w:cs="Times New Roman"/>
-          <w:b/>
-        </w:rPr>
-        <w:t>pageInfo (</w:t>
-      </w:r>
+      <w:proofErr w:type="spellStart"/>
+      <w:r>
+        <w:rPr>
+          <w:rFonts w:ascii="Times New Roman" w:hAnsi="Times New Roman" w:cs="Times New Roman"/>
+          <w:b/>
+        </w:rPr>
+        <w:t>pageInfo</w:t>
+      </w:r>
+      <w:proofErr w:type="spellEnd"/>
+      <w:r>
+        <w:rPr>
+          <w:rFonts w:ascii="Times New Roman" w:hAnsi="Times New Roman" w:cs="Times New Roman"/>
+          <w:b/>
+        </w:rPr>
+        <w:t xml:space="preserve"> (</w:t>
+      </w:r>
+      <w:proofErr w:type="spellStart"/>
       <w:r>
         <w:rPr>
           <w:rFonts w:ascii="Times New Roman" w:hAnsi="Times New Roman" w:cs="Times New Roman"/>
@@ -839,6 +955,7 @@
         </w:rPr>
         <w:t>pageId</w:t>
       </w:r>
+      <w:proofErr w:type="spellEnd"/>
       <w:r>
         <w:rPr>
           <w:rFonts w:ascii="Times New Roman" w:hAnsi="Times New Roman" w:cs="Times New Roman"/>
@@ -889,13 +1006,23 @@
           <w:b/>
         </w:rPr>
       </w:pPr>
-      <w:r>
-        <w:rPr>
-          <w:rFonts w:ascii="Times New Roman" w:hAnsi="Times New Roman" w:cs="Times New Roman"/>
-          <w:b/>
-        </w:rPr>
-        <w:t>BodyWordPosting (</w:t>
-      </w:r>
+      <w:proofErr w:type="spellStart"/>
+      <w:r>
+        <w:rPr>
+          <w:rFonts w:ascii="Times New Roman" w:hAnsi="Times New Roman" w:cs="Times New Roman"/>
+          <w:b/>
+        </w:rPr>
+        <w:t>BodyWordPosting</w:t>
+      </w:r>
+      <w:proofErr w:type="spellEnd"/>
+      <w:r>
+        <w:rPr>
+          <w:rFonts w:ascii="Times New Roman" w:hAnsi="Times New Roman" w:cs="Times New Roman"/>
+          <w:b/>
+        </w:rPr>
+        <w:t xml:space="preserve"> (</w:t>
+      </w:r>
+      <w:proofErr w:type="spellStart"/>
       <w:r>
         <w:rPr>
           <w:rFonts w:ascii="Times New Roman" w:hAnsi="Times New Roman" w:cs="Times New Roman"/>
@@ -904,12 +1031,29 @@
         </w:rPr>
         <w:t>WordId</w:t>
       </w:r>
-      <w:r>
-        <w:rPr>
-          <w:rFonts w:ascii="Times New Roman" w:hAnsi="Times New Roman" w:cs="Times New Roman"/>
-          <w:b/>
-        </w:rPr>
-        <w:t>, List&lt;(PageId, term frequency, List&lt;word position&gt;)&gt;)</w:t>
+      <w:proofErr w:type="spellEnd"/>
+      <w:r>
+        <w:rPr>
+          <w:rFonts w:ascii="Times New Roman" w:hAnsi="Times New Roman" w:cs="Times New Roman"/>
+          <w:b/>
+        </w:rPr>
+        <w:t>, List&lt;(</w:t>
+      </w:r>
+      <w:proofErr w:type="spellStart"/>
+      <w:r>
+        <w:rPr>
+          <w:rFonts w:ascii="Times New Roman" w:hAnsi="Times New Roman" w:cs="Times New Roman"/>
+          <w:b/>
+        </w:rPr>
+        <w:t>PageId</w:t>
+      </w:r>
+      <w:proofErr w:type="spellEnd"/>
+      <w:r>
+        <w:rPr>
+          <w:rFonts w:ascii="Times New Roman" w:hAnsi="Times New Roman" w:cs="Times New Roman"/>
+          <w:b/>
+        </w:rPr>
+        <w:t>, term frequency, List&lt;word position&gt;)&gt;)</w:t>
       </w:r>
     </w:p>
     <w:p>
@@ -925,13 +1069,23 @@
           <w:b/>
         </w:rPr>
       </w:pPr>
-      <w:r>
-        <w:rPr>
-          <w:rFonts w:ascii="Times New Roman" w:hAnsi="Times New Roman" w:cs="Times New Roman"/>
-          <w:b/>
-        </w:rPr>
-        <w:t>TitleWordPosting (</w:t>
-      </w:r>
+      <w:proofErr w:type="spellStart"/>
+      <w:r>
+        <w:rPr>
+          <w:rFonts w:ascii="Times New Roman" w:hAnsi="Times New Roman" w:cs="Times New Roman"/>
+          <w:b/>
+        </w:rPr>
+        <w:t>TitleWordPosting</w:t>
+      </w:r>
+      <w:proofErr w:type="spellEnd"/>
+      <w:r>
+        <w:rPr>
+          <w:rFonts w:ascii="Times New Roman" w:hAnsi="Times New Roman" w:cs="Times New Roman"/>
+          <w:b/>
+        </w:rPr>
+        <w:t xml:space="preserve"> (</w:t>
+      </w:r>
+      <w:proofErr w:type="spellStart"/>
       <w:r>
         <w:rPr>
           <w:rFonts w:ascii="Times New Roman" w:hAnsi="Times New Roman" w:cs="Times New Roman"/>
@@ -940,12 +1094,29 @@
         </w:rPr>
         <w:t>WordId</w:t>
       </w:r>
-      <w:r>
-        <w:rPr>
-          <w:rFonts w:ascii="Times New Roman" w:hAnsi="Times New Roman" w:cs="Times New Roman"/>
-          <w:b/>
-        </w:rPr>
-        <w:t>, List&lt;(PageId, term frequency, List&lt;word position&gt;)&gt;)</w:t>
+      <w:proofErr w:type="spellEnd"/>
+      <w:r>
+        <w:rPr>
+          <w:rFonts w:ascii="Times New Roman" w:hAnsi="Times New Roman" w:cs="Times New Roman"/>
+          <w:b/>
+        </w:rPr>
+        <w:t>, List&lt;(</w:t>
+      </w:r>
+      <w:proofErr w:type="spellStart"/>
+      <w:r>
+        <w:rPr>
+          <w:rFonts w:ascii="Times New Roman" w:hAnsi="Times New Roman" w:cs="Times New Roman"/>
+          <w:b/>
+        </w:rPr>
+        <w:t>PageId</w:t>
+      </w:r>
+      <w:proofErr w:type="spellEnd"/>
+      <w:r>
+        <w:rPr>
+          <w:rFonts w:ascii="Times New Roman" w:hAnsi="Times New Roman" w:cs="Times New Roman"/>
+          <w:b/>
+        </w:rPr>
+        <w:t>, term frequency, List&lt;word position&gt;)&gt;)</w:t>
       </w:r>
     </w:p>
     <w:p>
@@ -957,11 +1128,61 @@
           <w:rFonts w:ascii="Times New Roman" w:hAnsi="Times New Roman" w:cs="Times New Roman"/>
         </w:rPr>
       </w:pPr>
-      <w:r>
-        <w:rPr>
-          <w:rFonts w:ascii="Times New Roman" w:hAnsi="Times New Roman" w:cs="Times New Roman"/>
-        </w:rPr>
-        <w:t xml:space="preserve">BodyWordPosting and TitleWordPosting store the posting list for each word by word ID. BodyWordPosting will handle all the word which extracted from the pages, while TitleWordPosting only handle the title’s word extracted from the pages. Our search engine will derive and implement a mechanism to favor matches in title. For example, a match in the title would significantly boost the </w:t>
+      <w:proofErr w:type="spellStart"/>
+      <w:r>
+        <w:rPr>
+          <w:rFonts w:ascii="Times New Roman" w:hAnsi="Times New Roman" w:cs="Times New Roman"/>
+        </w:rPr>
+        <w:t>BodyWordPosting</w:t>
+      </w:r>
+      <w:proofErr w:type="spellEnd"/>
+      <w:r>
+        <w:rPr>
+          <w:rFonts w:ascii="Times New Roman" w:hAnsi="Times New Roman" w:cs="Times New Roman"/>
+        </w:rPr>
+        <w:t xml:space="preserve"> and </w:t>
+      </w:r>
+      <w:proofErr w:type="spellStart"/>
+      <w:r>
+        <w:rPr>
+          <w:rFonts w:ascii="Times New Roman" w:hAnsi="Times New Roman" w:cs="Times New Roman"/>
+        </w:rPr>
+        <w:t>TitleWordPosting</w:t>
+      </w:r>
+      <w:proofErr w:type="spellEnd"/>
+      <w:r>
+        <w:rPr>
+          <w:rFonts w:ascii="Times New Roman" w:hAnsi="Times New Roman" w:cs="Times New Roman"/>
+        </w:rPr>
+        <w:t xml:space="preserve"> store the posting list for each word by word ID. </w:t>
+      </w:r>
+      <w:proofErr w:type="spellStart"/>
+      <w:r>
+        <w:rPr>
+          <w:rFonts w:ascii="Times New Roman" w:hAnsi="Times New Roman" w:cs="Times New Roman"/>
+        </w:rPr>
+        <w:t>BodyWordPosting</w:t>
+      </w:r>
+      <w:proofErr w:type="spellEnd"/>
+      <w:r>
+        <w:rPr>
+          <w:rFonts w:ascii="Times New Roman" w:hAnsi="Times New Roman" w:cs="Times New Roman"/>
+        </w:rPr>
+        <w:t xml:space="preserve"> will handle all the word which extracted from the pages, while </w:t>
+      </w:r>
+      <w:proofErr w:type="spellStart"/>
+      <w:r>
+        <w:rPr>
+          <w:rFonts w:ascii="Times New Roman" w:hAnsi="Times New Roman" w:cs="Times New Roman"/>
+        </w:rPr>
+        <w:t>TitleWordPosting</w:t>
+      </w:r>
+      <w:proofErr w:type="spellEnd"/>
+      <w:r>
+        <w:rPr>
+          <w:rFonts w:ascii="Times New Roman" w:hAnsi="Times New Roman" w:cs="Times New Roman"/>
+        </w:rPr>
+        <w:t xml:space="preserve"> only handle the title’s word extracted from the pages. Our search engine will derive and implement a mechanism to favor matches in title. For example, a match in the title would significantly boost the </w:t>
       </w:r>
       <w:r>
         <w:rPr>
@@ -1068,13 +1289,23 @@
           <w:b/>
         </w:rPr>
       </w:pPr>
-      <w:r>
-        <w:rPr>
-          <w:rFonts w:ascii="Times New Roman" w:hAnsi="Times New Roman" w:cs="Times New Roman"/>
-          <w:b/>
-        </w:rPr>
-        <w:t>InvertedBodyWordPosting (</w:t>
-      </w:r>
+      <w:proofErr w:type="spellStart"/>
+      <w:r>
+        <w:rPr>
+          <w:rFonts w:ascii="Times New Roman" w:hAnsi="Times New Roman" w:cs="Times New Roman"/>
+          <w:b/>
+        </w:rPr>
+        <w:t>InvertedBodyWordPosting</w:t>
+      </w:r>
+      <w:proofErr w:type="spellEnd"/>
+      <w:r>
+        <w:rPr>
+          <w:rFonts w:ascii="Times New Roman" w:hAnsi="Times New Roman" w:cs="Times New Roman"/>
+          <w:b/>
+        </w:rPr>
+        <w:t xml:space="preserve"> (</w:t>
+      </w:r>
+      <w:proofErr w:type="spellStart"/>
       <w:r>
         <w:rPr>
           <w:rFonts w:ascii="Times New Roman" w:hAnsi="Times New Roman" w:cs="Times New Roman"/>
@@ -1083,12 +1314,29 @@
         </w:rPr>
         <w:t>PageId</w:t>
       </w:r>
-      <w:r>
-        <w:rPr>
-          <w:rFonts w:ascii="Times New Roman" w:hAnsi="Times New Roman" w:cs="Times New Roman"/>
-          <w:b/>
-        </w:rPr>
-        <w:t>, List&lt;WordId, term frequency&gt;)</w:t>
+      <w:proofErr w:type="spellEnd"/>
+      <w:r>
+        <w:rPr>
+          <w:rFonts w:ascii="Times New Roman" w:hAnsi="Times New Roman" w:cs="Times New Roman"/>
+          <w:b/>
+        </w:rPr>
+        <w:t>, List&lt;</w:t>
+      </w:r>
+      <w:proofErr w:type="spellStart"/>
+      <w:r>
+        <w:rPr>
+          <w:rFonts w:ascii="Times New Roman" w:hAnsi="Times New Roman" w:cs="Times New Roman"/>
+          <w:b/>
+        </w:rPr>
+        <w:t>WordId</w:t>
+      </w:r>
+      <w:proofErr w:type="spellEnd"/>
+      <w:r>
+        <w:rPr>
+          <w:rFonts w:ascii="Times New Roman" w:hAnsi="Times New Roman" w:cs="Times New Roman"/>
+          <w:b/>
+        </w:rPr>
+        <w:t>, term frequency&gt;)</w:t>
       </w:r>
     </w:p>
     <w:p>
@@ -1104,13 +1352,23 @@
           <w:b/>
         </w:rPr>
       </w:pPr>
-      <w:r>
-        <w:rPr>
-          <w:rFonts w:ascii="Times New Roman" w:hAnsi="Times New Roman" w:cs="Times New Roman"/>
-          <w:b/>
-        </w:rPr>
-        <w:t>InvertedTitleWordPosting (</w:t>
-      </w:r>
+      <w:proofErr w:type="spellStart"/>
+      <w:r>
+        <w:rPr>
+          <w:rFonts w:ascii="Times New Roman" w:hAnsi="Times New Roman" w:cs="Times New Roman"/>
+          <w:b/>
+        </w:rPr>
+        <w:t>InvertedTitleWordPosting</w:t>
+      </w:r>
+      <w:proofErr w:type="spellEnd"/>
+      <w:r>
+        <w:rPr>
+          <w:rFonts w:ascii="Times New Roman" w:hAnsi="Times New Roman" w:cs="Times New Roman"/>
+          <w:b/>
+        </w:rPr>
+        <w:t xml:space="preserve"> (</w:t>
+      </w:r>
+      <w:proofErr w:type="spellStart"/>
       <w:r>
         <w:rPr>
           <w:rFonts w:ascii="Times New Roman" w:hAnsi="Times New Roman" w:cs="Times New Roman"/>
@@ -1119,12 +1377,29 @@
         </w:rPr>
         <w:t>PageId</w:t>
       </w:r>
-      <w:r>
-        <w:rPr>
-          <w:rFonts w:ascii="Times New Roman" w:hAnsi="Times New Roman" w:cs="Times New Roman"/>
-          <w:b/>
-        </w:rPr>
-        <w:t>, List&lt;WordId, term frequency&gt;)</w:t>
+      <w:proofErr w:type="spellEnd"/>
+      <w:r>
+        <w:rPr>
+          <w:rFonts w:ascii="Times New Roman" w:hAnsi="Times New Roman" w:cs="Times New Roman"/>
+          <w:b/>
+        </w:rPr>
+        <w:t>, List&lt;</w:t>
+      </w:r>
+      <w:proofErr w:type="spellStart"/>
+      <w:r>
+        <w:rPr>
+          <w:rFonts w:ascii="Times New Roman" w:hAnsi="Times New Roman" w:cs="Times New Roman"/>
+          <w:b/>
+        </w:rPr>
+        <w:t>WordId</w:t>
+      </w:r>
+      <w:proofErr w:type="spellEnd"/>
+      <w:r>
+        <w:rPr>
+          <w:rFonts w:ascii="Times New Roman" w:hAnsi="Times New Roman" w:cs="Times New Roman"/>
+          <w:b/>
+        </w:rPr>
+        <w:t>, term frequency&gt;)</w:t>
       </w:r>
     </w:p>
     <w:p>
@@ -1195,11 +1470,33 @@
           <w:rFonts w:ascii="Times New Roman" w:hAnsi="Times New Roman" w:cs="Times New Roman"/>
         </w:rPr>
       </w:pPr>
-      <w:r>
-        <w:rPr>
-          <w:rFonts w:ascii="Times New Roman" w:hAnsi="Times New Roman" w:cs="Times New Roman"/>
-        </w:rPr>
-        <w:t>InvertedBodyWordPosting and InvertedTitleWordPosting are the inverted posting list which is used to support deletion of a webpage entry. It will store the list of word ID and term frequency in the page by page ID. Upon deletion, we will retrieve the forwarding list for this particular webpage and update the inverted posting list accordingly.</w:t>
+      <w:proofErr w:type="spellStart"/>
+      <w:r>
+        <w:rPr>
+          <w:rFonts w:ascii="Times New Roman" w:hAnsi="Times New Roman" w:cs="Times New Roman"/>
+        </w:rPr>
+        <w:t>InvertedBodyWordPosting</w:t>
+      </w:r>
+      <w:proofErr w:type="spellEnd"/>
+      <w:r>
+        <w:rPr>
+          <w:rFonts w:ascii="Times New Roman" w:hAnsi="Times New Roman" w:cs="Times New Roman"/>
+        </w:rPr>
+        <w:t xml:space="preserve"> and </w:t>
+      </w:r>
+      <w:proofErr w:type="spellStart"/>
+      <w:r>
+        <w:rPr>
+          <w:rFonts w:ascii="Times New Roman" w:hAnsi="Times New Roman" w:cs="Times New Roman"/>
+        </w:rPr>
+        <w:t>InvertedTitleWordPosting</w:t>
+      </w:r>
+      <w:proofErr w:type="spellEnd"/>
+      <w:r>
+        <w:rPr>
+          <w:rFonts w:ascii="Times New Roman" w:hAnsi="Times New Roman" w:cs="Times New Roman"/>
+        </w:rPr>
+        <w:t xml:space="preserve"> are the inverted posting list which is used to support deletion of a webpage entry. It will store the list of word ID and term frequency in the page by page ID. Upon deletion, we will retrieve the forwarding list for this particular webpage and update the inverted posting list accordingly.</w:t>
       </w:r>
     </w:p>
     <w:p>
@@ -1222,12 +1519,21 @@
           <w:b/>
         </w:rPr>
       </w:pPr>
-      <w:r>
-        <w:rPr>
-          <w:rFonts w:ascii="Times New Roman" w:hAnsi="Times New Roman" w:cs="Times New Roman"/>
-          <w:b/>
-        </w:rPr>
-        <w:t xml:space="preserve">ParentLink </w:t>
+      <w:proofErr w:type="spellStart"/>
+      <w:r>
+        <w:rPr>
+          <w:rFonts w:ascii="Times New Roman" w:hAnsi="Times New Roman" w:cs="Times New Roman"/>
+          <w:b/>
+        </w:rPr>
+        <w:t>ParentLink</w:t>
+      </w:r>
+      <w:proofErr w:type="spellEnd"/>
+      <w:r>
+        <w:rPr>
+          <w:rFonts w:ascii="Times New Roman" w:hAnsi="Times New Roman" w:cs="Times New Roman"/>
+          <w:b/>
+        </w:rPr>
+        <w:t xml:space="preserve"> </w:t>
       </w:r>
       <w:r>
         <w:rPr>
@@ -1236,6 +1542,7 @@
         </w:rPr>
         <w:t>(</w:t>
       </w:r>
+      <w:proofErr w:type="spellStart"/>
       <w:r>
         <w:rPr>
           <w:rFonts w:ascii="Times New Roman" w:hAnsi="Times New Roman" w:cs="Times New Roman"/>
@@ -1244,6 +1551,7 @@
         </w:rPr>
         <w:t>PageId</w:t>
       </w:r>
+      <w:proofErr w:type="spellEnd"/>
       <w:r>
         <w:rPr>
           <w:rFonts w:ascii="Times New Roman" w:hAnsi="Times New Roman" w:cs="Times New Roman"/>
@@ -1272,12 +1580,21 @@
           <w:b/>
         </w:rPr>
       </w:pPr>
-      <w:r>
-        <w:rPr>
-          <w:rFonts w:ascii="Times New Roman" w:hAnsi="Times New Roman" w:cs="Times New Roman"/>
-          <w:b/>
-        </w:rPr>
-        <w:t xml:space="preserve">ChildLink </w:t>
+      <w:proofErr w:type="spellStart"/>
+      <w:r>
+        <w:rPr>
+          <w:rFonts w:ascii="Times New Roman" w:hAnsi="Times New Roman" w:cs="Times New Roman"/>
+          <w:b/>
+        </w:rPr>
+        <w:t>ChildLink</w:t>
+      </w:r>
+      <w:proofErr w:type="spellEnd"/>
+      <w:r>
+        <w:rPr>
+          <w:rFonts w:ascii="Times New Roman" w:hAnsi="Times New Roman" w:cs="Times New Roman"/>
+          <w:b/>
+        </w:rPr>
+        <w:t xml:space="preserve"> </w:t>
       </w:r>
       <w:r>
         <w:rPr>
@@ -1286,6 +1603,7 @@
         </w:rPr>
         <w:t>(</w:t>
       </w:r>
+      <w:proofErr w:type="spellStart"/>
       <w:r>
         <w:rPr>
           <w:rFonts w:ascii="Times New Roman" w:hAnsi="Times New Roman" w:cs="Times New Roman"/>
@@ -1294,6 +1612,7 @@
         </w:rPr>
         <w:t>PageId</w:t>
       </w:r>
+      <w:proofErr w:type="spellEnd"/>
       <w:r>
         <w:rPr>
           <w:rFonts w:ascii="Times New Roman" w:hAnsi="Times New Roman" w:cs="Times New Roman"/>
@@ -1315,11 +1634,33 @@
           <w:rFonts w:ascii="Times New Roman" w:hAnsi="Times New Roman" w:cs="Times New Roman"/>
         </w:rPr>
       </w:pPr>
-      <w:r>
-        <w:rPr>
-          <w:rFonts w:ascii="Times New Roman" w:hAnsi="Times New Roman" w:cs="Times New Roman"/>
-        </w:rPr>
-        <w:t xml:space="preserve">ParentLink and ChildLink store the parent link and child link for each page by page ID. These tables are used to implement Google PageRank in final phase. </w:t>
+      <w:proofErr w:type="spellStart"/>
+      <w:r>
+        <w:rPr>
+          <w:rFonts w:ascii="Times New Roman" w:hAnsi="Times New Roman" w:cs="Times New Roman"/>
+        </w:rPr>
+        <w:t>ParentLink</w:t>
+      </w:r>
+      <w:proofErr w:type="spellEnd"/>
+      <w:r>
+        <w:rPr>
+          <w:rFonts w:ascii="Times New Roman" w:hAnsi="Times New Roman" w:cs="Times New Roman"/>
+        </w:rPr>
+        <w:t xml:space="preserve"> and </w:t>
+      </w:r>
+      <w:proofErr w:type="spellStart"/>
+      <w:r>
+        <w:rPr>
+          <w:rFonts w:ascii="Times New Roman" w:hAnsi="Times New Roman" w:cs="Times New Roman"/>
+        </w:rPr>
+        <w:t>ChildLink</w:t>
+      </w:r>
+      <w:proofErr w:type="spellEnd"/>
+      <w:r>
+        <w:rPr>
+          <w:rFonts w:ascii="Times New Roman" w:hAnsi="Times New Roman" w:cs="Times New Roman"/>
+        </w:rPr>
+        <w:t xml:space="preserve"> store the parent link and child link for each page by page ID. These tables are used to implement Google PageRank in final phase. </w:t>
       </w:r>
     </w:p>
     <w:p>
@@ -1358,14 +1699,25 @@
           <w:color w:val="FF0000"/>
         </w:rPr>
       </w:pPr>
+      <w:proofErr w:type="spellStart"/>
       <w:r>
         <w:rPr>
           <w:rFonts w:ascii="Times New Roman" w:hAnsi="Times New Roman" w:cs="Times New Roman"/>
           <w:b/>
           <w:color w:val="FF0000"/>
         </w:rPr>
-        <w:t>hubWeight (</w:t>
-      </w:r>
+        <w:t>hubWeight</w:t>
+      </w:r>
+      <w:proofErr w:type="spellEnd"/>
+      <w:r>
+        <w:rPr>
+          <w:rFonts w:ascii="Times New Roman" w:hAnsi="Times New Roman" w:cs="Times New Roman"/>
+          <w:b/>
+          <w:color w:val="FF0000"/>
+        </w:rPr>
+        <w:t xml:space="preserve"> (</w:t>
+      </w:r>
+      <w:proofErr w:type="spellStart"/>
       <w:r>
         <w:rPr>
           <w:rFonts w:ascii="Times New Roman" w:hAnsi="Times New Roman" w:cs="Times New Roman"/>
@@ -1375,6 +1727,7 @@
         </w:rPr>
         <w:t>PageId</w:t>
       </w:r>
+      <w:proofErr w:type="spellEnd"/>
       <w:r>
         <w:rPr>
           <w:rFonts w:ascii="Times New Roman" w:hAnsi="Times New Roman" w:cs="Times New Roman"/>
@@ -1398,14 +1751,25 @@
           <w:color w:val="FF0000"/>
         </w:rPr>
       </w:pPr>
+      <w:proofErr w:type="spellStart"/>
       <w:r>
         <w:rPr>
           <w:rFonts w:ascii="Times New Roman" w:hAnsi="Times New Roman" w:cs="Times New Roman"/>
           <w:b/>
           <w:color w:val="FF0000"/>
         </w:rPr>
-        <w:t>authWeight (</w:t>
-      </w:r>
+        <w:t>authWeight</w:t>
+      </w:r>
+      <w:proofErr w:type="spellEnd"/>
+      <w:r>
+        <w:rPr>
+          <w:rFonts w:ascii="Times New Roman" w:hAnsi="Times New Roman" w:cs="Times New Roman"/>
+          <w:b/>
+          <w:color w:val="FF0000"/>
+        </w:rPr>
+        <w:t xml:space="preserve"> (</w:t>
+      </w:r>
+      <w:proofErr w:type="spellStart"/>
       <w:r>
         <w:rPr>
           <w:rFonts w:ascii="Times New Roman" w:hAnsi="Times New Roman" w:cs="Times New Roman"/>
@@ -1415,6 +1779,7 @@
         </w:rPr>
         <w:t>PageId</w:t>
       </w:r>
+      <w:proofErr w:type="spellEnd"/>
       <w:r>
         <w:rPr>
           <w:rFonts w:ascii="Times New Roman" w:hAnsi="Times New Roman" w:cs="Times New Roman"/>
@@ -1437,7 +1802,39 @@
           <w:rFonts w:ascii="Times New Roman" w:hAnsi="Times New Roman" w:cs="Times New Roman"/>
           <w:color w:val="FF0000"/>
         </w:rPr>
-        <w:t xml:space="preserve">The hubWeight and authWeight store the hub weight and authority weight for each page. Our system </w:t>
+        <w:t xml:space="preserve">The </w:t>
+      </w:r>
+      <w:proofErr w:type="spellStart"/>
+      <w:r>
+        <w:rPr>
+          <w:rFonts w:ascii="Times New Roman" w:hAnsi="Times New Roman" w:cs="Times New Roman"/>
+          <w:color w:val="FF0000"/>
+        </w:rPr>
+        <w:t>hubWeight</w:t>
+      </w:r>
+      <w:proofErr w:type="spellEnd"/>
+      <w:r>
+        <w:rPr>
+          <w:rFonts w:ascii="Times New Roman" w:hAnsi="Times New Roman" w:cs="Times New Roman"/>
+          <w:color w:val="FF0000"/>
+        </w:rPr>
+        <w:t xml:space="preserve"> and </w:t>
+      </w:r>
+      <w:proofErr w:type="spellStart"/>
+      <w:r>
+        <w:rPr>
+          <w:rFonts w:ascii="Times New Roman" w:hAnsi="Times New Roman" w:cs="Times New Roman"/>
+          <w:color w:val="FF0000"/>
+        </w:rPr>
+        <w:t>authWeight</w:t>
+      </w:r>
+      <w:proofErr w:type="spellEnd"/>
+      <w:r>
+        <w:rPr>
+          <w:rFonts w:ascii="Times New Roman" w:hAnsi="Times New Roman" w:cs="Times New Roman"/>
+          <w:color w:val="FF0000"/>
+        </w:rPr>
+        <w:t xml:space="preserve"> store the hub weight and authority weight for each page. Our system </w:t>
       </w:r>
       <w:r>
         <w:rPr>
@@ -1496,7 +1893,23 @@
           <w:rFonts w:ascii="Times New Roman" w:hAnsi="Times New Roman" w:cs="Times New Roman"/>
           <w:color w:val="FF0000"/>
         </w:rPr>
-        <w:t>(Add CosSim Score)</w:t>
+        <w:t xml:space="preserve">(Add </w:t>
+      </w:r>
+      <w:proofErr w:type="spellStart"/>
+      <w:r>
+        <w:rPr>
+          <w:rFonts w:ascii="Times New Roman" w:hAnsi="Times New Roman" w:cs="Times New Roman"/>
+          <w:color w:val="FF0000"/>
+        </w:rPr>
+        <w:t>CosSim</w:t>
+      </w:r>
+      <w:proofErr w:type="spellEnd"/>
+      <w:r>
+        <w:rPr>
+          <w:rFonts w:ascii="Times New Roman" w:hAnsi="Times New Roman" w:cs="Times New Roman"/>
+          <w:color w:val="FF0000"/>
+        </w:rPr>
+        <w:t xml:space="preserve"> Score)</w:t>
       </w:r>
     </w:p>
     <w:p>
@@ -1565,6 +1978,8 @@
           <w:rFonts w:ascii="Times New Roman" w:hAnsi="Times New Roman" w:cs="Times New Roman"/>
         </w:rPr>
       </w:pPr>
+      <w:proofErr w:type="spellStart"/>
+      <w:proofErr w:type="gramStart"/>
       <w:r>
         <w:rPr>
           <w:rFonts w:ascii="Times New Roman" w:hAnsi="Times New Roman" w:cs="Times New Roman"/>
@@ -1578,18 +1993,22 @@
         </w:rPr>
         <w:t>t</w:t>
       </w:r>
+      <w:proofErr w:type="spellEnd"/>
+      <w:proofErr w:type="gramEnd"/>
       <w:r>
         <w:rPr>
           <w:rFonts w:ascii="Times New Roman" w:hAnsi="Times New Roman" w:cs="Times New Roman"/>
         </w:rPr>
         <w:t xml:space="preserve"> = </w:t>
       </w:r>
+      <w:proofErr w:type="spellStart"/>
       <w:r>
         <w:rPr>
           <w:rFonts w:ascii="Times New Roman" w:hAnsi="Times New Roman" w:cs="Times New Roman"/>
         </w:rPr>
         <w:t>tf</w:t>
       </w:r>
+      <w:proofErr w:type="spellEnd"/>
       <w:r>
         <w:rPr>
           <w:rFonts w:ascii="Times New Roman" w:hAnsi="Times New Roman" w:cs="Times New Roman"/>
@@ -1608,11 +2027,33 @@
         </w:rPr>
         <w:t xml:space="preserve"> </w:t>
       </w:r>
-      <w:r>
-        <w:rPr>
-          <w:rFonts w:ascii="Times New Roman" w:hAnsi="Times New Roman" w:cs="Times New Roman"/>
-        </w:rPr>
-        <w:t>idf/max(tf)</w:t>
+      <w:proofErr w:type="spellStart"/>
+      <w:r>
+        <w:rPr>
+          <w:rFonts w:ascii="Times New Roman" w:hAnsi="Times New Roman" w:cs="Times New Roman"/>
+        </w:rPr>
+        <w:t>idf</w:t>
+      </w:r>
+      <w:proofErr w:type="spellEnd"/>
+      <w:r>
+        <w:rPr>
+          <w:rFonts w:ascii="Times New Roman" w:hAnsi="Times New Roman" w:cs="Times New Roman"/>
+        </w:rPr>
+        <w:t>/max(</w:t>
+      </w:r>
+      <w:proofErr w:type="spellStart"/>
+      <w:r>
+        <w:rPr>
+          <w:rFonts w:ascii="Times New Roman" w:hAnsi="Times New Roman" w:cs="Times New Roman"/>
+        </w:rPr>
+        <w:t>tf</w:t>
+      </w:r>
+      <w:proofErr w:type="spellEnd"/>
+      <w:r>
+        <w:rPr>
+          <w:rFonts w:ascii="Times New Roman" w:hAnsi="Times New Roman" w:cs="Times New Roman"/>
+        </w:rPr>
+        <w:t>)</w:t>
       </w:r>
       <w:r>
         <w:rPr>
@@ -1628,25 +2069,45 @@
           <w:rFonts w:ascii="Times New Roman" w:hAnsi="Times New Roman" w:cs="Times New Roman"/>
         </w:rPr>
       </w:pPr>
-      <w:r>
-        <w:rPr>
-          <w:rFonts w:ascii="Times New Roman" w:hAnsi="Times New Roman" w:cs="Times New Roman"/>
-        </w:rPr>
-        <w:t>tf = frequency of term</w:t>
-      </w:r>
-    </w:p>
-    <w:p>
-      <w:pPr>
-        <w:widowControl/>
-        <w:rPr>
-          <w:rFonts w:ascii="Times New Roman" w:hAnsi="Times New Roman" w:cs="Times New Roman"/>
-        </w:rPr>
-      </w:pPr>
-      <w:r>
-        <w:rPr>
-          <w:rFonts w:ascii="Times New Roman" w:hAnsi="Times New Roman" w:cs="Times New Roman"/>
-        </w:rPr>
-        <w:t>idf = inverse document frequency of term = log</w:t>
+      <w:proofErr w:type="spellStart"/>
+      <w:proofErr w:type="gramStart"/>
+      <w:r>
+        <w:rPr>
+          <w:rFonts w:ascii="Times New Roman" w:hAnsi="Times New Roman" w:cs="Times New Roman"/>
+        </w:rPr>
+        <w:t>tf</w:t>
+      </w:r>
+      <w:proofErr w:type="spellEnd"/>
+      <w:proofErr w:type="gramEnd"/>
+      <w:r>
+        <w:rPr>
+          <w:rFonts w:ascii="Times New Roman" w:hAnsi="Times New Roman" w:cs="Times New Roman"/>
+        </w:rPr>
+        <w:t xml:space="preserve"> = frequency of term</w:t>
+      </w:r>
+    </w:p>
+    <w:p>
+      <w:pPr>
+        <w:widowControl/>
+        <w:rPr>
+          <w:rFonts w:ascii="Times New Roman" w:hAnsi="Times New Roman" w:cs="Times New Roman"/>
+        </w:rPr>
+      </w:pPr>
+      <w:proofErr w:type="spellStart"/>
+      <w:proofErr w:type="gramStart"/>
+      <w:r>
+        <w:rPr>
+          <w:rFonts w:ascii="Times New Roman" w:hAnsi="Times New Roman" w:cs="Times New Roman"/>
+        </w:rPr>
+        <w:t>idf</w:t>
+      </w:r>
+      <w:proofErr w:type="spellEnd"/>
+      <w:proofErr w:type="gramEnd"/>
+      <w:r>
+        <w:rPr>
+          <w:rFonts w:ascii="Times New Roman" w:hAnsi="Times New Roman" w:cs="Times New Roman"/>
+        </w:rPr>
+        <w:t xml:space="preserve"> = inverse document frequency of term = log</w:t>
       </w:r>
       <w:r>
         <w:rPr>
@@ -1659,7 +2120,21 @@
         <w:rPr>
           <w:rFonts w:ascii="Times New Roman" w:hAnsi="Times New Roman" w:cs="Times New Roman"/>
         </w:rPr>
-        <w:t>(N/df)</w:t>
+        <w:t>(N/</w:t>
+      </w:r>
+      <w:proofErr w:type="spellStart"/>
+      <w:r>
+        <w:rPr>
+          <w:rFonts w:ascii="Times New Roman" w:hAnsi="Times New Roman" w:cs="Times New Roman"/>
+        </w:rPr>
+        <w:t>df</w:t>
+      </w:r>
+      <w:proofErr w:type="spellEnd"/>
+      <w:r>
+        <w:rPr>
+          <w:rFonts w:ascii="Times New Roman" w:hAnsi="Times New Roman" w:cs="Times New Roman"/>
+        </w:rPr>
+        <w:t>)</w:t>
       </w:r>
     </w:p>
     <w:p>
@@ -1735,12 +2210,30 @@
           <w:b/>
         </w:rPr>
       </w:pPr>
+      <w:proofErr w:type="spellStart"/>
+      <w:proofErr w:type="gramStart"/>
       <w:r>
         <w:rPr>
           <w:rFonts w:ascii="Times New Roman" w:hAnsi="Times New Roman" w:cs="Times New Roman" w:hint="eastAsia"/>
           <w:b/>
         </w:rPr>
-        <w:t>CosSim(D,</w:t>
+        <w:t>CosSim</w:t>
+      </w:r>
+      <w:proofErr w:type="spellEnd"/>
+      <w:r>
+        <w:rPr>
+          <w:rFonts w:ascii="Times New Roman" w:hAnsi="Times New Roman" w:cs="Times New Roman" w:hint="eastAsia"/>
+          <w:b/>
+        </w:rPr>
+        <w:t>(</w:t>
+      </w:r>
+      <w:proofErr w:type="gramEnd"/>
+      <w:r>
+        <w:rPr>
+          <w:rFonts w:ascii="Times New Roman" w:hAnsi="Times New Roman" w:cs="Times New Roman" w:hint="eastAsia"/>
+          <w:b/>
+        </w:rPr>
+        <w:t>D,</w:t>
       </w:r>
       <w:r>
         <w:rPr>
@@ -1806,14 +2299,14 @@
                     <a:effectLst/>
                     <a:extLst>
                       <a:ext uri="{909E8E84-426E-40dd-AFC4-6F175D3DCCD1}">
-                        <a14:hiddenFill xmlns="" xmlns:mo="http://schemas.microsoft.com/office/mac/office/2008/main" xmlns:mv="urn:schemas-microsoft-com:mac:vml" xmlns:o="urn:schemas-microsoft-com:office:office" xmlns:v="urn:schemas-microsoft-com:vml" xmlns:w10="urn:schemas-microsoft-com:office:word" xmlns:w="http://schemas.openxmlformats.org/wordprocessingml/2006/main" xmlns:a14="http://schemas.microsoft.com/office/drawing/2010/main">
+                        <a14:hiddenFill xmlns:a14="http://schemas.microsoft.com/office/drawing/2010/main" xmlns:w="http://schemas.openxmlformats.org/wordprocessingml/2006/main" xmlns:w10="urn:schemas-microsoft-com:office:word" xmlns:v="urn:schemas-microsoft-com:vml" xmlns:o="urn:schemas-microsoft-com:office:office" xmlns:mv="urn:schemas-microsoft-com:mac:vml" xmlns:mo="http://schemas.microsoft.com/office/mac/office/2008/main" xmlns="">
                           <a:solidFill>
                             <a:srgbClr val="FFFFFF"/>
                           </a:solidFill>
                         </a14:hiddenFill>
                       </a:ext>
                       <a:ext uri="{91240B29-F687-4f45-9708-019B960494DF}">
-                        <a14:hiddenLine xmlns="" xmlns:mo="http://schemas.microsoft.com/office/mac/office/2008/main" xmlns:mv="urn:schemas-microsoft-com:mac:vml" xmlns:o="urn:schemas-microsoft-com:office:office" xmlns:v="urn:schemas-microsoft-com:vml" xmlns:w10="urn:schemas-microsoft-com:office:word" xmlns:w="http://schemas.openxmlformats.org/wordprocessingml/2006/main" xmlns:a14="http://schemas.microsoft.com/office/drawing/2010/main" w="9525">
+                        <a14:hiddenLine xmlns:a14="http://schemas.microsoft.com/office/drawing/2010/main" xmlns:w="http://schemas.openxmlformats.org/wordprocessingml/2006/main" xmlns:w10="urn:schemas-microsoft-com:office:word" xmlns:v="urn:schemas-microsoft-com:vml" xmlns:o="urn:schemas-microsoft-com:office:office" xmlns:mv="urn:schemas-microsoft-com:mac:vml" xmlns:mo="http://schemas.microsoft.com/office/mac/office/2008/main" xmlns="" w="9525">
                           <a:solidFill>
                             <a:srgbClr val="000000"/>
                           </a:solidFill>
@@ -1823,7 +2316,7 @@
                         </a14:hiddenLine>
                       </a:ext>
                       <a:ext uri="{AF507438-7753-43e0-B8FC-AC1667EBCBE1}">
-                        <a14:hiddenEffects xmlns="" xmlns:mo="http://schemas.microsoft.com/office/mac/office/2008/main" xmlns:mv="urn:schemas-microsoft-com:mac:vml" xmlns:o="urn:schemas-microsoft-com:office:office" xmlns:v="urn:schemas-microsoft-com:vml" xmlns:w10="urn:schemas-microsoft-com:office:word" xmlns:w="http://schemas.openxmlformats.org/wordprocessingml/2006/main" xmlns:a14="http://schemas.microsoft.com/office/drawing/2010/main">
+                        <a14:hiddenEffects xmlns:a14="http://schemas.microsoft.com/office/drawing/2010/main" xmlns:w="http://schemas.openxmlformats.org/wordprocessingml/2006/main" xmlns:w10="urn:schemas-microsoft-com:office:word" xmlns:v="urn:schemas-microsoft-com:vml" xmlns:o="urn:schemas-microsoft-com:office:office" xmlns:mv="urn:schemas-microsoft-com:mac:vml" xmlns:mo="http://schemas.microsoft.com/office/mac/office/2008/main" xmlns="">
                           <a:effectLst>
                             <a:outerShdw blurRad="63500" dist="38099" dir="2700000" algn="ctr" rotWithShape="0">
                               <a:srgbClr val="000000">
@@ -1972,11 +2465,19 @@
           <w:color w:val="FF0000"/>
         </w:rPr>
       </w:pPr>
-      <w:r>
-        <w:rPr>
-          <w:rFonts w:ascii="Times New Roman" w:hAnsi="Times New Roman" w:cs="Times New Roman"/>
-        </w:rPr>
-        <w:t xml:space="preserve">d is a damping factor which </w:t>
+      <w:proofErr w:type="gramStart"/>
+      <w:r>
+        <w:rPr>
+          <w:rFonts w:ascii="Times New Roman" w:hAnsi="Times New Roman" w:cs="Times New Roman"/>
+        </w:rPr>
+        <w:t>d</w:t>
+      </w:r>
+      <w:proofErr w:type="gramEnd"/>
+      <w:r>
+        <w:rPr>
+          <w:rFonts w:ascii="Times New Roman" w:hAnsi="Times New Roman" w:cs="Times New Roman"/>
+        </w:rPr>
+        <w:t xml:space="preserve"> is a damping factor which </w:t>
       </w:r>
       <w:r>
         <w:rPr>
@@ -2013,8 +2514,6 @@
         </w:rPr>
         <w:t>The total iteration of calculation is 20.</w:t>
       </w:r>
-      <w:bookmarkStart w:id="0" w:name="_GoBack"/>
-      <w:bookmarkEnd w:id="0"/>
     </w:p>
     <w:p>
       <w:pPr>
@@ -2134,7 +2633,29 @@
         <w:rPr>
           <w:rFonts w:ascii="Times New Roman" w:hAnsi="Times New Roman" w:cs="Times New Roman"/>
         </w:rPr>
-        <w:t xml:space="preserve">match in body word. The ratio of scores Title:Body word is set to be </w:t>
+        <w:t xml:space="preserve">match in body word. The ratio of scores </w:t>
+      </w:r>
+      <w:proofErr w:type="spellStart"/>
+      <w:r>
+        <w:rPr>
+          <w:rFonts w:ascii="Times New Roman" w:hAnsi="Times New Roman" w:cs="Times New Roman"/>
+        </w:rPr>
+        <w:t>Title</w:t>
+      </w:r>
+      <w:proofErr w:type="gramStart"/>
+      <w:r>
+        <w:rPr>
+          <w:rFonts w:ascii="Times New Roman" w:hAnsi="Times New Roman" w:cs="Times New Roman"/>
+        </w:rPr>
+        <w:t>:Body</w:t>
+      </w:r>
+      <w:proofErr w:type="spellEnd"/>
+      <w:proofErr w:type="gramEnd"/>
+      <w:r>
+        <w:rPr>
+          <w:rFonts w:ascii="Times New Roman" w:hAnsi="Times New Roman" w:cs="Times New Roman"/>
+        </w:rPr>
+        <w:t xml:space="preserve"> word is set to be </w:t>
       </w:r>
       <w:r>
         <w:rPr>
@@ -2286,18 +2807,25 @@
       <w:r>
         <w:t xml:space="preserve">pider.java in eclipse to generate </w:t>
       </w:r>
+      <w:proofErr w:type="spellStart"/>
       <w:r>
         <w:t>searchEngine</w:t>
       </w:r>
       <w:r>
-        <w:t xml:space="preserve">.db and </w:t>
-      </w:r>
+        <w:t>.db</w:t>
+      </w:r>
+      <w:proofErr w:type="spellEnd"/>
+      <w:r>
+        <w:t xml:space="preserve"> and </w:t>
+      </w:r>
+      <w:proofErr w:type="spellStart"/>
       <w:r>
         <w:t>searchEngine</w:t>
       </w:r>
       <w:r>
         <w:t>.lg</w:t>
       </w:r>
+      <w:proofErr w:type="spellEnd"/>
       <w:r>
         <w:t>, it may take a few minutes depend on computation power of the computer</w:t>
       </w:r>
@@ -2329,7 +2857,15 @@
         <w:contextualSpacing/>
       </w:pPr>
       <w:r>
-        <w:t>Create a folder called public_html/ on the server</w:t>
+        <w:t xml:space="preserve">Create a folder called </w:t>
+      </w:r>
+      <w:proofErr w:type="spellStart"/>
+      <w:r>
+        <w:t>public_html</w:t>
+      </w:r>
+      <w:proofErr w:type="spellEnd"/>
+      <w:r>
+        <w:t>/ on the server</w:t>
       </w:r>
     </w:p>
     <w:p>
@@ -2346,20 +2882,38 @@
       <w:r>
         <w:t xml:space="preserve">Place </w:t>
       </w:r>
+      <w:proofErr w:type="spellStart"/>
       <w:r>
         <w:t>searchEngine</w:t>
       </w:r>
       <w:r>
-        <w:t xml:space="preserve">.db and </w:t>
-      </w:r>
+        <w:t>.db</w:t>
+      </w:r>
+      <w:proofErr w:type="spellEnd"/>
+      <w:r>
+        <w:t xml:space="preserve"> and </w:t>
+      </w:r>
+      <w:proofErr w:type="spellStart"/>
       <w:r>
         <w:t>searchEngine</w:t>
       </w:r>
       <w:r>
-        <w:t xml:space="preserve">.lg </w:t>
-      </w:r>
-      <w:r>
-        <w:t>to public_html/</w:t>
+        <w:t>.lg</w:t>
+      </w:r>
+      <w:proofErr w:type="spellEnd"/>
+      <w:r>
+        <w:t xml:space="preserve"> </w:t>
+      </w:r>
+      <w:r>
+        <w:t xml:space="preserve">to </w:t>
+      </w:r>
+      <w:proofErr w:type="spellStart"/>
+      <w:r>
+        <w:t>public_html</w:t>
+      </w:r>
+      <w:proofErr w:type="spellEnd"/>
+      <w:r>
+        <w:t>/</w:t>
       </w:r>
     </w:p>
     <w:p>
@@ -2374,10 +2928,26 @@
         <w:contextualSpacing/>
       </w:pPr>
       <w:r>
-        <w:t xml:space="preserve">Place all *.jsp and </w:t>
-      </w:r>
-      <w:r>
-        <w:t>file inside public_html folder in the server</w:t>
+        <w:t>Place all *.</w:t>
+      </w:r>
+      <w:proofErr w:type="spellStart"/>
+      <w:r>
+        <w:t>jsp</w:t>
+      </w:r>
+      <w:proofErr w:type="spellEnd"/>
+      <w:r>
+        <w:t xml:space="preserve"> and </w:t>
+      </w:r>
+      <w:r>
+        <w:t xml:space="preserve">file inside </w:t>
+      </w:r>
+      <w:proofErr w:type="spellStart"/>
+      <w:r>
+        <w:t>public_html</w:t>
+      </w:r>
+      <w:proofErr w:type="spellEnd"/>
+      <w:r>
+        <w:t xml:space="preserve"> folder in the server</w:t>
       </w:r>
     </w:p>
     <w:p>
@@ -2428,7 +2998,15 @@
         <w:contextualSpacing/>
       </w:pPr>
       <w:r>
-        <w:t>Change directory to public_html/</w:t>
+        <w:t xml:space="preserve">Change directory to </w:t>
+      </w:r>
+      <w:proofErr w:type="spellStart"/>
+      <w:r>
+        <w:t>public_html</w:t>
+      </w:r>
+      <w:proofErr w:type="spellEnd"/>
+      <w:r>
+        <w:t>/</w:t>
       </w:r>
     </w:p>
     <w:p>
@@ -2443,7 +3021,23 @@
         <w:contextualSpacing/>
       </w:pPr>
       <w:r>
-        <w:t>Type chmod g+r WEB-INF –R</w:t>
+        <w:t xml:space="preserve">Type </w:t>
+      </w:r>
+      <w:proofErr w:type="spellStart"/>
+      <w:r>
+        <w:t>chmod</w:t>
+      </w:r>
+      <w:proofErr w:type="spellEnd"/>
+      <w:r>
+        <w:t xml:space="preserve"> </w:t>
+      </w:r>
+      <w:proofErr w:type="spellStart"/>
+      <w:r>
+        <w:t>g+r</w:t>
+      </w:r>
+      <w:proofErr w:type="spellEnd"/>
+      <w:r>
+        <w:t xml:space="preserve"> WEB-INF –R</w:t>
       </w:r>
     </w:p>
     <w:p>
@@ -2458,8 +3052,29 @@
         <w:contextualSpacing/>
       </w:pPr>
       <w:r>
-        <w:t>Type chmod g+rx *.jsp</w:t>
-      </w:r>
+        <w:t xml:space="preserve">Type </w:t>
+      </w:r>
+      <w:proofErr w:type="spellStart"/>
+      <w:r>
+        <w:t>chmod</w:t>
+      </w:r>
+      <w:proofErr w:type="spellEnd"/>
+      <w:r>
+        <w:t xml:space="preserve"> </w:t>
+      </w:r>
+      <w:proofErr w:type="spellStart"/>
+      <w:r>
+        <w:t>g+rx</w:t>
+      </w:r>
+      <w:proofErr w:type="spellEnd"/>
+      <w:r>
+        <w:t xml:space="preserve"> *.</w:t>
+      </w:r>
+      <w:proofErr w:type="spellStart"/>
+      <w:r>
+        <w:t>jsp</w:t>
+      </w:r>
+      <w:proofErr w:type="spellEnd"/>
     </w:p>
     <w:p>
       <w:pPr>
@@ -2564,7 +3179,23 @@
         <w:rPr>
           <w:rFonts w:ascii="Times New Roman" w:hAnsi="Times New Roman" w:cs="Times New Roman" w:hint="eastAsia"/>
         </w:rPr>
-        <w:t xml:space="preserve"> to achieve a attracti</w:t>
+        <w:t xml:space="preserve"> to achieve </w:t>
+      </w:r>
+      <w:proofErr w:type="spellStart"/>
+      <w:proofErr w:type="gramStart"/>
+      <w:r>
+        <w:rPr>
+          <w:rFonts w:ascii="Times New Roman" w:hAnsi="Times New Roman" w:cs="Times New Roman" w:hint="eastAsia"/>
+        </w:rPr>
+        <w:t>a</w:t>
+      </w:r>
+      <w:proofErr w:type="spellEnd"/>
+      <w:proofErr w:type="gramEnd"/>
+      <w:r>
+        <w:rPr>
+          <w:rFonts w:ascii="Times New Roman" w:hAnsi="Times New Roman" w:cs="Times New Roman" w:hint="eastAsia"/>
+        </w:rPr>
+        <w:t xml:space="preserve"> attracti</w:t>
       </w:r>
       <w:r>
         <w:rPr>
@@ -2861,7 +3492,21 @@
         <w:rPr>
           <w:rFonts w:ascii="Times New Roman" w:hAnsi="Times New Roman" w:cs="Times New Roman"/>
         </w:rPr>
-        <w:t>Our search engine provides an attractive layout which may attract user to try it out. Also, our system combine Cosine similarity and PankRank when consider ranking the result. Furthermore, our search engine support phrase search like “Hong Kong”, “Harry Potter” etc.</w:t>
+        <w:t xml:space="preserve">Our search engine provides an attractive layout which may attract user to try it out. Also, our system combine Cosine similarity and </w:t>
+      </w:r>
+      <w:proofErr w:type="spellStart"/>
+      <w:r>
+        <w:rPr>
+          <w:rFonts w:ascii="Times New Roman" w:hAnsi="Times New Roman" w:cs="Times New Roman"/>
+        </w:rPr>
+        <w:t>PankRank</w:t>
+      </w:r>
+      <w:proofErr w:type="spellEnd"/>
+      <w:r>
+        <w:rPr>
+          <w:rFonts w:ascii="Times New Roman" w:hAnsi="Times New Roman" w:cs="Times New Roman"/>
+        </w:rPr>
+        <w:t xml:space="preserve"> when consider ranking the result. Furthermore, our search engine support phrase search like “Hong Kong”, “Harry Potter” etc.</w:t>
       </w:r>
     </w:p>
     <w:p>
@@ -2985,8 +3630,13 @@
     </w:p>
     <w:p>
       <w:r>
-        <w:t>1. Support different operator in searching including “+”, “*” etc</w:t>
-      </w:r>
+        <w:t xml:space="preserve">1. Support different operator in searching including “+”, “*” </w:t>
+      </w:r>
+      <w:proofErr w:type="spellStart"/>
+      <w:r>
+        <w:t>etc</w:t>
+      </w:r>
+      <w:proofErr w:type="spellEnd"/>
     </w:p>
     <w:p>
       <w:r>
@@ -3050,7 +3700,19 @@
           <w:rFonts w:ascii="Times New Roman" w:hAnsi="Times New Roman" w:cs="Times New Roman"/>
         </w:rPr>
         <w:lastRenderedPageBreak/>
-        <w:t>Work contribution:</w:t>
+        <w:t>Work contribution</w:t>
+      </w:r>
+      <w:r>
+        <w:rPr>
+          <w:rFonts w:ascii="Times New Roman" w:hAnsi="Times New Roman" w:cs="Times New Roman"/>
+        </w:rPr>
+        <w:t xml:space="preserve"> and tasks performed by each project member</w:t>
+      </w:r>
+      <w:r>
+        <w:rPr>
+          <w:rFonts w:ascii="Times New Roman" w:hAnsi="Times New Roman" w:cs="Times New Roman"/>
+        </w:rPr>
+        <w:t>:</w:t>
       </w:r>
     </w:p>
     <w:p>
@@ -3111,11 +3773,19 @@
                 <w:rFonts w:ascii="Times New Roman" w:hAnsi="Times New Roman" w:cs="Times New Roman"/>
               </w:rPr>
             </w:pPr>
+            <w:proofErr w:type="spellStart"/>
             <w:r>
               <w:rPr>
                 <w:rFonts w:ascii="Times New Roman" w:hAnsi="Times New Roman" w:cs="Times New Roman"/>
               </w:rPr>
-              <w:t>Mok Chi Wing</w:t>
+              <w:t>Mok</w:t>
+            </w:r>
+            <w:proofErr w:type="spellEnd"/>
+            <w:r>
+              <w:rPr>
+                <w:rFonts w:ascii="Times New Roman" w:hAnsi="Times New Roman" w:cs="Times New Roman"/>
+              </w:rPr>
+              <w:t xml:space="preserve"> Chi Wing</w:t>
             </w:r>
           </w:p>
         </w:tc>
@@ -3243,6 +3913,1014 @@
           <w:rFonts w:ascii="Times New Roman" w:hAnsi="Times New Roman" w:cs="Times New Roman"/>
         </w:rPr>
       </w:pPr>
+    </w:p>
+    <w:tbl>
+      <w:tblPr>
+        <w:tblStyle w:val="a8"/>
+        <w:tblW w:w="0" w:type="auto"/>
+        <w:tblLook w:val="04A0" w:firstRow="1" w:lastRow="0" w:firstColumn="1" w:lastColumn="0" w:noHBand="0" w:noVBand="1"/>
+      </w:tblPr>
+      <w:tblGrid>
+        <w:gridCol w:w="2090"/>
+        <w:gridCol w:w="2090"/>
+        <w:gridCol w:w="2091"/>
+        <w:gridCol w:w="2091"/>
+      </w:tblGrid>
+      <w:tr>
+        <w:tc>
+          <w:tcPr>
+            <w:tcW w:w="2090" w:type="dxa"/>
+          </w:tcPr>
+          <w:p>
+            <w:pPr>
+              <w:jc w:val="center"/>
+              <w:rPr>
+                <w:rFonts w:ascii="Times New Roman" w:hAnsi="Times New Roman" w:cs="Times New Roman"/>
+              </w:rPr>
+            </w:pPr>
+            <w:r>
+              <w:rPr>
+                <w:rFonts w:ascii="Times New Roman" w:hAnsi="Times New Roman" w:cs="Times New Roman"/>
+              </w:rPr>
+              <w:t>Task</w:t>
+            </w:r>
+          </w:p>
+        </w:tc>
+        <w:tc>
+          <w:tcPr>
+            <w:tcW w:w="2090" w:type="dxa"/>
+          </w:tcPr>
+          <w:p>
+            <w:pPr>
+              <w:jc w:val="center"/>
+              <w:rPr>
+                <w:rFonts w:ascii="Times New Roman" w:hAnsi="Times New Roman" w:cs="Times New Roman"/>
+              </w:rPr>
+            </w:pPr>
+            <w:proofErr w:type="spellStart"/>
+            <w:r>
+              <w:rPr>
+                <w:rFonts w:ascii="Times New Roman" w:hAnsi="Times New Roman" w:cs="Times New Roman"/>
+              </w:rPr>
+              <w:t>Mok</w:t>
+            </w:r>
+            <w:proofErr w:type="spellEnd"/>
+            <w:r>
+              <w:rPr>
+                <w:rFonts w:ascii="Times New Roman" w:hAnsi="Times New Roman" w:cs="Times New Roman"/>
+              </w:rPr>
+              <w:t xml:space="preserve"> Chi Wing</w:t>
+            </w:r>
+          </w:p>
+        </w:tc>
+        <w:tc>
+          <w:tcPr>
+            <w:tcW w:w="2091" w:type="dxa"/>
+          </w:tcPr>
+          <w:p>
+            <w:pPr>
+              <w:jc w:val="center"/>
+              <w:rPr>
+                <w:rFonts w:ascii="Times New Roman" w:hAnsi="Times New Roman" w:cs="Times New Roman"/>
+              </w:rPr>
+            </w:pPr>
+            <w:r>
+              <w:rPr>
+                <w:rFonts w:ascii="Times New Roman" w:hAnsi="Times New Roman" w:cs="Times New Roman"/>
+              </w:rPr>
+              <w:t>CHOY Ting Wai</w:t>
+            </w:r>
+          </w:p>
+        </w:tc>
+        <w:tc>
+          <w:tcPr>
+            <w:tcW w:w="2091" w:type="dxa"/>
+          </w:tcPr>
+          <w:p>
+            <w:pPr>
+              <w:jc w:val="center"/>
+              <w:rPr>
+                <w:rFonts w:ascii="Times New Roman" w:hAnsi="Times New Roman" w:cs="Times New Roman"/>
+              </w:rPr>
+            </w:pPr>
+            <w:r>
+              <w:rPr>
+                <w:rFonts w:ascii="Times New Roman" w:hAnsi="Times New Roman" w:cs="Times New Roman"/>
+              </w:rPr>
+              <w:t>CHU Kwok Ning</w:t>
+            </w:r>
+          </w:p>
+        </w:tc>
+      </w:tr>
+      <w:tr>
+        <w:tc>
+          <w:tcPr>
+            <w:tcW w:w="2090" w:type="dxa"/>
+          </w:tcPr>
+          <w:p>
+            <w:pPr>
+              <w:jc w:val="center"/>
+              <w:rPr>
+                <w:rFonts w:ascii="Times New Roman" w:hAnsi="Times New Roman" w:cs="Times New Roman"/>
+              </w:rPr>
+            </w:pPr>
+            <w:r>
+              <w:rPr>
+                <w:rFonts w:ascii="Times New Roman" w:hAnsi="Times New Roman" w:cs="Times New Roman"/>
+              </w:rPr>
+              <w:t>Database design</w:t>
+            </w:r>
+          </w:p>
+        </w:tc>
+        <w:tc>
+          <w:tcPr>
+            <w:tcW w:w="2090" w:type="dxa"/>
+          </w:tcPr>
+          <w:p>
+            <w:pPr>
+              <w:jc w:val="center"/>
+              <w:rPr>
+                <w:rFonts w:ascii="Times New Roman" w:hAnsi="Times New Roman" w:cs="Times New Roman"/>
+              </w:rPr>
+            </w:pPr>
+            <w:r>
+              <w:rPr>
+                <w:rFonts w:ascii="MS Mincho" w:hAnsi="MS Mincho" w:cs="MS Mincho"/>
+              </w:rPr>
+              <w:t>✔</w:t>
+            </w:r>
+          </w:p>
+        </w:tc>
+        <w:tc>
+          <w:tcPr>
+            <w:tcW w:w="2091" w:type="dxa"/>
+          </w:tcPr>
+          <w:p>
+            <w:pPr>
+              <w:jc w:val="center"/>
+              <w:rPr>
+                <w:rFonts w:ascii="Times New Roman" w:hAnsi="Times New Roman" w:cs="Times New Roman"/>
+              </w:rPr>
+            </w:pPr>
+            <w:r>
+              <w:rPr>
+                <w:rFonts w:ascii="MS Mincho" w:hAnsi="MS Mincho" w:cs="MS Mincho"/>
+              </w:rPr>
+              <w:t>✔</w:t>
+            </w:r>
+          </w:p>
+        </w:tc>
+        <w:tc>
+          <w:tcPr>
+            <w:tcW w:w="2091" w:type="dxa"/>
+          </w:tcPr>
+          <w:p>
+            <w:pPr>
+              <w:jc w:val="center"/>
+              <w:rPr>
+                <w:rFonts w:ascii="Times New Roman" w:hAnsi="Times New Roman" w:cs="Times New Roman"/>
+              </w:rPr>
+            </w:pPr>
+            <w:r>
+              <w:rPr>
+                <w:rFonts w:ascii="MS Mincho" w:hAnsi="MS Mincho" w:cs="MS Mincho"/>
+              </w:rPr>
+              <w:t>✔</w:t>
+            </w:r>
+          </w:p>
+        </w:tc>
+      </w:tr>
+      <w:tr>
+        <w:tc>
+          <w:tcPr>
+            <w:tcW w:w="2090" w:type="dxa"/>
+          </w:tcPr>
+          <w:p>
+            <w:pPr>
+              <w:jc w:val="center"/>
+              <w:rPr>
+                <w:rFonts w:ascii="Times New Roman" w:hAnsi="Times New Roman" w:cs="Times New Roman"/>
+              </w:rPr>
+            </w:pPr>
+            <w:r>
+              <w:rPr>
+                <w:rFonts w:ascii="Times New Roman" w:hAnsi="Times New Roman" w:cs="Times New Roman"/>
+              </w:rPr>
+              <w:t>Spider</w:t>
+            </w:r>
+          </w:p>
+        </w:tc>
+        <w:tc>
+          <w:tcPr>
+            <w:tcW w:w="2090" w:type="dxa"/>
+          </w:tcPr>
+          <w:p>
+            <w:pPr>
+              <w:jc w:val="center"/>
+              <w:rPr>
+                <w:rFonts w:ascii="Times New Roman" w:hAnsi="Times New Roman" w:cs="Times New Roman"/>
+              </w:rPr>
+            </w:pPr>
+          </w:p>
+        </w:tc>
+        <w:tc>
+          <w:tcPr>
+            <w:tcW w:w="2091" w:type="dxa"/>
+          </w:tcPr>
+          <w:p>
+            <w:pPr>
+              <w:jc w:val="center"/>
+              <w:rPr>
+                <w:rFonts w:ascii="Times New Roman" w:hAnsi="Times New Roman" w:cs="Times New Roman"/>
+              </w:rPr>
+            </w:pPr>
+            <w:r>
+              <w:rPr>
+                <w:rFonts w:ascii="MS Mincho" w:hAnsi="MS Mincho" w:cs="MS Mincho"/>
+              </w:rPr>
+              <w:t>✔</w:t>
+            </w:r>
+          </w:p>
+        </w:tc>
+        <w:tc>
+          <w:tcPr>
+            <w:tcW w:w="2091" w:type="dxa"/>
+          </w:tcPr>
+          <w:p>
+            <w:pPr>
+              <w:jc w:val="center"/>
+              <w:rPr>
+                <w:rFonts w:ascii="Times New Roman" w:hAnsi="Times New Roman" w:cs="Times New Roman"/>
+              </w:rPr>
+            </w:pPr>
+          </w:p>
+        </w:tc>
+      </w:tr>
+      <w:tr>
+        <w:tc>
+          <w:tcPr>
+            <w:tcW w:w="2090" w:type="dxa"/>
+          </w:tcPr>
+          <w:p>
+            <w:pPr>
+              <w:jc w:val="center"/>
+              <w:rPr>
+                <w:rFonts w:ascii="Times New Roman" w:hAnsi="Times New Roman" w:cs="Times New Roman"/>
+              </w:rPr>
+            </w:pPr>
+            <w:r>
+              <w:rPr>
+                <w:rFonts w:ascii="Times New Roman" w:hAnsi="Times New Roman" w:cs="Times New Roman"/>
+              </w:rPr>
+              <w:t>Parent and child link table</w:t>
+            </w:r>
+          </w:p>
+        </w:tc>
+        <w:tc>
+          <w:tcPr>
+            <w:tcW w:w="2090" w:type="dxa"/>
+          </w:tcPr>
+          <w:p>
+            <w:pPr>
+              <w:jc w:val="center"/>
+              <w:rPr>
+                <w:rFonts w:ascii="Times New Roman" w:hAnsi="Times New Roman" w:cs="Times New Roman"/>
+              </w:rPr>
+            </w:pPr>
+          </w:p>
+        </w:tc>
+        <w:tc>
+          <w:tcPr>
+            <w:tcW w:w="2091" w:type="dxa"/>
+          </w:tcPr>
+          <w:p>
+            <w:pPr>
+              <w:jc w:val="center"/>
+              <w:rPr>
+                <w:rFonts w:ascii="Times New Roman" w:hAnsi="Times New Roman" w:cs="Times New Roman"/>
+              </w:rPr>
+            </w:pPr>
+          </w:p>
+        </w:tc>
+        <w:tc>
+          <w:tcPr>
+            <w:tcW w:w="2091" w:type="dxa"/>
+          </w:tcPr>
+          <w:p>
+            <w:pPr>
+              <w:jc w:val="center"/>
+              <w:rPr>
+                <w:rFonts w:ascii="Times New Roman" w:hAnsi="Times New Roman" w:cs="Times New Roman"/>
+              </w:rPr>
+            </w:pPr>
+            <w:r>
+              <w:rPr>
+                <w:rFonts w:ascii="MS Mincho" w:hAnsi="MS Mincho" w:cs="MS Mincho"/>
+              </w:rPr>
+              <w:t>✔</w:t>
+            </w:r>
+          </w:p>
+        </w:tc>
+      </w:tr>
+      <w:tr>
+        <w:tc>
+          <w:tcPr>
+            <w:tcW w:w="2090" w:type="dxa"/>
+          </w:tcPr>
+          <w:p>
+            <w:pPr>
+              <w:jc w:val="center"/>
+              <w:rPr>
+                <w:rFonts w:ascii="Times New Roman" w:hAnsi="Times New Roman" w:cs="Times New Roman"/>
+              </w:rPr>
+            </w:pPr>
+            <w:r>
+              <w:rPr>
+                <w:rFonts w:ascii="Times New Roman" w:hAnsi="Times New Roman" w:cs="Times New Roman"/>
+              </w:rPr>
+              <w:t>Word and Page table</w:t>
+            </w:r>
+          </w:p>
+        </w:tc>
+        <w:tc>
+          <w:tcPr>
+            <w:tcW w:w="2090" w:type="dxa"/>
+          </w:tcPr>
+          <w:p>
+            <w:pPr>
+              <w:jc w:val="center"/>
+              <w:rPr>
+                <w:rFonts w:ascii="Times New Roman" w:hAnsi="Times New Roman" w:cs="Times New Roman"/>
+              </w:rPr>
+            </w:pPr>
+            <w:r>
+              <w:rPr>
+                <w:rFonts w:ascii="MS Mincho" w:hAnsi="MS Mincho" w:cs="MS Mincho"/>
+              </w:rPr>
+              <w:t>✔</w:t>
+            </w:r>
+          </w:p>
+        </w:tc>
+        <w:tc>
+          <w:tcPr>
+            <w:tcW w:w="2091" w:type="dxa"/>
+          </w:tcPr>
+          <w:p>
+            <w:pPr>
+              <w:jc w:val="center"/>
+              <w:rPr>
+                <w:rFonts w:ascii="Times New Roman" w:hAnsi="Times New Roman" w:cs="Times New Roman"/>
+              </w:rPr>
+            </w:pPr>
+          </w:p>
+        </w:tc>
+        <w:tc>
+          <w:tcPr>
+            <w:tcW w:w="2091" w:type="dxa"/>
+          </w:tcPr>
+          <w:p>
+            <w:pPr>
+              <w:jc w:val="center"/>
+              <w:rPr>
+                <w:rFonts w:ascii="Times New Roman" w:hAnsi="Times New Roman" w:cs="Times New Roman"/>
+              </w:rPr>
+            </w:pPr>
+          </w:p>
+        </w:tc>
+      </w:tr>
+      <w:tr>
+        <w:tc>
+          <w:tcPr>
+            <w:tcW w:w="2090" w:type="dxa"/>
+          </w:tcPr>
+          <w:p>
+            <w:pPr>
+              <w:jc w:val="center"/>
+              <w:rPr>
+                <w:rFonts w:ascii="Times New Roman" w:hAnsi="Times New Roman" w:cs="Times New Roman"/>
+              </w:rPr>
+            </w:pPr>
+            <w:r>
+              <w:rPr>
+                <w:rFonts w:ascii="Times New Roman" w:hAnsi="Times New Roman" w:cs="Times New Roman"/>
+              </w:rPr>
+              <w:t>Test program</w:t>
+            </w:r>
+          </w:p>
+        </w:tc>
+        <w:tc>
+          <w:tcPr>
+            <w:tcW w:w="2090" w:type="dxa"/>
+          </w:tcPr>
+          <w:p>
+            <w:pPr>
+              <w:jc w:val="center"/>
+              <w:rPr>
+                <w:rFonts w:ascii="Times New Roman" w:hAnsi="Times New Roman" w:cs="Times New Roman"/>
+              </w:rPr>
+            </w:pPr>
+            <w:r>
+              <w:rPr>
+                <w:rFonts w:ascii="MS Mincho" w:hAnsi="MS Mincho" w:cs="MS Mincho"/>
+              </w:rPr>
+              <w:t>✔</w:t>
+            </w:r>
+          </w:p>
+        </w:tc>
+        <w:tc>
+          <w:tcPr>
+            <w:tcW w:w="2091" w:type="dxa"/>
+          </w:tcPr>
+          <w:p>
+            <w:pPr>
+              <w:jc w:val="center"/>
+              <w:rPr>
+                <w:rFonts w:ascii="Times New Roman" w:hAnsi="Times New Roman" w:cs="Times New Roman"/>
+              </w:rPr>
+            </w:pPr>
+            <w:r>
+              <w:rPr>
+                <w:rFonts w:ascii="MS Mincho" w:hAnsi="MS Mincho" w:cs="MS Mincho"/>
+              </w:rPr>
+              <w:t>✔</w:t>
+            </w:r>
+          </w:p>
+        </w:tc>
+        <w:tc>
+          <w:tcPr>
+            <w:tcW w:w="2091" w:type="dxa"/>
+          </w:tcPr>
+          <w:p>
+            <w:pPr>
+              <w:jc w:val="center"/>
+              <w:rPr>
+                <w:rFonts w:ascii="Times New Roman" w:hAnsi="Times New Roman" w:cs="Times New Roman"/>
+              </w:rPr>
+            </w:pPr>
+            <w:r>
+              <w:rPr>
+                <w:rFonts w:ascii="MS Mincho" w:hAnsi="MS Mincho" w:cs="MS Mincho"/>
+              </w:rPr>
+              <w:t>✔</w:t>
+            </w:r>
+          </w:p>
+        </w:tc>
+      </w:tr>
+      <w:tr>
+        <w:tc>
+          <w:tcPr>
+            <w:tcW w:w="2090" w:type="dxa"/>
+          </w:tcPr>
+          <w:p>
+            <w:pPr>
+              <w:jc w:val="center"/>
+              <w:rPr>
+                <w:rFonts w:ascii="Times New Roman" w:hAnsi="Times New Roman" w:cs="Times New Roman"/>
+              </w:rPr>
+            </w:pPr>
+            <w:r>
+              <w:rPr>
+                <w:rFonts w:ascii="Times New Roman" w:hAnsi="Times New Roman" w:cs="Times New Roman"/>
+              </w:rPr>
+              <w:t>Debug</w:t>
+            </w:r>
+          </w:p>
+        </w:tc>
+        <w:tc>
+          <w:tcPr>
+            <w:tcW w:w="2090" w:type="dxa"/>
+          </w:tcPr>
+          <w:p>
+            <w:pPr>
+              <w:jc w:val="center"/>
+              <w:rPr>
+                <w:rFonts w:ascii="Times New Roman" w:hAnsi="Times New Roman" w:cs="Times New Roman"/>
+              </w:rPr>
+            </w:pPr>
+            <w:r>
+              <w:rPr>
+                <w:rFonts w:ascii="MS Mincho" w:hAnsi="MS Mincho" w:cs="MS Mincho"/>
+              </w:rPr>
+              <w:t>✔</w:t>
+            </w:r>
+          </w:p>
+        </w:tc>
+        <w:tc>
+          <w:tcPr>
+            <w:tcW w:w="2091" w:type="dxa"/>
+          </w:tcPr>
+          <w:p>
+            <w:pPr>
+              <w:jc w:val="center"/>
+              <w:rPr>
+                <w:rFonts w:ascii="Times New Roman" w:hAnsi="Times New Roman" w:cs="Times New Roman"/>
+              </w:rPr>
+            </w:pPr>
+            <w:r>
+              <w:rPr>
+                <w:rFonts w:ascii="MS Mincho" w:hAnsi="MS Mincho" w:cs="MS Mincho"/>
+              </w:rPr>
+              <w:t>✔</w:t>
+            </w:r>
+          </w:p>
+        </w:tc>
+        <w:tc>
+          <w:tcPr>
+            <w:tcW w:w="2091" w:type="dxa"/>
+          </w:tcPr>
+          <w:p>
+            <w:pPr>
+              <w:jc w:val="center"/>
+              <w:rPr>
+                <w:rFonts w:ascii="Times New Roman" w:hAnsi="Times New Roman" w:cs="Times New Roman"/>
+              </w:rPr>
+            </w:pPr>
+            <w:r>
+              <w:rPr>
+                <w:rFonts w:ascii="MS Mincho" w:hAnsi="MS Mincho" w:cs="MS Mincho"/>
+              </w:rPr>
+              <w:t>✔</w:t>
+            </w:r>
+          </w:p>
+        </w:tc>
+      </w:tr>
+      <w:tr>
+        <w:tc>
+          <w:tcPr>
+            <w:tcW w:w="2090" w:type="dxa"/>
+          </w:tcPr>
+          <w:p>
+            <w:pPr>
+              <w:jc w:val="center"/>
+              <w:rPr>
+                <w:rFonts w:ascii="Times New Roman" w:hAnsi="Times New Roman" w:cs="Times New Roman" w:hint="eastAsia"/>
+              </w:rPr>
+            </w:pPr>
+            <w:r>
+              <w:rPr>
+                <w:rFonts w:ascii="Times New Roman" w:hAnsi="Times New Roman" w:cs="Times New Roman" w:hint="eastAsia"/>
+              </w:rPr>
+              <w:t>PageRank</w:t>
+            </w:r>
+          </w:p>
+        </w:tc>
+        <w:tc>
+          <w:tcPr>
+            <w:tcW w:w="2090" w:type="dxa"/>
+          </w:tcPr>
+          <w:p>
+            <w:pPr>
+              <w:jc w:val="center"/>
+              <w:rPr>
+                <w:rFonts w:ascii="MS Mincho" w:hAnsi="MS Mincho" w:cs="MS Mincho"/>
+              </w:rPr>
+            </w:pPr>
+          </w:p>
+        </w:tc>
+        <w:tc>
+          <w:tcPr>
+            <w:tcW w:w="2091" w:type="dxa"/>
+          </w:tcPr>
+          <w:p>
+            <w:pPr>
+              <w:jc w:val="center"/>
+              <w:rPr>
+                <w:rFonts w:ascii="MS Mincho" w:hAnsi="MS Mincho" w:cs="MS Mincho"/>
+              </w:rPr>
+            </w:pPr>
+          </w:p>
+        </w:tc>
+        <w:tc>
+          <w:tcPr>
+            <w:tcW w:w="2091" w:type="dxa"/>
+          </w:tcPr>
+          <w:p>
+            <w:pPr>
+              <w:jc w:val="center"/>
+              <w:rPr>
+                <w:rFonts w:ascii="MS Mincho" w:hAnsi="MS Mincho" w:cs="MS Mincho"/>
+              </w:rPr>
+            </w:pPr>
+            <w:r>
+              <w:rPr>
+                <w:rFonts w:ascii="MS Mincho" w:hAnsi="MS Mincho" w:cs="MS Mincho"/>
+              </w:rPr>
+              <w:t>✔</w:t>
+            </w:r>
+          </w:p>
+        </w:tc>
+      </w:tr>
+      <w:tr>
+        <w:tc>
+          <w:tcPr>
+            <w:tcW w:w="2090" w:type="dxa"/>
+          </w:tcPr>
+          <w:p>
+            <w:pPr>
+              <w:jc w:val="center"/>
+              <w:rPr>
+                <w:rFonts w:ascii="Times New Roman" w:hAnsi="Times New Roman" w:cs="Times New Roman"/>
+              </w:rPr>
+            </w:pPr>
+            <w:r>
+              <w:rPr>
+                <w:rFonts w:ascii="Times New Roman" w:hAnsi="Times New Roman" w:cs="Times New Roman" w:hint="eastAsia"/>
+              </w:rPr>
+              <w:t>JSP</w:t>
+            </w:r>
+          </w:p>
+        </w:tc>
+        <w:tc>
+          <w:tcPr>
+            <w:tcW w:w="2090" w:type="dxa"/>
+          </w:tcPr>
+          <w:p>
+            <w:pPr>
+              <w:jc w:val="center"/>
+              <w:rPr>
+                <w:rFonts w:ascii="MS Mincho" w:hAnsi="MS Mincho" w:cs="MS Mincho"/>
+              </w:rPr>
+            </w:pPr>
+            <w:r>
+              <w:rPr>
+                <w:rFonts w:ascii="MS Mincho" w:hAnsi="MS Mincho" w:cs="MS Mincho"/>
+              </w:rPr>
+              <w:t>✔</w:t>
+            </w:r>
+          </w:p>
+        </w:tc>
+        <w:tc>
+          <w:tcPr>
+            <w:tcW w:w="2091" w:type="dxa"/>
+          </w:tcPr>
+          <w:p>
+            <w:pPr>
+              <w:jc w:val="center"/>
+              <w:rPr>
+                <w:rFonts w:ascii="MS Mincho" w:hAnsi="MS Mincho" w:cs="MS Mincho"/>
+              </w:rPr>
+            </w:pPr>
+          </w:p>
+        </w:tc>
+        <w:tc>
+          <w:tcPr>
+            <w:tcW w:w="2091" w:type="dxa"/>
+          </w:tcPr>
+          <w:p>
+            <w:pPr>
+              <w:jc w:val="center"/>
+              <w:rPr>
+                <w:rFonts w:ascii="MS Mincho" w:hAnsi="MS Mincho" w:cs="MS Mincho"/>
+              </w:rPr>
+            </w:pPr>
+          </w:p>
+        </w:tc>
+      </w:tr>
+      <w:tr>
+        <w:tc>
+          <w:tcPr>
+            <w:tcW w:w="2090" w:type="dxa"/>
+          </w:tcPr>
+          <w:p>
+            <w:pPr>
+              <w:jc w:val="center"/>
+              <w:rPr>
+                <w:rFonts w:ascii="Times New Roman" w:hAnsi="Times New Roman" w:cs="Times New Roman"/>
+              </w:rPr>
+            </w:pPr>
+            <w:r>
+              <w:rPr>
+                <w:rFonts w:ascii="Times New Roman" w:hAnsi="Times New Roman" w:cs="Times New Roman"/>
+              </w:rPr>
+              <w:t xml:space="preserve">Search engine </w:t>
+            </w:r>
+            <w:r>
+              <w:rPr>
+                <w:rFonts w:ascii="Times New Roman" w:hAnsi="Times New Roman" w:cs="Times New Roman" w:hint="eastAsia"/>
+              </w:rPr>
+              <w:t>interface</w:t>
+            </w:r>
+          </w:p>
+        </w:tc>
+        <w:tc>
+          <w:tcPr>
+            <w:tcW w:w="2090" w:type="dxa"/>
+          </w:tcPr>
+          <w:p>
+            <w:pPr>
+              <w:jc w:val="center"/>
+              <w:rPr>
+                <w:rFonts w:ascii="MS Mincho" w:hAnsi="MS Mincho" w:cs="MS Mincho"/>
+              </w:rPr>
+            </w:pPr>
+            <w:r>
+              <w:rPr>
+                <w:rFonts w:ascii="MS Mincho" w:hAnsi="MS Mincho" w:cs="MS Mincho"/>
+              </w:rPr>
+              <w:t>✔</w:t>
+            </w:r>
+          </w:p>
+        </w:tc>
+        <w:tc>
+          <w:tcPr>
+            <w:tcW w:w="2091" w:type="dxa"/>
+          </w:tcPr>
+          <w:p>
+            <w:pPr>
+              <w:jc w:val="center"/>
+              <w:rPr>
+                <w:rFonts w:ascii="MS Mincho" w:hAnsi="MS Mincho" w:cs="MS Mincho"/>
+              </w:rPr>
+            </w:pPr>
+          </w:p>
+        </w:tc>
+        <w:tc>
+          <w:tcPr>
+            <w:tcW w:w="2091" w:type="dxa"/>
+          </w:tcPr>
+          <w:p>
+            <w:pPr>
+              <w:jc w:val="center"/>
+              <w:rPr>
+                <w:rFonts w:ascii="MS Mincho" w:hAnsi="MS Mincho" w:cs="MS Mincho"/>
+              </w:rPr>
+            </w:pPr>
+          </w:p>
+        </w:tc>
+      </w:tr>
+      <w:tr>
+        <w:tc>
+          <w:tcPr>
+            <w:tcW w:w="2090" w:type="dxa"/>
+          </w:tcPr>
+          <w:p>
+            <w:pPr>
+              <w:jc w:val="center"/>
+              <w:rPr>
+                <w:rFonts w:ascii="Times New Roman" w:hAnsi="Times New Roman" w:cs="Times New Roman"/>
+              </w:rPr>
+            </w:pPr>
+            <w:r>
+              <w:rPr>
+                <w:rFonts w:ascii="Times New Roman" w:hAnsi="Times New Roman" w:cs="Times New Roman" w:hint="eastAsia"/>
+              </w:rPr>
+              <w:t>Server setup</w:t>
+            </w:r>
+          </w:p>
+        </w:tc>
+        <w:tc>
+          <w:tcPr>
+            <w:tcW w:w="2090" w:type="dxa"/>
+          </w:tcPr>
+          <w:p>
+            <w:pPr>
+              <w:jc w:val="center"/>
+              <w:rPr>
+                <w:rFonts w:ascii="MS Mincho" w:hAnsi="MS Mincho" w:cs="MS Mincho"/>
+              </w:rPr>
+            </w:pPr>
+            <w:r>
+              <w:rPr>
+                <w:rFonts w:ascii="MS Mincho" w:hAnsi="MS Mincho" w:cs="MS Mincho"/>
+              </w:rPr>
+              <w:t>✔</w:t>
+            </w:r>
+          </w:p>
+        </w:tc>
+        <w:tc>
+          <w:tcPr>
+            <w:tcW w:w="2091" w:type="dxa"/>
+          </w:tcPr>
+          <w:p>
+            <w:pPr>
+              <w:jc w:val="center"/>
+              <w:rPr>
+                <w:rFonts w:ascii="MS Mincho" w:hAnsi="MS Mincho" w:cs="MS Mincho"/>
+              </w:rPr>
+            </w:pPr>
+          </w:p>
+        </w:tc>
+        <w:tc>
+          <w:tcPr>
+            <w:tcW w:w="2091" w:type="dxa"/>
+          </w:tcPr>
+          <w:p>
+            <w:pPr>
+              <w:jc w:val="center"/>
+              <w:rPr>
+                <w:rFonts w:ascii="MS Mincho" w:hAnsi="MS Mincho" w:cs="MS Mincho"/>
+              </w:rPr>
+            </w:pPr>
+          </w:p>
+        </w:tc>
+      </w:tr>
+      <w:tr>
+        <w:tc>
+          <w:tcPr>
+            <w:tcW w:w="2090" w:type="dxa"/>
+          </w:tcPr>
+          <w:p>
+            <w:pPr>
+              <w:jc w:val="center"/>
+              <w:rPr>
+                <w:rFonts w:ascii="Times New Roman" w:hAnsi="Times New Roman" w:cs="Times New Roman"/>
+              </w:rPr>
+            </w:pPr>
+            <w:r>
+              <w:rPr>
+                <w:rFonts w:ascii="Times New Roman" w:hAnsi="Times New Roman" w:cs="Times New Roman" w:hint="eastAsia"/>
+              </w:rPr>
+              <w:t>Cosine Similarity</w:t>
+            </w:r>
+          </w:p>
+        </w:tc>
+        <w:tc>
+          <w:tcPr>
+            <w:tcW w:w="2090" w:type="dxa"/>
+          </w:tcPr>
+          <w:p>
+            <w:pPr>
+              <w:jc w:val="center"/>
+              <w:rPr>
+                <w:rFonts w:ascii="MS Mincho" w:hAnsi="MS Mincho" w:cs="MS Mincho"/>
+              </w:rPr>
+            </w:pPr>
+          </w:p>
+        </w:tc>
+        <w:tc>
+          <w:tcPr>
+            <w:tcW w:w="2091" w:type="dxa"/>
+          </w:tcPr>
+          <w:p>
+            <w:pPr>
+              <w:jc w:val="center"/>
+              <w:rPr>
+                <w:rFonts w:ascii="MS Mincho" w:hAnsi="MS Mincho" w:cs="MS Mincho"/>
+              </w:rPr>
+            </w:pPr>
+            <w:r>
+              <w:rPr>
+                <w:rFonts w:ascii="MS Mincho" w:hAnsi="MS Mincho" w:cs="MS Mincho"/>
+              </w:rPr>
+              <w:t>✔</w:t>
+            </w:r>
+          </w:p>
+        </w:tc>
+        <w:tc>
+          <w:tcPr>
+            <w:tcW w:w="2091" w:type="dxa"/>
+          </w:tcPr>
+          <w:p>
+            <w:pPr>
+              <w:jc w:val="center"/>
+              <w:rPr>
+                <w:rFonts w:ascii="MS Mincho" w:hAnsi="MS Mincho" w:cs="MS Mincho"/>
+              </w:rPr>
+            </w:pPr>
+          </w:p>
+        </w:tc>
+      </w:tr>
+      <w:tr>
+        <w:tc>
+          <w:tcPr>
+            <w:tcW w:w="2090" w:type="dxa"/>
+          </w:tcPr>
+          <w:p>
+            <w:pPr>
+              <w:jc w:val="center"/>
+              <w:rPr>
+                <w:rFonts w:ascii="Times New Roman" w:hAnsi="Times New Roman" w:cs="Times New Roman"/>
+              </w:rPr>
+            </w:pPr>
+            <w:r>
+              <w:rPr>
+                <w:rFonts w:ascii="Times New Roman" w:hAnsi="Times New Roman" w:cs="Times New Roman" w:hint="eastAsia"/>
+              </w:rPr>
+              <w:t>Ranking result</w:t>
+            </w:r>
+          </w:p>
+        </w:tc>
+        <w:tc>
+          <w:tcPr>
+            <w:tcW w:w="2090" w:type="dxa"/>
+          </w:tcPr>
+          <w:p>
+            <w:pPr>
+              <w:jc w:val="center"/>
+              <w:rPr>
+                <w:rFonts w:ascii="MS Mincho" w:hAnsi="MS Mincho" w:cs="MS Mincho"/>
+              </w:rPr>
+            </w:pPr>
+          </w:p>
+        </w:tc>
+        <w:tc>
+          <w:tcPr>
+            <w:tcW w:w="2091" w:type="dxa"/>
+          </w:tcPr>
+          <w:p>
+            <w:pPr>
+              <w:jc w:val="center"/>
+              <w:rPr>
+                <w:rFonts w:ascii="MS Mincho" w:hAnsi="MS Mincho" w:cs="MS Mincho"/>
+              </w:rPr>
+            </w:pPr>
+            <w:r>
+              <w:rPr>
+                <w:rFonts w:ascii="MS Mincho" w:hAnsi="MS Mincho" w:cs="MS Mincho"/>
+              </w:rPr>
+              <w:t>✔</w:t>
+            </w:r>
+          </w:p>
+        </w:tc>
+        <w:tc>
+          <w:tcPr>
+            <w:tcW w:w="2091" w:type="dxa"/>
+          </w:tcPr>
+          <w:p>
+            <w:pPr>
+              <w:jc w:val="center"/>
+              <w:rPr>
+                <w:rFonts w:ascii="MS Mincho" w:hAnsi="MS Mincho" w:cs="MS Mincho"/>
+              </w:rPr>
+            </w:pPr>
+          </w:p>
+        </w:tc>
+      </w:tr>
+      <w:tr>
+        <w:tc>
+          <w:tcPr>
+            <w:tcW w:w="2090" w:type="dxa"/>
+          </w:tcPr>
+          <w:p>
+            <w:pPr>
+              <w:jc w:val="center"/>
+              <w:rPr>
+                <w:rFonts w:ascii="Times New Roman" w:hAnsi="Times New Roman" w:cs="Times New Roman"/>
+              </w:rPr>
+            </w:pPr>
+            <w:r>
+              <w:rPr>
+                <w:rFonts w:ascii="Times New Roman" w:hAnsi="Times New Roman" w:cs="Times New Roman" w:hint="eastAsia"/>
+              </w:rPr>
+              <w:t>Deletion in index</w:t>
+            </w:r>
+          </w:p>
+        </w:tc>
+        <w:tc>
+          <w:tcPr>
+            <w:tcW w:w="2090" w:type="dxa"/>
+          </w:tcPr>
+          <w:p>
+            <w:pPr>
+              <w:jc w:val="center"/>
+              <w:rPr>
+                <w:rFonts w:ascii="MS Mincho" w:hAnsi="MS Mincho" w:cs="MS Mincho"/>
+              </w:rPr>
+            </w:pPr>
+          </w:p>
+        </w:tc>
+        <w:tc>
+          <w:tcPr>
+            <w:tcW w:w="2091" w:type="dxa"/>
+          </w:tcPr>
+          <w:p>
+            <w:pPr>
+              <w:jc w:val="center"/>
+              <w:rPr>
+                <w:rFonts w:ascii="MS Mincho" w:hAnsi="MS Mincho" w:cs="MS Mincho"/>
+              </w:rPr>
+            </w:pPr>
+          </w:p>
+        </w:tc>
+        <w:tc>
+          <w:tcPr>
+            <w:tcW w:w="2091" w:type="dxa"/>
+          </w:tcPr>
+          <w:p>
+            <w:pPr>
+              <w:jc w:val="center"/>
+              <w:rPr>
+                <w:rFonts w:ascii="MS Mincho" w:hAnsi="MS Mincho" w:cs="MS Mincho"/>
+              </w:rPr>
+            </w:pPr>
+            <w:r>
+              <w:rPr>
+                <w:rFonts w:ascii="MS Mincho" w:hAnsi="MS Mincho" w:cs="MS Mincho"/>
+              </w:rPr>
+              <w:t>✔</w:t>
+            </w:r>
+          </w:p>
+        </w:tc>
+      </w:tr>
+    </w:tbl>
+    <w:p>
+      <w:pPr>
+        <w:rPr>
+          <w:rFonts w:ascii="Times New Roman" w:hAnsi="Times New Roman" w:cs="Times New Roman" w:hint="eastAsia"/>
+        </w:rPr>
+      </w:pPr>
+      <w:bookmarkStart w:id="0" w:name="_GoBack"/>
+      <w:bookmarkEnd w:id="0"/>
     </w:p>
     <w:sectPr>
       <w:headerReference w:type="default" r:id="rId14"/>
@@ -3306,7 +4984,7 @@
             <w:noProof/>
             <w:lang w:val="zh-TW"/>
           </w:rPr>
-          <w:t>4</w:t>
+          <w:t>9</w:t>
         </w:r>
         <w:r>
           <w:fldChar w:fldCharType="end"/>
@@ -4513,7 +6191,7 @@
 </file>
 
 <file path=customXml/itemProps1.xml><?xml version="1.0" encoding="utf-8"?>
-<ds:datastoreItem xmlns:ds="http://schemas.openxmlformats.org/officeDocument/2006/customXml" ds:itemID="{0F0B9176-A688-49C7-98F1-239791F64A26}">
+<ds:datastoreItem xmlns:ds="http://schemas.openxmlformats.org/officeDocument/2006/customXml" ds:itemID="{1D6B72C7-D5A9-4585-954F-46085067A382}">
   <ds:schemaRefs>
     <ds:schemaRef ds:uri="http://schemas.openxmlformats.org/officeDocument/2006/bibliography"/>
   </ds:schemaRefs>

</xml_diff>

<commit_message>
fix bug for jsp + update for final report
</commit_message>
<xml_diff>
--- a/document/Final report.docx
+++ b/document/Final report.docx
@@ -102,6 +102,7 @@
         <w:jc w:val="center"/>
         <w:rPr>
           <w:rFonts w:ascii="Adobe Garamond Pro Bold" w:hAnsi="Adobe Garamond Pro Bold" w:cs="Times New Roman"/>
+          <w:color w:val="365F91" w:themeColor="accent1" w:themeShade="BF"/>
           <w:sz w:val="96"/>
           <w:szCs w:val="96"/>
         </w:rPr>
@@ -110,6 +111,7 @@
       <w:r>
         <w:rPr>
           <w:rFonts w:ascii="Adobe Garamond Pro Bold" w:hAnsi="Adobe Garamond Pro Bold" w:cs="Times New Roman"/>
+          <w:color w:val="365F91" w:themeColor="accent1" w:themeShade="BF"/>
           <w:sz w:val="96"/>
           <w:szCs w:val="96"/>
         </w:rPr>
@@ -525,38 +527,14 @@
         <w:rPr>
           <w:rFonts w:ascii="Times New Roman" w:hAnsi="Times New Roman" w:cs="Times New Roman"/>
         </w:rPr>
-        <w:t>. For search engine interface, it accept user query and calculate the similarity, using Cos</w:t>
-      </w:r>
-      <w:r>
-        <w:rPr>
-          <w:rFonts w:ascii="Times New Roman" w:hAnsi="Times New Roman" w:cs="Times New Roman"/>
-        </w:rPr>
-        <w:t>ine</w:t>
-      </w:r>
-      <w:r>
-        <w:rPr>
-          <w:rFonts w:ascii="Times New Roman" w:hAnsi="Times New Roman" w:cs="Times New Roman"/>
-        </w:rPr>
-        <w:t xml:space="preserve"> similarity, and ranking, using both cos</w:t>
-      </w:r>
-      <w:r>
-        <w:rPr>
-          <w:rFonts w:ascii="Times New Roman" w:hAnsi="Times New Roman" w:cs="Times New Roman"/>
-        </w:rPr>
-        <w:t>ine</w:t>
-      </w:r>
-      <w:r>
-        <w:rPr>
-          <w:rFonts w:ascii="Times New Roman" w:hAnsi="Times New Roman" w:cs="Times New Roman"/>
-        </w:rPr>
-        <w:t xml:space="preserve"> similarity and Google PageRank. Finally, it will display the top 50 results in descending order of their scores. </w:t>
-      </w:r>
-    </w:p>
-    <w:p>
-      <w:pPr>
-        <w:widowControl/>
-        <w:rPr>
-          <w:rFonts w:ascii="Times New Roman" w:hAnsi="Times New Roman" w:cs="Times New Roman" w:hint="eastAsia"/>
+        <w:t xml:space="preserve">. For search engine interface, it accept user query and calculate the similarity, using Cosine similarity, and ranking, using both cosine similarity and Google PageRank. Finally, it will display the top 50 results in descending order of their scores. </w:t>
+      </w:r>
+    </w:p>
+    <w:p>
+      <w:pPr>
+        <w:widowControl/>
+        <w:rPr>
+          <w:rFonts w:ascii="Times New Roman" w:hAnsi="Times New Roman" w:cs="Times New Roman"/>
         </w:rPr>
       </w:pPr>
     </w:p>
@@ -2222,14 +2200,14 @@
                     <a:effectLst/>
                     <a:extLst>
                       <a:ext uri="{909E8E84-426E-40dd-AFC4-6F175D3DCCD1}">
-                        <a14:hiddenFill xmlns="" xmlns:mo="http://schemas.microsoft.com/office/mac/office/2008/main" xmlns:mv="urn:schemas-microsoft-com:mac:vml" xmlns:o="urn:schemas-microsoft-com:office:office" xmlns:v="urn:schemas-microsoft-com:vml" xmlns:w10="urn:schemas-microsoft-com:office:word" xmlns:w="http://schemas.openxmlformats.org/wordprocessingml/2006/main" xmlns:a14="http://schemas.microsoft.com/office/drawing/2010/main">
+                        <a14:hiddenFill xmlns:a14="http://schemas.microsoft.com/office/drawing/2010/main" xmlns:w="http://schemas.openxmlformats.org/wordprocessingml/2006/main" xmlns:w10="urn:schemas-microsoft-com:office:word" xmlns:v="urn:schemas-microsoft-com:vml" xmlns:o="urn:schemas-microsoft-com:office:office" xmlns:mv="urn:schemas-microsoft-com:mac:vml" xmlns:mo="http://schemas.microsoft.com/office/mac/office/2008/main" xmlns="">
                           <a:solidFill>
                             <a:srgbClr val="FFFFFF"/>
                           </a:solidFill>
                         </a14:hiddenFill>
                       </a:ext>
                       <a:ext uri="{91240B29-F687-4f45-9708-019B960494DF}">
-                        <a14:hiddenLine xmlns="" xmlns:mo="http://schemas.microsoft.com/office/mac/office/2008/main" xmlns:mv="urn:schemas-microsoft-com:mac:vml" xmlns:o="urn:schemas-microsoft-com:office:office" xmlns:v="urn:schemas-microsoft-com:vml" xmlns:w10="urn:schemas-microsoft-com:office:word" xmlns:w="http://schemas.openxmlformats.org/wordprocessingml/2006/main" xmlns:a14="http://schemas.microsoft.com/office/drawing/2010/main" w="9525">
+                        <a14:hiddenLine xmlns:a14="http://schemas.microsoft.com/office/drawing/2010/main" xmlns:w="http://schemas.openxmlformats.org/wordprocessingml/2006/main" xmlns:w10="urn:schemas-microsoft-com:office:word" xmlns:v="urn:schemas-microsoft-com:vml" xmlns:o="urn:schemas-microsoft-com:office:office" xmlns:mv="urn:schemas-microsoft-com:mac:vml" xmlns:mo="http://schemas.microsoft.com/office/mac/office/2008/main" xmlns="" w="9525">
                           <a:solidFill>
                             <a:srgbClr val="000000"/>
                           </a:solidFill>
@@ -2239,7 +2217,7 @@
                         </a14:hiddenLine>
                       </a:ext>
                       <a:ext uri="{AF507438-7753-43e0-B8FC-AC1667EBCBE1}">
-                        <a14:hiddenEffects xmlns="" xmlns:mo="http://schemas.microsoft.com/office/mac/office/2008/main" xmlns:mv="urn:schemas-microsoft-com:mac:vml" xmlns:o="urn:schemas-microsoft-com:office:office" xmlns:v="urn:schemas-microsoft-com:vml" xmlns:w10="urn:schemas-microsoft-com:office:word" xmlns:w="http://schemas.openxmlformats.org/wordprocessingml/2006/main" xmlns:a14="http://schemas.microsoft.com/office/drawing/2010/main">
+                        <a14:hiddenEffects xmlns:a14="http://schemas.microsoft.com/office/drawing/2010/main" xmlns:w="http://schemas.openxmlformats.org/wordprocessingml/2006/main" xmlns:w10="urn:schemas-microsoft-com:office:word" xmlns:v="urn:schemas-microsoft-com:vml" xmlns:o="urn:schemas-microsoft-com:office:office" xmlns:mv="urn:schemas-microsoft-com:mac:vml" xmlns:mo="http://schemas.microsoft.com/office/mac/office/2008/main" xmlns="">
                           <a:effectLst>
                             <a:outerShdw blurRad="63500" dist="38099" dir="2700000" algn="ctr" rotWithShape="0">
                               <a:srgbClr val="000000">
@@ -2582,19 +2560,7 @@
         <w:rPr>
           <w:rFonts w:ascii="Times New Roman" w:hAnsi="Times New Roman" w:cs="Times New Roman"/>
         </w:rPr>
-        <w:t xml:space="preserve"> </w:t>
-      </w:r>
-      <w:r>
-        <w:rPr>
-          <w:rFonts w:ascii="Times New Roman" w:hAnsi="Times New Roman" w:cs="Times New Roman"/>
-        </w:rPr>
-        <w:t>(</w:t>
-      </w:r>
-      <w:r>
-        <w:rPr>
-          <w:rFonts w:ascii="Times New Roman" w:hAnsi="Times New Roman" w:cs="Times New Roman"/>
-        </w:rPr>
-        <w:t xml:space="preserve">= </w:t>
+        <w:t xml:space="preserve"> (= </w:t>
       </w:r>
       <w:proofErr w:type="spellStart"/>
       <w:r>
@@ -2636,13 +2602,7 @@
         <w:rPr>
           <w:rFonts w:ascii="Times New Roman" w:hAnsi="Times New Roman" w:cs="Times New Roman"/>
         </w:rPr>
-        <w:t>)</w:t>
-      </w:r>
-      <w:r>
-        <w:rPr>
-          <w:rFonts w:ascii="Times New Roman" w:hAnsi="Times New Roman" w:cs="Times New Roman"/>
-        </w:rPr>
-        <w:t>)</w:t>
+        <w:t>))</w:t>
       </w:r>
     </w:p>
     <w:p>
@@ -3339,80 +3299,143 @@
     </w:p>
     <w:p>
       <w:pPr>
-        <w:pStyle w:val="1"/>
-      </w:pPr>
-      <w:r>
-        <w:rPr>
-          <w:rFonts w:hint="eastAsia"/>
+        <w:widowControl/>
+        <w:jc w:val="both"/>
+        <w:rPr>
+          <w:rFonts w:ascii="Times New Roman" w:hAnsi="Times New Roman" w:cs="Times New Roman"/>
+          <w:b/>
+        </w:rPr>
+      </w:pPr>
+      <w:r>
+        <w:rPr>
+          <w:rFonts w:ascii="Times New Roman" w:hAnsi="Times New Roman" w:cs="Times New Roman"/>
+          <w:b/>
         </w:rPr>
         <w:lastRenderedPageBreak/>
-        <w:t>6</w:t>
-      </w:r>
-      <w:r>
-        <w:rPr>
-          <w:rFonts w:hint="eastAsia"/>
+        <w:t>5.3</w:t>
+      </w:r>
+      <w:r>
+        <w:rPr>
+          <w:rFonts w:ascii="Times New Roman" w:hAnsi="Times New Roman" w:cs="Times New Roman"/>
+          <w:b/>
         </w:rPr>
         <w:tab/>
-      </w:r>
-      <w:r>
-        <w:t>Testing of the functions implemented</w:t>
-      </w:r>
-    </w:p>
-    <w:p>
-      <w:pPr>
-        <w:widowControl/>
-        <w:rPr>
-          <w:rFonts w:ascii="Times New Roman" w:hAnsi="Times New Roman" w:cs="Times New Roman"/>
-          <w:b/>
-        </w:rPr>
-      </w:pPr>
-      <w:r>
-        <w:rPr>
-          <w:rFonts w:ascii="Times New Roman" w:hAnsi="Times New Roman" w:cs="Times New Roman"/>
-          <w:b/>
-        </w:rPr>
-        <w:t>6.1</w:t>
-      </w:r>
-      <w:r>
-        <w:rPr>
-          <w:rFonts w:ascii="Times New Roman" w:hAnsi="Times New Roman" w:cs="Times New Roman"/>
-          <w:b/>
-        </w:rPr>
-        <w:tab/>
-        <w:t>Searching for the word</w:t>
-      </w:r>
-      <w:r>
-        <w:rPr>
-          <w:rFonts w:ascii="Times New Roman" w:hAnsi="Times New Roman" w:cs="Times New Roman"/>
-          <w:b/>
-        </w:rPr>
-        <w:t xml:space="preserve"> “Hong Kong”</w:t>
-      </w:r>
-    </w:p>
-    <w:p>
-      <w:pPr>
-        <w:widowControl/>
+        <w:t>Get similar pages</w:t>
+      </w:r>
+    </w:p>
+    <w:p>
+      <w:pPr>
+        <w:widowControl/>
+        <w:jc w:val="both"/>
+        <w:rPr>
+          <w:rFonts w:ascii="Times New Roman" w:hAnsi="Times New Roman" w:cs="Times New Roman" w:hint="eastAsia"/>
+        </w:rPr>
+      </w:pPr>
+      <w:r>
+        <w:rPr>
+          <w:rFonts w:ascii="Times New Roman" w:hAnsi="Times New Roman" w:cs="Times New Roman"/>
+        </w:rPr>
+        <w:t>Clicking</w:t>
+      </w:r>
+      <w:r>
+        <w:rPr>
+          <w:rFonts w:ascii="Times New Roman" w:hAnsi="Times New Roman" w:cs="Times New Roman"/>
+        </w:rPr>
+        <w:t xml:space="preserve"> the “G</w:t>
+      </w:r>
+      <w:r>
+        <w:rPr>
+          <w:rFonts w:ascii="Times New Roman" w:hAnsi="Times New Roman" w:cs="Times New Roman"/>
+        </w:rPr>
+        <w:t>et similar pages” button will extract the top 5 most frequent keywords (excluding stop words) from the page; rewrite the original query and submit the revised query for a new search.</w:t>
+      </w:r>
+    </w:p>
+    <w:p>
+      <w:pPr>
+        <w:widowControl/>
+        <w:jc w:val="both"/>
+        <w:rPr>
+          <w:rFonts w:ascii="Times New Roman" w:hAnsi="Times New Roman" w:cs="Times New Roman"/>
+        </w:rPr>
+      </w:pPr>
+      <w:r>
         <w:rPr>
           <w:noProof/>
         </w:rPr>
-      </w:pPr>
-    </w:p>
-    <w:p>
-      <w:pPr>
-        <w:widowControl/>
-        <w:rPr>
-          <w:rFonts w:ascii="Times New Roman" w:hAnsi="Times New Roman" w:cs="Times New Roman"/>
-        </w:rPr>
-      </w:pPr>
+        <mc:AlternateContent>
+          <mc:Choice Requires="wps">
+            <w:drawing>
+              <wp:anchor distT="0" distB="0" distL="114300" distR="114300" simplePos="0" relativeHeight="251652096" behindDoc="0" locked="0" layoutInCell="1" allowOverlap="1" wp14:anchorId="0699F76B" wp14:editId="5BB5867B">
+                <wp:simplePos x="0" y="0"/>
+                <wp:positionH relativeFrom="column">
+                  <wp:posOffset>819150</wp:posOffset>
+                </wp:positionH>
+                <wp:positionV relativeFrom="paragraph">
+                  <wp:posOffset>781050</wp:posOffset>
+                </wp:positionV>
+                <wp:extent cx="1228725" cy="295275"/>
+                <wp:effectExtent l="0" t="0" r="28575" b="28575"/>
+                <wp:wrapNone/>
+                <wp:docPr id="12" name="橢圓 12"/>
+                <wp:cNvGraphicFramePr/>
+                <a:graphic xmlns:a="http://schemas.openxmlformats.org/drawingml/2006/main">
+                  <a:graphicData uri="http://schemas.microsoft.com/office/word/2010/wordprocessingShape">
+                    <wps:wsp>
+                      <wps:cNvSpPr/>
+                      <wps:spPr>
+                        <a:xfrm>
+                          <a:off x="0" y="0"/>
+                          <a:ext cx="1228725" cy="295275"/>
+                        </a:xfrm>
+                        <a:prstGeom prst="ellipse">
+                          <a:avLst/>
+                        </a:prstGeom>
+                        <a:noFill/>
+                      </wps:spPr>
+                      <wps:style>
+                        <a:lnRef idx="2">
+                          <a:schemeClr val="accent1">
+                            <a:shade val="50000"/>
+                          </a:schemeClr>
+                        </a:lnRef>
+                        <a:fillRef idx="1">
+                          <a:schemeClr val="accent1"/>
+                        </a:fillRef>
+                        <a:effectRef idx="0">
+                          <a:schemeClr val="accent1"/>
+                        </a:effectRef>
+                        <a:fontRef idx="minor">
+                          <a:schemeClr val="lt1"/>
+                        </a:fontRef>
+                      </wps:style>
+                      <wps:bodyPr rot="0" spcFirstLastPara="0" vertOverflow="overflow" horzOverflow="overflow" vert="horz" wrap="square" lIns="91440" tIns="45720" rIns="91440" bIns="45720" numCol="1" spcCol="0" rtlCol="0" fromWordArt="0" anchor="ctr" anchorCtr="0" forceAA="0" compatLnSpc="1">
+                        <a:prstTxWarp prst="textNoShape">
+                          <a:avLst/>
+                        </a:prstTxWarp>
+                        <a:noAutofit/>
+                      </wps:bodyPr>
+                    </wps:wsp>
+                  </a:graphicData>
+                </a:graphic>
+              </wp:anchor>
+            </w:drawing>
+          </mc:Choice>
+          <mc:Fallback>
+            <w:pict>
+              <v:oval w14:anchorId="5155CA42" id="橢圓 12" o:spid="_x0000_s1026" style="position:absolute;margin-left:64.5pt;margin-top:61.5pt;width:96.75pt;height:23.25pt;z-index:251652096;visibility:visible;mso-wrap-style:square;mso-wrap-distance-left:9pt;mso-wrap-distance-top:0;mso-wrap-distance-right:9pt;mso-wrap-distance-bottom:0;mso-position-horizontal:absolute;mso-position-horizontal-relative:text;mso-position-vertical:absolute;mso-position-vertical-relative:text;v-text-anchor:middle" o:gfxdata="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" filled="f" strokecolor="#243f60 [1604]" strokeweight="2pt"/>
+            </w:pict>
+          </mc:Fallback>
+        </mc:AlternateContent>
+      </w:r>
       <w:r>
         <w:rPr>
           <w:noProof/>
         </w:rPr>
         <w:drawing>
-          <wp:inline distT="0" distB="0" distL="0" distR="0" wp14:anchorId="489A85F5" wp14:editId="6B11E9A2">
-            <wp:extent cx="5274310" cy="5132705"/>
+          <wp:inline distT="0" distB="0" distL="0" distR="0" wp14:anchorId="5DF508E1" wp14:editId="1C6284AB">
+            <wp:extent cx="5274310" cy="1466850"/>
             <wp:effectExtent l="0" t="0" r="2540" b="0"/>
-            <wp:docPr id="8" name="圖片 8"/>
+            <wp:docPr id="11" name="圖片 11"/>
             <wp:cNvGraphicFramePr>
               <a:graphicFrameLocks xmlns:a="http://schemas.openxmlformats.org/drawingml/2006/main" noChangeAspect="1"/>
             </wp:cNvGraphicFramePr>
@@ -3425,13 +3448,13 @@
                   </pic:nvPicPr>
                   <pic:blipFill rotWithShape="1">
                     <a:blip r:embed="rId15"/>
-                    <a:srcRect t="10169"/>
+                    <a:srcRect t="20004" b="54324"/>
                     <a:stretch/>
                   </pic:blipFill>
                   <pic:spPr bwMode="auto">
                     <a:xfrm>
                       <a:off x="0" y="0"/>
-                      <a:ext cx="5274310" cy="5132705"/>
+                      <a:ext cx="5274310" cy="1466850"/>
                     </a:xfrm>
                     <a:prstGeom prst="rect">
                       <a:avLst/>
@@ -3455,34 +3478,27 @@
     <w:p>
       <w:pPr>
         <w:widowControl/>
-        <w:rPr>
-          <w:rFonts w:ascii="Times New Roman" w:hAnsi="Times New Roman" w:cs="Times New Roman"/>
-          <w:b/>
-        </w:rPr>
-      </w:pPr>
-      <w:r>
-        <w:rPr>
-          <w:rFonts w:ascii="Times New Roman" w:hAnsi="Times New Roman" w:cs="Times New Roman"/>
-          <w:b/>
-        </w:rPr>
-        <w:br w:type="page"/>
-      </w:r>
-    </w:p>
-    <w:p>
-      <w:pPr>
-        <w:widowControl/>
-        <w:rPr>
-          <w:rFonts w:ascii="Times New Roman" w:hAnsi="Times New Roman" w:cs="Times New Roman"/>
-          <w:b/>
-        </w:rPr>
-      </w:pPr>
-      <w:r>
-        <w:rPr>
-          <w:rFonts w:ascii="Times New Roman" w:hAnsi="Times New Roman" w:cs="Times New Roman"/>
-          <w:b/>
-        </w:rPr>
-        <w:lastRenderedPageBreak/>
-        <w:t>6.2</w:t>
+        <w:jc w:val="both"/>
+        <w:rPr>
+          <w:rFonts w:ascii="Times New Roman" w:hAnsi="Times New Roman" w:cs="Times New Roman"/>
+        </w:rPr>
+      </w:pPr>
+    </w:p>
+    <w:p>
+      <w:pPr>
+        <w:widowControl/>
+        <w:jc w:val="both"/>
+        <w:rPr>
+          <w:rFonts w:ascii="Times New Roman" w:hAnsi="Times New Roman" w:cs="Times New Roman"/>
+          <w:b/>
+        </w:rPr>
+      </w:pPr>
+      <w:r>
+        <w:rPr>
+          <w:rFonts w:ascii="Times New Roman" w:hAnsi="Times New Roman" w:cs="Times New Roman"/>
+          <w:b/>
+        </w:rPr>
+        <w:t>5.4</w:t>
       </w:r>
       <w:r>
         <w:rPr>
@@ -3490,40 +3506,148 @@
           <w:b/>
         </w:rPr>
         <w:tab/>
-        <w:t>Searching for the phrase</w:t>
-      </w:r>
-      <w:r>
-        <w:rPr>
-          <w:rFonts w:ascii="Times New Roman" w:hAnsi="Times New Roman" w:cs="Times New Roman"/>
-          <w:b/>
-        </w:rPr>
-        <w:t xml:space="preserve"> “Hong Kong”</w:t>
-      </w:r>
-    </w:p>
-    <w:p>
-      <w:pPr>
-        <w:widowControl/>
+        <w:t>See list of stem word and re-submit them as a vector-space query</w:t>
+      </w:r>
+    </w:p>
+    <w:p>
+      <w:pPr>
+        <w:widowControl/>
+        <w:jc w:val="both"/>
+        <w:rPr>
+          <w:rFonts w:ascii="Times New Roman" w:hAnsi="Times New Roman" w:cs="Times New Roman" w:hint="eastAsia"/>
+        </w:rPr>
+      </w:pPr>
+      <w:r>
+        <w:rPr>
+          <w:rFonts w:ascii="Times New Roman" w:hAnsi="Times New Roman" w:cs="Times New Roman"/>
+        </w:rPr>
+        <w:t xml:space="preserve">Allow the user to see a </w:t>
+      </w:r>
+      <w:r>
+        <w:rPr>
+          <w:rFonts w:ascii="Times New Roman" w:hAnsi="Times New Roman" w:cs="Times New Roman"/>
+        </w:rPr>
+        <w:t xml:space="preserve">top 5 </w:t>
+      </w:r>
+      <w:proofErr w:type="spellStart"/>
+      <w:r>
+        <w:rPr>
+          <w:rFonts w:ascii="Times New Roman" w:hAnsi="Times New Roman" w:cs="Times New Roman"/>
+        </w:rPr>
+        <w:t>freq</w:t>
+      </w:r>
+      <w:proofErr w:type="spellEnd"/>
+      <w:r>
+        <w:rPr>
+          <w:rFonts w:ascii="Times New Roman" w:hAnsi="Times New Roman" w:cs="Times New Roman"/>
+        </w:rPr>
+        <w:t xml:space="preserve"> of all (stemmed) keywords indexed in </w:t>
+      </w:r>
+      <w:r>
+        <w:rPr>
+          <w:rFonts w:ascii="Times New Roman" w:hAnsi="Times New Roman" w:cs="Times New Roman"/>
+        </w:rPr>
+        <w:t>the page</w:t>
+      </w:r>
+      <w:r>
+        <w:rPr>
+          <w:rFonts w:ascii="Times New Roman" w:hAnsi="Times New Roman" w:cs="Times New Roman"/>
+        </w:rPr>
+        <w:t>, browse through them, and select the keywords he/she is interested in, and then submit them as a vector-space query to your search engine.</w:t>
+      </w:r>
+    </w:p>
+    <w:p>
+      <w:pPr>
+        <w:widowControl/>
+        <w:jc w:val="both"/>
+        <w:rPr>
+          <w:rFonts w:ascii="Times New Roman" w:hAnsi="Times New Roman" w:cs="Times New Roman"/>
+        </w:rPr>
+      </w:pPr>
+      <w:r>
         <w:rPr>
           <w:noProof/>
         </w:rPr>
-      </w:pPr>
-    </w:p>
-    <w:p>
-      <w:pPr>
-        <w:widowControl/>
-        <w:rPr>
-          <w:rFonts w:ascii="Times New Roman" w:hAnsi="Times New Roman" w:cs="Times New Roman"/>
-        </w:rPr>
-      </w:pPr>
+        <mc:AlternateContent>
+          <mc:Choice Requires="wps">
+            <w:drawing>
+              <wp:anchor distT="0" distB="0" distL="114300" distR="114300" simplePos="0" relativeHeight="251658240" behindDoc="0" locked="0" layoutInCell="1" allowOverlap="1" wp14:anchorId="75AEFBCE" wp14:editId="54FEF6F6">
+                <wp:simplePos x="0" y="0"/>
+                <wp:positionH relativeFrom="column">
+                  <wp:posOffset>866775</wp:posOffset>
+                </wp:positionH>
+                <wp:positionV relativeFrom="paragraph">
+                  <wp:posOffset>447675</wp:posOffset>
+                </wp:positionV>
+                <wp:extent cx="1495425" cy="228600"/>
+                <wp:effectExtent l="0" t="0" r="28575" b="19050"/>
+                <wp:wrapNone/>
+                <wp:docPr id="14" name="橢圓 14"/>
+                <wp:cNvGraphicFramePr/>
+                <a:graphic xmlns:a="http://schemas.openxmlformats.org/drawingml/2006/main">
+                  <a:graphicData uri="http://schemas.microsoft.com/office/word/2010/wordprocessingShape">
+                    <wps:wsp>
+                      <wps:cNvSpPr/>
+                      <wps:spPr>
+                        <a:xfrm>
+                          <a:off x="0" y="0"/>
+                          <a:ext cx="1495425" cy="228600"/>
+                        </a:xfrm>
+                        <a:prstGeom prst="ellipse">
+                          <a:avLst/>
+                        </a:prstGeom>
+                        <a:noFill/>
+                      </wps:spPr>
+                      <wps:style>
+                        <a:lnRef idx="2">
+                          <a:schemeClr val="accent1">
+                            <a:shade val="50000"/>
+                          </a:schemeClr>
+                        </a:lnRef>
+                        <a:fillRef idx="1">
+                          <a:schemeClr val="accent1"/>
+                        </a:fillRef>
+                        <a:effectRef idx="0">
+                          <a:schemeClr val="accent1"/>
+                        </a:effectRef>
+                        <a:fontRef idx="minor">
+                          <a:schemeClr val="lt1"/>
+                        </a:fontRef>
+                      </wps:style>
+                      <wps:bodyPr rot="0" spcFirstLastPara="0" vertOverflow="overflow" horzOverflow="overflow" vert="horz" wrap="square" lIns="91440" tIns="45720" rIns="91440" bIns="45720" numCol="1" spcCol="0" rtlCol="0" fromWordArt="0" anchor="ctr" anchorCtr="0" forceAA="0" compatLnSpc="1">
+                        <a:prstTxWarp prst="textNoShape">
+                          <a:avLst/>
+                        </a:prstTxWarp>
+                        <a:noAutofit/>
+                      </wps:bodyPr>
+                    </wps:wsp>
+                  </a:graphicData>
+                </a:graphic>
+                <wp14:sizeRelH relativeFrom="margin">
+                  <wp14:pctWidth>0</wp14:pctWidth>
+                </wp14:sizeRelH>
+                <wp14:sizeRelV relativeFrom="margin">
+                  <wp14:pctHeight>0</wp14:pctHeight>
+                </wp14:sizeRelV>
+              </wp:anchor>
+            </w:drawing>
+          </mc:Choice>
+          <mc:Fallback>
+            <w:pict>
+              <v:oval w14:anchorId="01F2D4D8" id="橢圓 14" o:spid="_x0000_s1026" style="position:absolute;margin-left:68.25pt;margin-top:35.25pt;width:117.75pt;height:18pt;z-index:251658240;visibility:visible;mso-wrap-style:square;mso-width-percent:0;mso-height-percent:0;mso-wrap-distance-left:9pt;mso-wrap-distance-top:0;mso-wrap-distance-right:9pt;mso-wrap-distance-bottom:0;mso-position-horizontal:absolute;mso-position-horizontal-relative:text;mso-position-vertical:absolute;mso-position-vertical-relative:text;mso-width-percent:0;mso-height-percent:0;mso-width-relative:margin;mso-height-relative:margin;v-text-anchor:middle" o:gfxdata="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" filled="f" strokecolor="#243f60 [1604]" strokeweight="2pt"/>
+            </w:pict>
+          </mc:Fallback>
+        </mc:AlternateContent>
+      </w:r>
       <w:r>
         <w:rPr>
           <w:noProof/>
         </w:rPr>
         <w:drawing>
-          <wp:inline distT="0" distB="0" distL="0" distR="0" wp14:anchorId="0F2A876E" wp14:editId="141B51D1">
-            <wp:extent cx="5274310" cy="5151755"/>
+          <wp:inline distT="0" distB="0" distL="0" distR="0" wp14:anchorId="54550F36" wp14:editId="5E356E45">
+            <wp:extent cx="5274310" cy="1466850"/>
             <wp:effectExtent l="0" t="0" r="2540" b="0"/>
-            <wp:docPr id="9" name="圖片 9"/>
+            <wp:docPr id="13" name="圖片 13"/>
             <wp:cNvGraphicFramePr>
               <a:graphicFrameLocks xmlns:a="http://schemas.openxmlformats.org/drawingml/2006/main" noChangeAspect="1"/>
             </wp:cNvGraphicFramePr>
@@ -3535,14 +3659,14 @@
                     <pic:cNvPicPr/>
                   </pic:nvPicPr>
                   <pic:blipFill rotWithShape="1">
-                    <a:blip r:embed="rId16"/>
-                    <a:srcRect t="9835"/>
+                    <a:blip r:embed="rId15"/>
+                    <a:srcRect t="20004" b="54324"/>
                     <a:stretch/>
                   </pic:blipFill>
                   <pic:spPr bwMode="auto">
                     <a:xfrm>
                       <a:off x="0" y="0"/>
-                      <a:ext cx="5274310" cy="5151755"/>
+                      <a:ext cx="5274310" cy="1466850"/>
                     </a:xfrm>
                     <a:prstGeom prst="rect">
                       <a:avLst/>
@@ -3566,21 +3690,244 @@
     <w:p>
       <w:pPr>
         <w:widowControl/>
-        <w:rPr>
-          <w:rFonts w:ascii="Times New Roman" w:hAnsi="Times New Roman" w:cs="Times New Roman"/>
-          <w:b/>
-        </w:rPr>
-      </w:pPr>
-      <w:r>
-        <w:rPr>
-          <w:rFonts w:ascii="Times New Roman" w:hAnsi="Times New Roman" w:cs="Times New Roman"/>
-          <w:b/>
+        <w:jc w:val="both"/>
+        <w:rPr>
+          <w:rFonts w:ascii="Times New Roman" w:hAnsi="Times New Roman" w:cs="Times New Roman" w:hint="eastAsia"/>
+        </w:rPr>
+      </w:pPr>
+    </w:p>
+    <w:p>
+      <w:pPr>
+        <w:widowControl/>
+        <w:jc w:val="both"/>
+        <w:rPr>
+          <w:rFonts w:ascii="Times New Roman" w:hAnsi="Times New Roman" w:cs="Times New Roman"/>
+          <w:b/>
+        </w:rPr>
+      </w:pPr>
+      <w:r>
+        <w:rPr>
+          <w:rFonts w:ascii="Times New Roman" w:hAnsi="Times New Roman" w:cs="Times New Roman"/>
+          <w:b/>
+        </w:rPr>
+        <w:t>5.5</w:t>
+      </w:r>
+      <w:r>
+        <w:rPr>
+          <w:rFonts w:ascii="Times New Roman" w:hAnsi="Times New Roman" w:cs="Times New Roman"/>
+          <w:b/>
+        </w:rPr>
+        <w:tab/>
+        <w:t>Keep track of query history using cookies</w:t>
+      </w:r>
+    </w:p>
+    <w:p>
+      <w:pPr>
+        <w:widowControl/>
+        <w:jc w:val="both"/>
+        <w:rPr>
+          <w:rFonts w:ascii="Times New Roman" w:hAnsi="Times New Roman" w:cs="Times New Roman" w:hint="eastAsia"/>
+        </w:rPr>
+      </w:pPr>
+      <w:r>
+        <w:rPr>
+          <w:rFonts w:ascii="Times New Roman" w:hAnsi="Times New Roman" w:cs="Times New Roman"/>
+        </w:rPr>
+        <w:t xml:space="preserve">Use cookies to store the query history and </w:t>
+      </w:r>
+      <w:r>
+        <w:rPr>
+          <w:rFonts w:ascii="Times New Roman" w:hAnsi="Times New Roman" w:cs="Times New Roman"/>
+        </w:rPr>
+        <w:t xml:space="preserve">allow users to </w:t>
+      </w:r>
+      <w:r>
+        <w:rPr>
+          <w:rFonts w:ascii="Times New Roman" w:hAnsi="Times New Roman" w:cs="Times New Roman"/>
+        </w:rPr>
+        <w:t>submit new query</w:t>
+      </w:r>
+      <w:r>
+        <w:rPr>
+          <w:rFonts w:ascii="Times New Roman" w:hAnsi="Times New Roman" w:cs="Times New Roman"/>
+        </w:rPr>
+        <w:t xml:space="preserve"> of a previous query</w:t>
+      </w:r>
+      <w:r>
+        <w:rPr>
+          <w:rFonts w:ascii="Times New Roman" w:hAnsi="Times New Roman" w:cs="Times New Roman"/>
+        </w:rPr>
+        <w:t xml:space="preserve"> by clicking the cookies.</w:t>
+      </w:r>
+    </w:p>
+    <w:p>
+      <w:pPr>
+        <w:widowControl/>
+        <w:jc w:val="both"/>
+        <w:rPr>
+          <w:rFonts w:ascii="Times New Roman" w:hAnsi="Times New Roman" w:cs="Times New Roman"/>
+        </w:rPr>
+      </w:pPr>
+      <w:r>
+        <w:rPr>
+          <w:noProof/>
+        </w:rPr>
+        <mc:AlternateContent>
+          <mc:Choice Requires="wps">
+            <w:drawing>
+              <wp:anchor distT="0" distB="0" distL="114300" distR="114300" simplePos="0" relativeHeight="251663360" behindDoc="0" locked="0" layoutInCell="1" allowOverlap="1" wp14:anchorId="27E8784D" wp14:editId="1C5BF97E">
+                <wp:simplePos x="0" y="0"/>
+                <wp:positionH relativeFrom="column">
+                  <wp:posOffset>-200025</wp:posOffset>
+                </wp:positionH>
+                <wp:positionV relativeFrom="paragraph">
+                  <wp:posOffset>9524</wp:posOffset>
+                </wp:positionV>
+                <wp:extent cx="2409825" cy="276225"/>
+                <wp:effectExtent l="0" t="0" r="28575" b="28575"/>
+                <wp:wrapNone/>
+                <wp:docPr id="16" name="橢圓 16"/>
+                <wp:cNvGraphicFramePr/>
+                <a:graphic xmlns:a="http://schemas.openxmlformats.org/drawingml/2006/main">
+                  <a:graphicData uri="http://schemas.microsoft.com/office/word/2010/wordprocessingShape">
+                    <wps:wsp>
+                      <wps:cNvSpPr/>
+                      <wps:spPr>
+                        <a:xfrm>
+                          <a:off x="0" y="0"/>
+                          <a:ext cx="2409825" cy="276225"/>
+                        </a:xfrm>
+                        <a:prstGeom prst="ellipse">
+                          <a:avLst/>
+                        </a:prstGeom>
+                        <a:noFill/>
+                      </wps:spPr>
+                      <wps:style>
+                        <a:lnRef idx="2">
+                          <a:schemeClr val="accent1">
+                            <a:shade val="50000"/>
+                          </a:schemeClr>
+                        </a:lnRef>
+                        <a:fillRef idx="1">
+                          <a:schemeClr val="accent1"/>
+                        </a:fillRef>
+                        <a:effectRef idx="0">
+                          <a:schemeClr val="accent1"/>
+                        </a:effectRef>
+                        <a:fontRef idx="minor">
+                          <a:schemeClr val="lt1"/>
+                        </a:fontRef>
+                      </wps:style>
+                      <wps:bodyPr rot="0" spcFirstLastPara="0" vertOverflow="overflow" horzOverflow="overflow" vert="horz" wrap="square" lIns="91440" tIns="45720" rIns="91440" bIns="45720" numCol="1" spcCol="0" rtlCol="0" fromWordArt="0" anchor="ctr" anchorCtr="0" forceAA="0" compatLnSpc="1">
+                        <a:prstTxWarp prst="textNoShape">
+                          <a:avLst/>
+                        </a:prstTxWarp>
+                        <a:noAutofit/>
+                      </wps:bodyPr>
+                    </wps:wsp>
+                  </a:graphicData>
+                </a:graphic>
+                <wp14:sizeRelH relativeFrom="margin">
+                  <wp14:pctWidth>0</wp14:pctWidth>
+                </wp14:sizeRelH>
+                <wp14:sizeRelV relativeFrom="margin">
+                  <wp14:pctHeight>0</wp14:pctHeight>
+                </wp14:sizeRelV>
+              </wp:anchor>
+            </w:drawing>
+          </mc:Choice>
+          <mc:Fallback>
+            <w:pict>
+              <v:oval w14:anchorId="0D7A6917" id="橢圓 16" o:spid="_x0000_s1026" style="position:absolute;margin-left:-15.75pt;margin-top:.75pt;width:189.75pt;height:21.75pt;z-index:251663360;visibility:visible;mso-wrap-style:square;mso-width-percent:0;mso-height-percent:0;mso-wrap-distance-left:9pt;mso-wrap-distance-top:0;mso-wrap-distance-right:9pt;mso-wrap-distance-bottom:0;mso-position-horizontal:absolute;mso-position-horizontal-relative:text;mso-position-vertical:absolute;mso-position-vertical-relative:text;mso-width-percent:0;mso-height-percent:0;mso-width-relative:margin;mso-height-relative:margin;v-text-anchor:middle" o:gfxdata="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" filled="f" strokecolor="#243f60 [1604]" strokeweight="2pt"/>
+            </w:pict>
+          </mc:Fallback>
+        </mc:AlternateContent>
+      </w:r>
+      <w:r>
+        <w:rPr>
+          <w:noProof/>
+        </w:rPr>
+        <w:drawing>
+          <wp:inline distT="0" distB="0" distL="0" distR="0" wp14:anchorId="4BCECCB5" wp14:editId="51B34C07">
+            <wp:extent cx="5274310" cy="1171575"/>
+            <wp:effectExtent l="0" t="0" r="2540" b="9525"/>
+            <wp:docPr id="15" name="圖片 15"/>
+            <wp:cNvGraphicFramePr>
+              <a:graphicFrameLocks xmlns:a="http://schemas.openxmlformats.org/drawingml/2006/main" noChangeAspect="1"/>
+            </wp:cNvGraphicFramePr>
+            <a:graphic xmlns:a="http://schemas.openxmlformats.org/drawingml/2006/main">
+              <a:graphicData uri="http://schemas.openxmlformats.org/drawingml/2006/picture">
+                <pic:pic xmlns:pic="http://schemas.openxmlformats.org/drawingml/2006/picture">
+                  <pic:nvPicPr>
+                    <pic:cNvPr id="1" name=""/>
+                    <pic:cNvPicPr/>
+                  </pic:nvPicPr>
+                  <pic:blipFill rotWithShape="1">
+                    <a:blip r:embed="rId16"/>
+                    <a:srcRect t="9669" b="69826"/>
+                    <a:stretch/>
+                  </pic:blipFill>
+                  <pic:spPr bwMode="auto">
+                    <a:xfrm>
+                      <a:off x="0" y="0"/>
+                      <a:ext cx="5274310" cy="1171575"/>
+                    </a:xfrm>
+                    <a:prstGeom prst="rect">
+                      <a:avLst/>
+                    </a:prstGeom>
+                    <a:ln>
+                      <a:noFill/>
+                    </a:ln>
+                    <a:extLst>
+                      <a:ext uri="{53640926-AAD7-44D8-BBD7-CCE9431645EC}">
+                        <a14:shadowObscured xmlns:a14="http://schemas.microsoft.com/office/drawing/2010/main"/>
+                      </a:ext>
+                    </a:extLst>
+                  </pic:spPr>
+                </pic:pic>
+              </a:graphicData>
+            </a:graphic>
+          </wp:inline>
+        </w:drawing>
+      </w:r>
+    </w:p>
+    <w:p>
+      <w:pPr>
+        <w:widowControl/>
+        <w:rPr>
+          <w:rFonts w:ascii="Times New Roman" w:hAnsi="Times New Roman" w:cs="Times New Roman"/>
+        </w:rPr>
+      </w:pPr>
+      <w:r>
+        <w:rPr>
+          <w:rFonts w:ascii="Times New Roman" w:hAnsi="Times New Roman" w:cs="Times New Roman"/>
         </w:rPr>
         <w:br w:type="page"/>
       </w:r>
     </w:p>
     <w:p>
       <w:pPr>
+        <w:pStyle w:val="1"/>
+      </w:pPr>
+      <w:r>
+        <w:rPr>
+          <w:rFonts w:hint="eastAsia"/>
+        </w:rPr>
+        <w:lastRenderedPageBreak/>
+        <w:t>6</w:t>
+      </w:r>
+      <w:r>
+        <w:rPr>
+          <w:rFonts w:hint="eastAsia"/>
+        </w:rPr>
+        <w:tab/>
+      </w:r>
+      <w:r>
+        <w:t>Testing of the functions implemented</w:t>
+      </w:r>
+    </w:p>
+    <w:p>
+      <w:pPr>
         <w:widowControl/>
         <w:rPr>
           <w:rFonts w:ascii="Times New Roman" w:hAnsi="Times New Roman" w:cs="Times New Roman" w:hint="eastAsia"/>
@@ -3589,47 +3936,43 @@
       </w:pPr>
       <w:r>
         <w:rPr>
-          <w:rFonts w:ascii="Times New Roman" w:hAnsi="Times New Roman" w:cs="Times New Roman" w:hint="eastAsia"/>
-          <w:b/>
-        </w:rPr>
-        <w:lastRenderedPageBreak/>
-        <w:t>6.3</w:t>
-      </w:r>
-      <w:r>
-        <w:rPr>
-          <w:rFonts w:ascii="Times New Roman" w:hAnsi="Times New Roman" w:cs="Times New Roman" w:hint="eastAsia"/>
+          <w:rFonts w:ascii="Times New Roman" w:hAnsi="Times New Roman" w:cs="Times New Roman"/>
+          <w:b/>
+        </w:rPr>
+        <w:t>6.1</w:t>
+      </w:r>
+      <w:r>
+        <w:rPr>
+          <w:rFonts w:ascii="Times New Roman" w:hAnsi="Times New Roman" w:cs="Times New Roman"/>
           <w:b/>
         </w:rPr>
         <w:tab/>
-        <w:t xml:space="preserve">Searching for phrase + word </w:t>
-      </w:r>
-      <w:r>
-        <w:rPr>
-          <w:rFonts w:ascii="Times New Roman" w:hAnsi="Times New Roman" w:cs="Times New Roman"/>
-          <w:b/>
-        </w:rPr>
-        <w:t>“Hong Kong” + Movie</w:t>
-      </w:r>
-      <w:bookmarkStart w:id="0" w:name="_GoBack"/>
-      <w:bookmarkEnd w:id="0"/>
-    </w:p>
-    <w:p>
-      <w:pPr>
-        <w:widowControl/>
-        <w:rPr>
-          <w:rFonts w:ascii="Times New Roman" w:hAnsi="Times New Roman" w:cs="Times New Roman" w:hint="eastAsia"/>
-          <w:b/>
-        </w:rPr>
-      </w:pPr>
-      <w:r>
+        <w:t>Searching for the word</w:t>
+      </w:r>
+      <w:r>
+        <w:rPr>
+          <w:rFonts w:ascii="Times New Roman" w:hAnsi="Times New Roman" w:cs="Times New Roman"/>
+          <w:b/>
+        </w:rPr>
+        <w:t xml:space="preserve"> “Hong Kong”</w:t>
+      </w:r>
+    </w:p>
+    <w:p>
+      <w:pPr>
+        <w:widowControl/>
         <w:rPr>
           <w:noProof/>
         </w:rPr>
+      </w:pPr>
+      <w:r>
+        <w:rPr>
+          <w:noProof/>
+        </w:rPr>
         <w:drawing>
-          <wp:inline distT="0" distB="0" distL="0" distR="0" wp14:anchorId="51DE1C22" wp14:editId="658B285D">
-            <wp:extent cx="5274310" cy="5142230"/>
+          <wp:inline distT="0" distB="0" distL="0" distR="0" wp14:anchorId="6848C566" wp14:editId="7919A868">
+            <wp:extent cx="5274310" cy="5161280"/>
             <wp:effectExtent l="0" t="0" r="2540" b="1270"/>
-            <wp:docPr id="10" name="圖片 10"/>
+            <wp:docPr id="17" name="圖片 17"/>
             <wp:cNvGraphicFramePr>
               <a:graphicFrameLocks xmlns:a="http://schemas.openxmlformats.org/drawingml/2006/main" noChangeAspect="1"/>
             </wp:cNvGraphicFramePr>
@@ -3642,13 +3985,497 @@
                   </pic:nvPicPr>
                   <pic:blipFill rotWithShape="1">
                     <a:blip r:embed="rId17"/>
-                    <a:srcRect t="10002"/>
+                    <a:srcRect t="9669"/>
                     <a:stretch/>
                   </pic:blipFill>
                   <pic:spPr bwMode="auto">
                     <a:xfrm>
                       <a:off x="0" y="0"/>
-                      <a:ext cx="5274310" cy="5142230"/>
+                      <a:ext cx="5274310" cy="5161280"/>
+                    </a:xfrm>
+                    <a:prstGeom prst="rect">
+                      <a:avLst/>
+                    </a:prstGeom>
+                    <a:ln>
+                      <a:noFill/>
+                    </a:ln>
+                    <a:extLst>
+                      <a:ext uri="{53640926-AAD7-44D8-BBD7-CCE9431645EC}">
+                        <a14:shadowObscured xmlns:a14="http://schemas.microsoft.com/office/drawing/2010/main"/>
+                      </a:ext>
+                    </a:extLst>
+                  </pic:spPr>
+                </pic:pic>
+              </a:graphicData>
+            </a:graphic>
+          </wp:inline>
+        </w:drawing>
+      </w:r>
+    </w:p>
+    <w:p>
+      <w:pPr>
+        <w:widowControl/>
+        <w:rPr>
+          <w:rFonts w:ascii="Times New Roman" w:hAnsi="Times New Roman" w:cs="Times New Roman"/>
+        </w:rPr>
+      </w:pPr>
+    </w:p>
+    <w:p>
+      <w:pPr>
+        <w:widowControl/>
+        <w:rPr>
+          <w:rFonts w:ascii="Times New Roman" w:hAnsi="Times New Roman" w:cs="Times New Roman"/>
+          <w:b/>
+        </w:rPr>
+      </w:pPr>
+      <w:r>
+        <w:rPr>
+          <w:rFonts w:ascii="Times New Roman" w:hAnsi="Times New Roman" w:cs="Times New Roman"/>
+          <w:b/>
+        </w:rPr>
+        <w:br w:type="page"/>
+      </w:r>
+    </w:p>
+    <w:p>
+      <w:pPr>
+        <w:widowControl/>
+        <w:rPr>
+          <w:rFonts w:ascii="Times New Roman" w:hAnsi="Times New Roman" w:cs="Times New Roman" w:hint="eastAsia"/>
+          <w:b/>
+        </w:rPr>
+      </w:pPr>
+      <w:r>
+        <w:rPr>
+          <w:rFonts w:ascii="Times New Roman" w:hAnsi="Times New Roman" w:cs="Times New Roman"/>
+          <w:b/>
+        </w:rPr>
+        <w:lastRenderedPageBreak/>
+        <w:t>6.2</w:t>
+      </w:r>
+      <w:r>
+        <w:rPr>
+          <w:rFonts w:ascii="Times New Roman" w:hAnsi="Times New Roman" w:cs="Times New Roman"/>
+          <w:b/>
+        </w:rPr>
+        <w:tab/>
+        <w:t>Searching for the phrase</w:t>
+      </w:r>
+      <w:r>
+        <w:rPr>
+          <w:rFonts w:ascii="Times New Roman" w:hAnsi="Times New Roman" w:cs="Times New Roman"/>
+          <w:b/>
+        </w:rPr>
+        <w:t xml:space="preserve"> “Hong Kong”</w:t>
+      </w:r>
+    </w:p>
+    <w:p>
+      <w:pPr>
+        <w:widowControl/>
+        <w:rPr>
+          <w:noProof/>
+        </w:rPr>
+      </w:pPr>
+      <w:r>
+        <w:rPr>
+          <w:noProof/>
+        </w:rPr>
+        <w:drawing>
+          <wp:inline distT="0" distB="0" distL="0" distR="0" wp14:anchorId="5186F99D" wp14:editId="07108F15">
+            <wp:extent cx="5274310" cy="5113655"/>
+            <wp:effectExtent l="0" t="0" r="2540" b="0"/>
+            <wp:docPr id="18" name="圖片 18"/>
+            <wp:cNvGraphicFramePr>
+              <a:graphicFrameLocks xmlns:a="http://schemas.openxmlformats.org/drawingml/2006/main" noChangeAspect="1"/>
+            </wp:cNvGraphicFramePr>
+            <a:graphic xmlns:a="http://schemas.openxmlformats.org/drawingml/2006/main">
+              <a:graphicData uri="http://schemas.openxmlformats.org/drawingml/2006/picture">
+                <pic:pic xmlns:pic="http://schemas.openxmlformats.org/drawingml/2006/picture">
+                  <pic:nvPicPr>
+                    <pic:cNvPr id="1" name=""/>
+                    <pic:cNvPicPr/>
+                  </pic:nvPicPr>
+                  <pic:blipFill rotWithShape="1">
+                    <a:blip r:embed="rId18"/>
+                    <a:srcRect t="10502"/>
+                    <a:stretch/>
+                  </pic:blipFill>
+                  <pic:spPr bwMode="auto">
+                    <a:xfrm>
+                      <a:off x="0" y="0"/>
+                      <a:ext cx="5274310" cy="5113655"/>
+                    </a:xfrm>
+                    <a:prstGeom prst="rect">
+                      <a:avLst/>
+                    </a:prstGeom>
+                    <a:ln>
+                      <a:noFill/>
+                    </a:ln>
+                    <a:extLst>
+                      <a:ext uri="{53640926-AAD7-44D8-BBD7-CCE9431645EC}">
+                        <a14:shadowObscured xmlns:a14="http://schemas.microsoft.com/office/drawing/2010/main"/>
+                      </a:ext>
+                    </a:extLst>
+                  </pic:spPr>
+                </pic:pic>
+              </a:graphicData>
+            </a:graphic>
+          </wp:inline>
+        </w:drawing>
+      </w:r>
+    </w:p>
+    <w:p>
+      <w:pPr>
+        <w:widowControl/>
+        <w:rPr>
+          <w:rFonts w:ascii="Times New Roman" w:hAnsi="Times New Roman" w:cs="Times New Roman"/>
+        </w:rPr>
+      </w:pPr>
+    </w:p>
+    <w:p>
+      <w:pPr>
+        <w:widowControl/>
+        <w:rPr>
+          <w:rFonts w:ascii="Times New Roman" w:hAnsi="Times New Roman" w:cs="Times New Roman" w:hint="eastAsia"/>
+          <w:b/>
+        </w:rPr>
+      </w:pPr>
+      <w:r>
+        <w:rPr>
+          <w:rFonts w:ascii="Times New Roman" w:hAnsi="Times New Roman" w:cs="Times New Roman"/>
+          <w:b/>
+        </w:rPr>
+        <w:br w:type="page"/>
+      </w:r>
+    </w:p>
+    <w:p>
+      <w:pPr>
+        <w:widowControl/>
+        <w:rPr>
+          <w:rFonts w:ascii="Times New Roman" w:hAnsi="Times New Roman" w:cs="Times New Roman" w:hint="eastAsia"/>
+          <w:b/>
+        </w:rPr>
+      </w:pPr>
+      <w:r>
+        <w:rPr>
+          <w:rFonts w:ascii="Times New Roman" w:hAnsi="Times New Roman" w:cs="Times New Roman" w:hint="eastAsia"/>
+          <w:b/>
+        </w:rPr>
+        <w:lastRenderedPageBreak/>
+        <w:t>6.3</w:t>
+      </w:r>
+      <w:r>
+        <w:rPr>
+          <w:rFonts w:ascii="Times New Roman" w:hAnsi="Times New Roman" w:cs="Times New Roman" w:hint="eastAsia"/>
+          <w:b/>
+        </w:rPr>
+        <w:tab/>
+      </w:r>
+      <w:r>
+        <w:rPr>
+          <w:rFonts w:ascii="Times New Roman" w:hAnsi="Times New Roman" w:cs="Times New Roman"/>
+          <w:b/>
+        </w:rPr>
+        <w:t>Get similar pages</w:t>
+      </w:r>
+    </w:p>
+    <w:p>
+      <w:pPr>
+        <w:widowControl/>
+        <w:rPr>
+          <w:rFonts w:ascii="Times New Roman" w:hAnsi="Times New Roman" w:cs="Times New Roman"/>
+          <w:b/>
+        </w:rPr>
+      </w:pPr>
+      <w:r>
+        <w:rPr>
+          <w:noProof/>
+        </w:rPr>
+        <w:drawing>
+          <wp:inline distT="0" distB="0" distL="0" distR="0" wp14:anchorId="061CBA0B" wp14:editId="6AE67FBF">
+            <wp:extent cx="5274310" cy="2476500"/>
+            <wp:effectExtent l="0" t="0" r="2540" b="0"/>
+            <wp:docPr id="19" name="圖片 19"/>
+            <wp:cNvGraphicFramePr>
+              <a:graphicFrameLocks xmlns:a="http://schemas.openxmlformats.org/drawingml/2006/main" noChangeAspect="1"/>
+            </wp:cNvGraphicFramePr>
+            <a:graphic xmlns:a="http://schemas.openxmlformats.org/drawingml/2006/main">
+              <a:graphicData uri="http://schemas.openxmlformats.org/drawingml/2006/picture">
+                <pic:pic xmlns:pic="http://schemas.openxmlformats.org/drawingml/2006/picture">
+                  <pic:nvPicPr>
+                    <pic:cNvPr id="1" name=""/>
+                    <pic:cNvPicPr/>
+                  </pic:nvPicPr>
+                  <pic:blipFill rotWithShape="1">
+                    <a:blip r:embed="rId19"/>
+                    <a:srcRect t="10002" b="46655"/>
+                    <a:stretch/>
+                  </pic:blipFill>
+                  <pic:spPr bwMode="auto">
+                    <a:xfrm>
+                      <a:off x="0" y="0"/>
+                      <a:ext cx="5274310" cy="2476500"/>
+                    </a:xfrm>
+                    <a:prstGeom prst="rect">
+                      <a:avLst/>
+                    </a:prstGeom>
+                    <a:ln>
+                      <a:noFill/>
+                    </a:ln>
+                    <a:extLst>
+                      <a:ext uri="{53640926-AAD7-44D8-BBD7-CCE9431645EC}">
+                        <a14:shadowObscured xmlns:a14="http://schemas.microsoft.com/office/drawing/2010/main"/>
+                      </a:ext>
+                    </a:extLst>
+                  </pic:spPr>
+                </pic:pic>
+              </a:graphicData>
+            </a:graphic>
+          </wp:inline>
+        </w:drawing>
+      </w:r>
+    </w:p>
+    <w:p>
+      <w:pPr>
+        <w:widowControl/>
+        <w:rPr>
+          <w:rFonts w:ascii="Times New Roman" w:hAnsi="Times New Roman" w:cs="Times New Roman"/>
+          <w:b/>
+        </w:rPr>
+      </w:pPr>
+    </w:p>
+    <w:p>
+      <w:pPr>
+        <w:widowControl/>
+        <w:jc w:val="both"/>
+        <w:rPr>
+          <w:rFonts w:ascii="Times New Roman" w:hAnsi="Times New Roman" w:cs="Times New Roman" w:hint="eastAsia"/>
+          <w:b/>
+        </w:rPr>
+      </w:pPr>
+      <w:r>
+        <w:rPr>
+          <w:rFonts w:ascii="Times New Roman" w:hAnsi="Times New Roman" w:cs="Times New Roman"/>
+          <w:b/>
+        </w:rPr>
+        <w:t>6.4</w:t>
+      </w:r>
+      <w:r>
+        <w:rPr>
+          <w:rFonts w:ascii="Times New Roman" w:hAnsi="Times New Roman" w:cs="Times New Roman"/>
+          <w:b/>
+        </w:rPr>
+        <w:tab/>
+      </w:r>
+      <w:r>
+        <w:rPr>
+          <w:rFonts w:ascii="Times New Roman" w:hAnsi="Times New Roman" w:cs="Times New Roman"/>
+          <w:b/>
+        </w:rPr>
+        <w:t>See list of stem word and re-submit them as a vector-space query</w:t>
+      </w:r>
+    </w:p>
+    <w:p>
+      <w:pPr>
+        <w:widowControl/>
+        <w:jc w:val="both"/>
+        <w:rPr>
+          <w:rFonts w:ascii="Times New Roman" w:hAnsi="Times New Roman" w:cs="Times New Roman"/>
+          <w:b/>
+        </w:rPr>
+      </w:pPr>
+      <w:r>
+        <w:rPr>
+          <w:noProof/>
+        </w:rPr>
+        <w:drawing>
+          <wp:inline distT="0" distB="0" distL="0" distR="0" wp14:anchorId="799333A0" wp14:editId="18EB339C">
+            <wp:extent cx="5274310" cy="2533650"/>
+            <wp:effectExtent l="0" t="0" r="2540" b="0"/>
+            <wp:docPr id="20" name="圖片 20"/>
+            <wp:cNvGraphicFramePr>
+              <a:graphicFrameLocks xmlns:a="http://schemas.openxmlformats.org/drawingml/2006/main" noChangeAspect="1"/>
+            </wp:cNvGraphicFramePr>
+            <a:graphic xmlns:a="http://schemas.openxmlformats.org/drawingml/2006/main">
+              <a:graphicData uri="http://schemas.openxmlformats.org/drawingml/2006/picture">
+                <pic:pic xmlns:pic="http://schemas.openxmlformats.org/drawingml/2006/picture">
+                  <pic:nvPicPr>
+                    <pic:cNvPr id="1" name=""/>
+                    <pic:cNvPicPr/>
+                  </pic:nvPicPr>
+                  <pic:blipFill rotWithShape="1">
+                    <a:blip r:embed="rId20"/>
+                    <a:srcRect t="15170" b="40487"/>
+                    <a:stretch/>
+                  </pic:blipFill>
+                  <pic:spPr bwMode="auto">
+                    <a:xfrm>
+                      <a:off x="0" y="0"/>
+                      <a:ext cx="5274310" cy="2533650"/>
+                    </a:xfrm>
+                    <a:prstGeom prst="rect">
+                      <a:avLst/>
+                    </a:prstGeom>
+                    <a:ln>
+                      <a:noFill/>
+                    </a:ln>
+                    <a:extLst>
+                      <a:ext uri="{53640926-AAD7-44D8-BBD7-CCE9431645EC}">
+                        <a14:shadowObscured xmlns:a14="http://schemas.microsoft.com/office/drawing/2010/main"/>
+                      </a:ext>
+                    </a:extLst>
+                  </pic:spPr>
+                </pic:pic>
+              </a:graphicData>
+            </a:graphic>
+          </wp:inline>
+        </w:drawing>
+      </w:r>
+      <w:bookmarkStart w:id="0" w:name="_GoBack"/>
+      <w:bookmarkEnd w:id="0"/>
+    </w:p>
+    <w:p>
+      <w:pPr>
+        <w:widowControl/>
+        <w:rPr>
+          <w:rFonts w:ascii="Times New Roman" w:hAnsi="Times New Roman" w:cs="Times New Roman"/>
+          <w:b/>
+        </w:rPr>
+      </w:pPr>
+      <w:r>
+        <w:rPr>
+          <w:rFonts w:ascii="Times New Roman" w:hAnsi="Times New Roman" w:cs="Times New Roman"/>
+          <w:b/>
+        </w:rPr>
+        <w:t>6.5</w:t>
+      </w:r>
+      <w:r>
+        <w:rPr>
+          <w:rFonts w:ascii="Times New Roman" w:hAnsi="Times New Roman" w:cs="Times New Roman"/>
+          <w:b/>
+        </w:rPr>
+        <w:tab/>
+      </w:r>
+      <w:r>
+        <w:rPr>
+          <w:rFonts w:ascii="Times New Roman" w:hAnsi="Times New Roman" w:cs="Times New Roman"/>
+          <w:b/>
+        </w:rPr>
+        <w:t>Keep track of query history using cookies</w:t>
+      </w:r>
+    </w:p>
+    <w:p>
+      <w:pPr>
+        <w:widowControl/>
+        <w:rPr>
+          <w:noProof/>
+        </w:rPr>
+      </w:pPr>
+      <w:r>
+        <w:rPr>
+          <w:noProof/>
+        </w:rPr>
+        <mc:AlternateContent>
+          <mc:Choice Requires="wps">
+            <w:drawing>
+              <wp:anchor distT="0" distB="0" distL="114300" distR="114300" simplePos="0" relativeHeight="251663360" behindDoc="0" locked="0" layoutInCell="1" allowOverlap="1">
+                <wp:simplePos x="0" y="0"/>
+                <wp:positionH relativeFrom="column">
+                  <wp:posOffset>-66675</wp:posOffset>
+                </wp:positionH>
+                <wp:positionV relativeFrom="paragraph">
+                  <wp:posOffset>95250</wp:posOffset>
+                </wp:positionV>
+                <wp:extent cx="5172075" cy="371475"/>
+                <wp:effectExtent l="0" t="0" r="28575" b="28575"/>
+                <wp:wrapNone/>
+                <wp:docPr id="22" name="橢圓 22"/>
+                <wp:cNvGraphicFramePr/>
+                <a:graphic xmlns:a="http://schemas.openxmlformats.org/drawingml/2006/main">
+                  <a:graphicData uri="http://schemas.microsoft.com/office/word/2010/wordprocessingShape">
+                    <wps:wsp>
+                      <wps:cNvSpPr/>
+                      <wps:spPr>
+                        <a:xfrm>
+                          <a:off x="0" y="0"/>
+                          <a:ext cx="5172075" cy="371475"/>
+                        </a:xfrm>
+                        <a:prstGeom prst="ellipse">
+                          <a:avLst/>
+                        </a:prstGeom>
+                        <a:noFill/>
+                      </wps:spPr>
+                      <wps:style>
+                        <a:lnRef idx="2">
+                          <a:schemeClr val="accent1">
+                            <a:shade val="50000"/>
+                          </a:schemeClr>
+                        </a:lnRef>
+                        <a:fillRef idx="1">
+                          <a:schemeClr val="accent1"/>
+                        </a:fillRef>
+                        <a:effectRef idx="0">
+                          <a:schemeClr val="accent1"/>
+                        </a:effectRef>
+                        <a:fontRef idx="minor">
+                          <a:schemeClr val="lt1"/>
+                        </a:fontRef>
+                      </wps:style>
+                      <wps:bodyPr rot="0" spcFirstLastPara="0" vertOverflow="overflow" horzOverflow="overflow" vert="horz" wrap="square" lIns="91440" tIns="45720" rIns="91440" bIns="45720" numCol="1" spcCol="0" rtlCol="0" fromWordArt="0" anchor="ctr" anchorCtr="0" forceAA="0" compatLnSpc="1">
+                        <a:prstTxWarp prst="textNoShape">
+                          <a:avLst/>
+                        </a:prstTxWarp>
+                        <a:noAutofit/>
+                      </wps:bodyPr>
+                    </wps:wsp>
+                  </a:graphicData>
+                </a:graphic>
+              </wp:anchor>
+            </w:drawing>
+          </mc:Choice>
+          <mc:Fallback>
+            <w:pict>
+              <v:oval w14:anchorId="1E1D5406" id="橢圓 22" o:spid="_x0000_s1026" style="position:absolute;margin-left:-5.25pt;margin-top:7.5pt;width:407.25pt;height:29.25pt;z-index:251663360;visibility:visible;mso-wrap-style:square;mso-wrap-distance-left:9pt;mso-wrap-distance-top:0;mso-wrap-distance-right:9pt;mso-wrap-distance-bottom:0;mso-position-horizontal:absolute;mso-position-horizontal-relative:text;mso-position-vertical:absolute;mso-position-vertical-relative:text;v-text-anchor:middle" o:gfxdata="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" filled="f" strokecolor="#243f60 [1604]" strokeweight="2pt"/>
+            </w:pict>
+          </mc:Fallback>
+        </mc:AlternateContent>
+      </w:r>
+    </w:p>
+    <w:p>
+      <w:pPr>
+        <w:widowControl/>
+        <w:rPr>
+          <w:rFonts w:ascii="Times New Roman" w:hAnsi="Times New Roman" w:cs="Times New Roman" w:hint="eastAsia"/>
+          <w:b/>
+        </w:rPr>
+      </w:pPr>
+      <w:r>
+        <w:rPr>
+          <w:noProof/>
+        </w:rPr>
+        <w:drawing>
+          <wp:inline distT="0" distB="0" distL="0" distR="0" wp14:anchorId="1A177775" wp14:editId="13CD3AC3">
+            <wp:extent cx="5274310" cy="914400"/>
+            <wp:effectExtent l="0" t="0" r="2540" b="0"/>
+            <wp:docPr id="21" name="圖片 21"/>
+            <wp:cNvGraphicFramePr>
+              <a:graphicFrameLocks xmlns:a="http://schemas.openxmlformats.org/drawingml/2006/main" noChangeAspect="1"/>
+            </wp:cNvGraphicFramePr>
+            <a:graphic xmlns:a="http://schemas.openxmlformats.org/drawingml/2006/main">
+              <a:graphicData uri="http://schemas.openxmlformats.org/drawingml/2006/picture">
+                <pic:pic xmlns:pic="http://schemas.openxmlformats.org/drawingml/2006/picture">
+                  <pic:nvPicPr>
+                    <pic:cNvPr id="1" name=""/>
+                    <pic:cNvPicPr/>
+                  </pic:nvPicPr>
+                  <pic:blipFill rotWithShape="1">
+                    <a:blip r:embed="rId21"/>
+                    <a:srcRect t="9836" b="74161"/>
+                    <a:stretch/>
+                  </pic:blipFill>
+                  <pic:spPr bwMode="auto">
+                    <a:xfrm>
+                      <a:off x="0" y="0"/>
+                      <a:ext cx="5274310" cy="914400"/>
                     </a:xfrm>
                     <a:prstGeom prst="rect">
                       <a:avLst/>
@@ -5158,8 +5985,8 @@
       </w:pPr>
     </w:p>
     <w:sectPr>
-      <w:headerReference w:type="default" r:id="rId18"/>
-      <w:footerReference w:type="default" r:id="rId19"/>
+      <w:headerReference w:type="default" r:id="rId22"/>
+      <w:footerReference w:type="default" r:id="rId23"/>
       <w:pgSz w:w="11906" w:h="16838"/>
       <w:pgMar w:top="1440" w:right="1800" w:bottom="1440" w:left="1800" w:header="851" w:footer="992" w:gutter="0"/>
       <w:cols w:space="425"/>
@@ -5219,7 +6046,7 @@
             <w:noProof/>
             <w:lang w:val="zh-TW"/>
           </w:rPr>
-          <w:t>13</w:t>
+          <w:t>7</w:t>
         </w:r>
         <w:r>
           <w:fldChar w:fldCharType="end"/>
@@ -6426,7 +7253,7 @@
 </file>
 
 <file path=customXml/itemProps1.xml><?xml version="1.0" encoding="utf-8"?>
-<ds:datastoreItem xmlns:ds="http://schemas.openxmlformats.org/officeDocument/2006/customXml" ds:itemID="{E0F0547D-BCB2-4BC9-880C-CFDBE488701F}">
+<ds:datastoreItem xmlns:ds="http://schemas.openxmlformats.org/officeDocument/2006/customXml" ds:itemID="{B6E84898-D5E9-4295-9AFF-AB1EA365B292}">
   <ds:schemaRefs>
     <ds:schemaRef ds:uri="http://schemas.openxmlformats.org/officeDocument/2006/bibliography"/>
   </ds:schemaRefs>

</xml_diff>